<commit_message>
Code prepared for submission
</commit_message>
<xml_diff>
--- a/documentation/capstone_report_donorschoose_20180625.docx
+++ b/documentation/capstone_report_donorschoose_20180625.docx
@@ -5456,6 +5456,7 @@
     <w:p>
       <w:pPr>
         <w:pStyle w:val="NormalWeb"/>
+        <w:jc w:val="center"/>
       </w:pPr>
       <w:r>
         <w:rPr>
@@ -5516,6 +5517,7 @@
     <w:p>
       <w:pPr>
         <w:pStyle w:val="NormalWeb"/>
+        <w:jc w:val="center"/>
       </w:pPr>
       <w:r>
         <w:rPr>
@@ -5674,7 +5676,10 @@
         <w:t xml:space="preserve"> The term frequency is simply a count of times the word appears in a given document, but this can be skewed as some documents are much longer than others. </w:t>
       </w:r>
       <w:r>
-        <w:t xml:space="preserve">Therefore it is good practice to divide the term frequency by the document length. </w:t>
+        <w:t>Therefore,</w:t>
+      </w:r>
+      <w:r>
+        <w:t xml:space="preserve"> it is good practice to divide the term frequency by the document length. </w:t>
       </w:r>
       <w:r>
         <w:t>This term frequency is multiplied by the log of the quotient of the total number of documents divided by the number of documents with the particular term in it. This offsets the weight if it appears to frequently in all documents. By converting the text to numerical data the normal classifiers are able to fit and predict on this information in the same manner as the rest of the dataset.</w:t>
@@ -5824,6 +5829,11 @@
       </w:r>
     </w:p>
     <w:p>
+      <w:r>
+        <w:t xml:space="preserve">The timestamps </w:t>
+      </w:r>
+    </w:p>
+    <w:p>
       <w:pPr>
         <w:pStyle w:val="Heading3"/>
       </w:pPr>
@@ -5989,8 +5999,6 @@
       <w:r>
         <w:t xml:space="preserve"> in each essay and measuring the length of the resulting list. This is performed for all text features.</w:t>
       </w:r>
-      <w:bookmarkStart w:id="27" w:name="_GoBack"/>
-      <w:bookmarkEnd w:id="27"/>
     </w:p>
     <w:p>
       <w:r>
@@ -6017,9 +6025,38 @@
       <w:r>
         <w:t xml:space="preserve"> The TextBlob library is able to perform these calculations directly using pretrained </w:t>
       </w:r>
+      <w:commentRangeStart w:id="27"/>
+      <w:r>
+        <w:t>vocabularies and the VADER method.</w:t>
+      </w:r>
+      <w:commentRangeEnd w:id="27"/>
+      <w:r>
+        <w:rPr>
+          <w:rStyle w:val="CommentReference"/>
+        </w:rPr>
+        <w:commentReference w:id="27"/>
+      </w:r>
+    </w:p>
+    <w:p>
+      <w:r>
+        <w:lastRenderedPageBreak/>
+        <w:t xml:space="preserve">Text normalization is a critical component of the NLP approach. The normalization section takes the longest time to run, even </w:t>
+      </w:r>
+      <w:r>
+        <w:t>longer</w:t>
+      </w:r>
+      <w:r>
+        <w:t xml:space="preserve"> than training models. </w:t>
+      </w:r>
+      <w:r>
+        <w:t>For each text value, the following steps are taken</w:t>
+      </w:r>
+      <w:r>
+        <w:t>. All characters are converted to lowercase. All</w:t>
+      </w:r>
       <w:commentRangeStart w:id="28"/>
       <w:r>
-        <w:t>vocabularies and the VADER method.</w:t>
+        <w:t xml:space="preserve"> stopwords (according to the corpus XYZ)</w:t>
       </w:r>
       <w:commentRangeEnd w:id="28"/>
       <w:r>
@@ -6028,40 +6065,8 @@
         </w:rPr>
         <w:commentReference w:id="28"/>
       </w:r>
-    </w:p>
-    <w:p>
-      <w:r>
-        <w:t xml:space="preserve">Text normalization is a critical component of the NLP approach. The normalization section takes the longest time to run, even </w:t>
-      </w:r>
-      <w:r>
-        <w:t>longer</w:t>
-      </w:r>
-      <w:r>
-        <w:t xml:space="preserve"> than training models. </w:t>
-      </w:r>
-      <w:r>
-        <w:t>For each text value, the following steps are taken</w:t>
-      </w:r>
-      <w:r>
-        <w:t>. All characters are converted to lowercase. All</w:t>
-      </w:r>
-      <w:commentRangeStart w:id="29"/>
-      <w:r>
-        <w:t xml:space="preserve"> stopwords (according to the corpus XYZ)</w:t>
-      </w:r>
-      <w:commentRangeEnd w:id="29"/>
-      <w:r>
-        <w:rPr>
-          <w:rStyle w:val="CommentReference"/>
-        </w:rPr>
-        <w:commentReference w:id="29"/>
-      </w:r>
-      <w:r>
-        <w:t xml:space="preserve"> </w:t>
-      </w:r>
-      <w:r>
-        <w:lastRenderedPageBreak/>
-        <w:t>are removed, as well as any punctuation. W</w:t>
+      <w:r>
+        <w:t xml:space="preserve"> are removed, as well as any punctuation. W</w:t>
       </w:r>
       <w:r>
         <w:t>ords are stemmed, split into single word members of a list, then joined with a single space between all words. Stemming is a process where words are reduced to their base form, allowing for more universal matching and less unique variants of a given word. For example, the words “reading”, “reader”, “readers”, and “read” may all be reduced to the root “read”. Some stemmed words are not actual words themselves (such as “forgiv”) but that is irrelevant as far as models are concerned.</w:t>
@@ -6074,27 +6079,59 @@
       <w:pPr>
         <w:pStyle w:val="Heading2"/>
       </w:pPr>
-      <w:bookmarkStart w:id="30" w:name="_Toc518235986"/>
+      <w:bookmarkStart w:id="29" w:name="_Toc518235986"/>
       <w:r>
         <w:t>Implementation</w:t>
       </w:r>
-      <w:bookmarkEnd w:id="30"/>
-    </w:p>
-    <w:p>
-      <w:pPr>
-        <w:pStyle w:val="Heading3"/>
-      </w:pPr>
-      <w:bookmarkStart w:id="31" w:name="_Ref518232131"/>
-      <w:bookmarkStart w:id="32" w:name="_Toc518235987"/>
-      <w:r>
-        <w:t>Model Selection and Data Cross Validation</w:t>
-      </w:r>
-      <w:bookmarkEnd w:id="31"/>
-      <w:bookmarkEnd w:id="32"/>
-    </w:p>
-    <w:p>
-      <w:r>
-        <w:t xml:space="preserve">The dataset had a large class imbalance, with 84% of applications being approved. Imbalanced datasets need to be handled appropriately before </w:t>
+      <w:bookmarkEnd w:id="29"/>
+    </w:p>
+    <w:p>
+      <w:r>
+        <w:t>Cross validation is critical in order to properly gauge a model’s performance on training data. Since the training data is all we have, it must be split into training and test chunks</w:t>
+      </w:r>
+      <w:r>
+        <w:t xml:space="preserve"> to measure performance.</w:t>
+      </w:r>
+      <w:r>
+        <w:t xml:space="preserve"> It is better to do </w:t>
+      </w:r>
+      <w:r>
+        <w:t>split and test</w:t>
+      </w:r>
+      <w:r>
+        <w:t xml:space="preserve"> multiple times with different chunks of data to get more accurate results. This is known as k-fold cross validation, where </w:t>
+      </w:r>
+      <w:r>
+        <w:t xml:space="preserve">k is the number of times the split is performed. </w:t>
+      </w:r>
+      <w:r>
+        <w:t xml:space="preserve">The dataset had a large class imbalance, with 84% of applications being approved. </w:t>
+      </w:r>
+      <w:r>
+        <w:t>This means that a more refined method of cross validation is needed to respect the class imbalance. That method is stratified cross validation</w:t>
+      </w:r>
+      <w:r>
+        <w:t xml:space="preserve">, where a shuffled sampling of the data is taken, respecting the class </w:t>
+      </w:r>
+      <w:r>
+        <w:t xml:space="preserve">proportions. This was done for each model and each </w:t>
+      </w:r>
+      <w:r>
+        <w:t>dataset and</w:t>
+      </w:r>
+      <w:r>
+        <w:t xml:space="preserve"> was repeated to compute more accurate scores. Instead of using 10 folds, this approach used 5 folds repeated twice. This allows for larger chunks of data to be used with less overlap, but still has the </w:t>
+      </w:r>
+      <w:r>
+        <w:t>effect</w:t>
+      </w:r>
+      <w:r>
+        <w:t xml:space="preserve"> of larger score sampling leading to accurate results</w:t>
+      </w:r>
+    </w:p>
+    <w:p>
+      <w:r>
+        <w:t xml:space="preserve">Imbalanced datasets need to be handled appropriately before </w:t>
       </w:r>
       <w:r>
         <w:t xml:space="preserve">being used in models, otherwise the model is at risk </w:t>
@@ -6113,41 +6150,10 @@
       <w:r>
         <w:t xml:space="preserve">These were </w:t>
       </w:r>
-    </w:p>
-    <w:p>
-      <w:r>
-        <w:t xml:space="preserve">Repeated stratified </w:t>
-      </w:r>
-      <w:r>
-        <w:t>Kfold cross val</w:t>
-      </w:r>
-    </w:p>
-    <w:p>
-      <w:r>
-        <w:t>Confusion Matrix</w:t>
-      </w:r>
-      <w:r>
-        <w:t xml:space="preserve"> !</w:t>
-      </w:r>
-    </w:p>
-    <w:p>
-      <w:r>
-        <w:t>Techniques</w:t>
-      </w:r>
-    </w:p>
-    <w:p>
-      <w:r>
-        <w:tab/>
-        <w:t>Looped through multiple classifiers</w:t>
-      </w:r>
-    </w:p>
-    <w:p>
-      <w:r>
-        <w:tab/>
-        <w:t>Looped through multiple parameters/settings/hyperparameters?</w:t>
-      </w:r>
-    </w:p>
-    <w:p/>
+      <w:r>
+        <w:t xml:space="preserve">SGD, LR, SVM, and naïve Bayes (NB). Each classifier was tested with each dataset sampling scheme to identify both the best sampling method and the best algorithm. The results of these trials are in the table and charts below. </w:t>
+      </w:r>
+    </w:p>
     <w:tbl>
       <w:tblPr>
         <w:tblStyle w:val="TableGrid"/>
@@ -6173,7 +6179,19 @@
             <w:tcW w:w="1570" w:type="dxa"/>
           </w:tcPr>
           <w:p>
-            <w:r>
+            <w:pPr>
+              <w:rPr>
+                <w:b/>
+                <w:sz w:val="20"/>
+                <w:szCs w:val="20"/>
+              </w:rPr>
+            </w:pPr>
+            <w:r>
+              <w:rPr>
+                <w:b/>
+                <w:sz w:val="20"/>
+                <w:szCs w:val="20"/>
+              </w:rPr>
               <w:t>Classifier</w:t>
             </w:r>
           </w:p>
@@ -6183,7 +6201,19 @@
             <w:tcW w:w="1983" w:type="dxa"/>
           </w:tcPr>
           <w:p>
-            <w:r>
+            <w:pPr>
+              <w:rPr>
+                <w:b/>
+                <w:sz w:val="20"/>
+                <w:szCs w:val="20"/>
+              </w:rPr>
+            </w:pPr>
+            <w:r>
+              <w:rPr>
+                <w:b/>
+                <w:sz w:val="20"/>
+                <w:szCs w:val="20"/>
+              </w:rPr>
               <w:t>Dataset Balance</w:t>
             </w:r>
           </w:p>
@@ -6193,7 +6223,19 @@
             <w:tcW w:w="1873" w:type="dxa"/>
           </w:tcPr>
           <w:p>
-            <w:r>
+            <w:pPr>
+              <w:rPr>
+                <w:b/>
+                <w:sz w:val="20"/>
+                <w:szCs w:val="20"/>
+              </w:rPr>
+            </w:pPr>
+            <w:r>
+              <w:rPr>
+                <w:b/>
+                <w:sz w:val="20"/>
+                <w:szCs w:val="20"/>
+              </w:rPr>
               <w:t>AUC (median)</w:t>
             </w:r>
           </w:p>
@@ -6203,7 +6245,19 @@
             <w:tcW w:w="1873" w:type="dxa"/>
           </w:tcPr>
           <w:p>
-            <w:r>
+            <w:pPr>
+              <w:rPr>
+                <w:b/>
+                <w:sz w:val="20"/>
+                <w:szCs w:val="20"/>
+              </w:rPr>
+            </w:pPr>
+            <w:r>
+              <w:rPr>
+                <w:b/>
+                <w:sz w:val="20"/>
+                <w:szCs w:val="20"/>
+              </w:rPr>
               <w:t>STD of AUC</w:t>
             </w:r>
           </w:p>
@@ -6213,10 +6267,27 @@
             <w:tcW w:w="1717" w:type="dxa"/>
           </w:tcPr>
           <w:p>
-            <w:r>
+            <w:pPr>
+              <w:rPr>
+                <w:b/>
+                <w:sz w:val="20"/>
+                <w:szCs w:val="20"/>
+              </w:rPr>
+            </w:pPr>
+            <w:r>
+              <w:rPr>
+                <w:b/>
+                <w:sz w:val="20"/>
+                <w:szCs w:val="20"/>
+              </w:rPr>
               <w:t>Runtime</w:t>
             </w:r>
             <w:r>
+              <w:rPr>
+                <w:b/>
+                <w:sz w:val="20"/>
+                <w:szCs w:val="20"/>
+              </w:rPr>
               <w:t xml:space="preserve"> (sec)</w:t>
             </w:r>
           </w:p>
@@ -6228,7 +6299,17 @@
             <w:tcW w:w="1570" w:type="dxa"/>
           </w:tcPr>
           <w:p>
-            <w:r>
+            <w:pPr>
+              <w:rPr>
+                <w:sz w:val="20"/>
+                <w:szCs w:val="20"/>
+              </w:rPr>
+            </w:pPr>
+            <w:r>
+              <w:rPr>
+                <w:sz w:val="20"/>
+                <w:szCs w:val="20"/>
+              </w:rPr>
               <w:t>SGD</w:t>
             </w:r>
           </w:p>
@@ -6238,7 +6319,17 @@
             <w:tcW w:w="1983" w:type="dxa"/>
           </w:tcPr>
           <w:p>
-            <w:r>
+            <w:pPr>
+              <w:rPr>
+                <w:sz w:val="20"/>
+                <w:szCs w:val="20"/>
+              </w:rPr>
+            </w:pPr>
+            <w:r>
+              <w:rPr>
+                <w:sz w:val="20"/>
+                <w:szCs w:val="20"/>
+              </w:rPr>
               <w:t>Imabalanced</w:t>
             </w:r>
           </w:p>
@@ -6248,7 +6339,17 @@
             <w:tcW w:w="1873" w:type="dxa"/>
           </w:tcPr>
           <w:p>
-            <w:r>
+            <w:pPr>
+              <w:rPr>
+                <w:sz w:val="20"/>
+                <w:szCs w:val="20"/>
+              </w:rPr>
+            </w:pPr>
+            <w:r>
+              <w:rPr>
+                <w:sz w:val="20"/>
+                <w:szCs w:val="20"/>
+              </w:rPr>
               <w:t>0.599</w:t>
             </w:r>
           </w:p>
@@ -6258,7 +6359,17 @@
             <w:tcW w:w="1873" w:type="dxa"/>
           </w:tcPr>
           <w:p>
-            <w:r>
+            <w:pPr>
+              <w:rPr>
+                <w:sz w:val="20"/>
+                <w:szCs w:val="20"/>
+              </w:rPr>
+            </w:pPr>
+            <w:r>
+              <w:rPr>
+                <w:sz w:val="20"/>
+                <w:szCs w:val="20"/>
+              </w:rPr>
               <w:t>0.065</w:t>
             </w:r>
           </w:p>
@@ -6268,7 +6379,17 @@
             <w:tcW w:w="1717" w:type="dxa"/>
           </w:tcPr>
           <w:p>
-            <w:r>
+            <w:pPr>
+              <w:rPr>
+                <w:sz w:val="20"/>
+                <w:szCs w:val="20"/>
+              </w:rPr>
+            </w:pPr>
+            <w:r>
+              <w:rPr>
+                <w:sz w:val="20"/>
+                <w:szCs w:val="20"/>
+              </w:rPr>
               <w:t>1.22</w:t>
             </w:r>
           </w:p>
@@ -6280,7 +6401,17 @@
             <w:tcW w:w="1570" w:type="dxa"/>
           </w:tcPr>
           <w:p>
-            <w:r>
+            <w:pPr>
+              <w:rPr>
+                <w:sz w:val="20"/>
+                <w:szCs w:val="20"/>
+              </w:rPr>
+            </w:pPr>
+            <w:r>
+              <w:rPr>
+                <w:sz w:val="20"/>
+                <w:szCs w:val="20"/>
+              </w:rPr>
               <w:t>SGD</w:t>
             </w:r>
           </w:p>
@@ -6290,7 +6421,17 @@
             <w:tcW w:w="1983" w:type="dxa"/>
           </w:tcPr>
           <w:p>
-            <w:r>
+            <w:pPr>
+              <w:rPr>
+                <w:sz w:val="20"/>
+                <w:szCs w:val="20"/>
+              </w:rPr>
+            </w:pPr>
+            <w:r>
+              <w:rPr>
+                <w:sz w:val="20"/>
+                <w:szCs w:val="20"/>
+              </w:rPr>
               <w:t>Downsampled</w:t>
             </w:r>
           </w:p>
@@ -6300,7 +6441,17 @@
             <w:tcW w:w="1873" w:type="dxa"/>
           </w:tcPr>
           <w:p>
-            <w:r>
+            <w:pPr>
+              <w:rPr>
+                <w:sz w:val="20"/>
+                <w:szCs w:val="20"/>
+              </w:rPr>
+            </w:pPr>
+            <w:r>
+              <w:rPr>
+                <w:sz w:val="20"/>
+                <w:szCs w:val="20"/>
+              </w:rPr>
               <w:t>0.588</w:t>
             </w:r>
           </w:p>
@@ -6310,7 +6461,17 @@
             <w:tcW w:w="1873" w:type="dxa"/>
           </w:tcPr>
           <w:p>
-            <w:r>
+            <w:pPr>
+              <w:rPr>
+                <w:sz w:val="20"/>
+                <w:szCs w:val="20"/>
+              </w:rPr>
+            </w:pPr>
+            <w:r>
+              <w:rPr>
+                <w:sz w:val="20"/>
+                <w:szCs w:val="20"/>
+              </w:rPr>
               <w:t>0.045</w:t>
             </w:r>
           </w:p>
@@ -6320,7 +6481,17 @@
             <w:tcW w:w="1717" w:type="dxa"/>
           </w:tcPr>
           <w:p>
-            <w:r>
+            <w:pPr>
+              <w:rPr>
+                <w:sz w:val="20"/>
+                <w:szCs w:val="20"/>
+              </w:rPr>
+            </w:pPr>
+            <w:r>
+              <w:rPr>
+                <w:sz w:val="20"/>
+                <w:szCs w:val="20"/>
+              </w:rPr>
               <w:t>0.27</w:t>
             </w:r>
           </w:p>
@@ -6332,7 +6503,17 @@
             <w:tcW w:w="1570" w:type="dxa"/>
           </w:tcPr>
           <w:p>
-            <w:r>
+            <w:pPr>
+              <w:rPr>
+                <w:sz w:val="20"/>
+                <w:szCs w:val="20"/>
+              </w:rPr>
+            </w:pPr>
+            <w:r>
+              <w:rPr>
+                <w:sz w:val="20"/>
+                <w:szCs w:val="20"/>
+              </w:rPr>
               <w:t>SGD</w:t>
             </w:r>
           </w:p>
@@ -6342,7 +6523,17 @@
             <w:tcW w:w="1983" w:type="dxa"/>
           </w:tcPr>
           <w:p>
-            <w:r>
+            <w:pPr>
+              <w:rPr>
+                <w:sz w:val="20"/>
+                <w:szCs w:val="20"/>
+              </w:rPr>
+            </w:pPr>
+            <w:r>
+              <w:rPr>
+                <w:sz w:val="20"/>
+                <w:szCs w:val="20"/>
+              </w:rPr>
               <w:t>Upsampled</w:t>
             </w:r>
           </w:p>
@@ -6352,7 +6543,17 @@
             <w:tcW w:w="1873" w:type="dxa"/>
           </w:tcPr>
           <w:p>
-            <w:r>
+            <w:pPr>
+              <w:rPr>
+                <w:sz w:val="20"/>
+                <w:szCs w:val="20"/>
+              </w:rPr>
+            </w:pPr>
+            <w:r>
+              <w:rPr>
+                <w:sz w:val="20"/>
+                <w:szCs w:val="20"/>
+              </w:rPr>
               <w:t>0.487</w:t>
             </w:r>
           </w:p>
@@ -6362,7 +6563,17 @@
             <w:tcW w:w="1873" w:type="dxa"/>
           </w:tcPr>
           <w:p>
-            <w:r>
+            <w:pPr>
+              <w:rPr>
+                <w:sz w:val="20"/>
+                <w:szCs w:val="20"/>
+              </w:rPr>
+            </w:pPr>
+            <w:r>
+              <w:rPr>
+                <w:sz w:val="20"/>
+                <w:szCs w:val="20"/>
+              </w:rPr>
               <w:t>0.094</w:t>
             </w:r>
           </w:p>
@@ -6372,7 +6583,17 @@
             <w:tcW w:w="1717" w:type="dxa"/>
           </w:tcPr>
           <w:p>
-            <w:r>
+            <w:pPr>
+              <w:rPr>
+                <w:sz w:val="20"/>
+                <w:szCs w:val="20"/>
+              </w:rPr>
+            </w:pPr>
+            <w:r>
+              <w:rPr>
+                <w:sz w:val="20"/>
+                <w:szCs w:val="20"/>
+              </w:rPr>
               <w:t>2.18</w:t>
             </w:r>
           </w:p>
@@ -6384,7 +6605,17 @@
             <w:tcW w:w="1570" w:type="dxa"/>
           </w:tcPr>
           <w:p>
-            <w:r>
+            <w:pPr>
+              <w:rPr>
+                <w:sz w:val="20"/>
+                <w:szCs w:val="20"/>
+              </w:rPr>
+            </w:pPr>
+            <w:r>
+              <w:rPr>
+                <w:sz w:val="20"/>
+                <w:szCs w:val="20"/>
+              </w:rPr>
               <w:t>Logistic Reg</w:t>
             </w:r>
           </w:p>
@@ -6394,7 +6625,17 @@
             <w:tcW w:w="1983" w:type="dxa"/>
           </w:tcPr>
           <w:p>
-            <w:r>
+            <w:pPr>
+              <w:rPr>
+                <w:sz w:val="20"/>
+                <w:szCs w:val="20"/>
+              </w:rPr>
+            </w:pPr>
+            <w:r>
+              <w:rPr>
+                <w:sz w:val="20"/>
+                <w:szCs w:val="20"/>
+              </w:rPr>
               <w:t>Imabalanced</w:t>
             </w:r>
           </w:p>
@@ -6404,7 +6645,17 @@
             <w:tcW w:w="1873" w:type="dxa"/>
           </w:tcPr>
           <w:p>
-            <w:r>
+            <w:pPr>
+              <w:rPr>
+                <w:sz w:val="20"/>
+                <w:szCs w:val="20"/>
+              </w:rPr>
+            </w:pPr>
+            <w:r>
+              <w:rPr>
+                <w:sz w:val="20"/>
+                <w:szCs w:val="20"/>
+              </w:rPr>
               <w:t>0.649</w:t>
             </w:r>
           </w:p>
@@ -6414,7 +6665,17 @@
             <w:tcW w:w="1873" w:type="dxa"/>
           </w:tcPr>
           <w:p>
-            <w:r>
+            <w:pPr>
+              <w:rPr>
+                <w:sz w:val="20"/>
+                <w:szCs w:val="20"/>
+              </w:rPr>
+            </w:pPr>
+            <w:r>
+              <w:rPr>
+                <w:sz w:val="20"/>
+                <w:szCs w:val="20"/>
+              </w:rPr>
               <w:t>0.003</w:t>
             </w:r>
           </w:p>
@@ -6424,7 +6685,17 @@
             <w:tcW w:w="1717" w:type="dxa"/>
           </w:tcPr>
           <w:p>
-            <w:r>
+            <w:pPr>
+              <w:rPr>
+                <w:sz w:val="20"/>
+                <w:szCs w:val="20"/>
+              </w:rPr>
+            </w:pPr>
+            <w:r>
+              <w:rPr>
+                <w:sz w:val="20"/>
+                <w:szCs w:val="20"/>
+              </w:rPr>
               <w:t>5.92</w:t>
             </w:r>
           </w:p>
@@ -6436,7 +6707,17 @@
             <w:tcW w:w="1570" w:type="dxa"/>
           </w:tcPr>
           <w:p>
-            <w:r>
+            <w:pPr>
+              <w:rPr>
+                <w:sz w:val="20"/>
+                <w:szCs w:val="20"/>
+              </w:rPr>
+            </w:pPr>
+            <w:r>
+              <w:rPr>
+                <w:sz w:val="20"/>
+                <w:szCs w:val="20"/>
+              </w:rPr>
               <w:t>Logistic Reg</w:t>
             </w:r>
           </w:p>
@@ -6446,7 +6727,17 @@
             <w:tcW w:w="1983" w:type="dxa"/>
           </w:tcPr>
           <w:p>
-            <w:r>
+            <w:pPr>
+              <w:rPr>
+                <w:sz w:val="20"/>
+                <w:szCs w:val="20"/>
+              </w:rPr>
+            </w:pPr>
+            <w:r>
+              <w:rPr>
+                <w:sz w:val="20"/>
+                <w:szCs w:val="20"/>
+              </w:rPr>
               <w:t>Downsampled</w:t>
             </w:r>
           </w:p>
@@ -6456,7 +6747,17 @@
             <w:tcW w:w="1873" w:type="dxa"/>
           </w:tcPr>
           <w:p>
-            <w:r>
+            <w:pPr>
+              <w:rPr>
+                <w:sz w:val="20"/>
+                <w:szCs w:val="20"/>
+              </w:rPr>
+            </w:pPr>
+            <w:r>
+              <w:rPr>
+                <w:sz w:val="20"/>
+                <w:szCs w:val="20"/>
+              </w:rPr>
               <w:t>0.654</w:t>
             </w:r>
           </w:p>
@@ -6466,7 +6767,17 @@
             <w:tcW w:w="1873" w:type="dxa"/>
           </w:tcPr>
           <w:p>
-            <w:r>
+            <w:pPr>
+              <w:rPr>
+                <w:sz w:val="20"/>
+                <w:szCs w:val="20"/>
+              </w:rPr>
+            </w:pPr>
+            <w:r>
+              <w:rPr>
+                <w:sz w:val="20"/>
+                <w:szCs w:val="20"/>
+              </w:rPr>
               <w:t>0.005</w:t>
             </w:r>
           </w:p>
@@ -6476,7 +6787,17 @@
             <w:tcW w:w="1717" w:type="dxa"/>
           </w:tcPr>
           <w:p>
-            <w:r>
+            <w:pPr>
+              <w:rPr>
+                <w:sz w:val="20"/>
+                <w:szCs w:val="20"/>
+              </w:rPr>
+            </w:pPr>
+            <w:r>
+              <w:rPr>
+                <w:sz w:val="20"/>
+                <w:szCs w:val="20"/>
+              </w:rPr>
               <w:t>0.98</w:t>
             </w:r>
           </w:p>
@@ -6488,7 +6809,17 @@
             <w:tcW w:w="1570" w:type="dxa"/>
           </w:tcPr>
           <w:p>
-            <w:r>
+            <w:pPr>
+              <w:rPr>
+                <w:sz w:val="20"/>
+                <w:szCs w:val="20"/>
+              </w:rPr>
+            </w:pPr>
+            <w:r>
+              <w:rPr>
+                <w:sz w:val="20"/>
+                <w:szCs w:val="20"/>
+              </w:rPr>
               <w:t>Logistic Reg</w:t>
             </w:r>
           </w:p>
@@ -6498,7 +6829,17 @@
             <w:tcW w:w="1983" w:type="dxa"/>
           </w:tcPr>
           <w:p>
-            <w:r>
+            <w:pPr>
+              <w:rPr>
+                <w:sz w:val="20"/>
+                <w:szCs w:val="20"/>
+              </w:rPr>
+            </w:pPr>
+            <w:r>
+              <w:rPr>
+                <w:sz w:val="20"/>
+                <w:szCs w:val="20"/>
+              </w:rPr>
               <w:t>Upsampled</w:t>
             </w:r>
           </w:p>
@@ -6508,7 +6849,17 @@
             <w:tcW w:w="1873" w:type="dxa"/>
           </w:tcPr>
           <w:p>
-            <w:r>
+            <w:pPr>
+              <w:rPr>
+                <w:sz w:val="20"/>
+                <w:szCs w:val="20"/>
+              </w:rPr>
+            </w:pPr>
+            <w:r>
+              <w:rPr>
+                <w:sz w:val="20"/>
+                <w:szCs w:val="20"/>
+              </w:rPr>
               <w:t>0.654</w:t>
             </w:r>
           </w:p>
@@ -6518,7 +6869,17 @@
             <w:tcW w:w="1873" w:type="dxa"/>
           </w:tcPr>
           <w:p>
-            <w:r>
+            <w:pPr>
+              <w:rPr>
+                <w:sz w:val="20"/>
+                <w:szCs w:val="20"/>
+              </w:rPr>
+            </w:pPr>
+            <w:r>
+              <w:rPr>
+                <w:sz w:val="20"/>
+                <w:szCs w:val="20"/>
+              </w:rPr>
               <w:t>0.001</w:t>
             </w:r>
           </w:p>
@@ -6528,7 +6889,17 @@
             <w:tcW w:w="1717" w:type="dxa"/>
           </w:tcPr>
           <w:p>
-            <w:r>
+            <w:pPr>
+              <w:rPr>
+                <w:sz w:val="20"/>
+                <w:szCs w:val="20"/>
+              </w:rPr>
+            </w:pPr>
+            <w:r>
+              <w:rPr>
+                <w:sz w:val="20"/>
+                <w:szCs w:val="20"/>
+              </w:rPr>
               <w:t>5.61</w:t>
             </w:r>
           </w:p>
@@ -6540,7 +6911,17 @@
             <w:tcW w:w="1570" w:type="dxa"/>
           </w:tcPr>
           <w:p>
-            <w:r>
+            <w:pPr>
+              <w:rPr>
+                <w:sz w:val="20"/>
+                <w:szCs w:val="20"/>
+              </w:rPr>
+            </w:pPr>
+            <w:r>
+              <w:rPr>
+                <w:sz w:val="20"/>
+                <w:szCs w:val="20"/>
+              </w:rPr>
               <w:t>Linear SVM</w:t>
             </w:r>
           </w:p>
@@ -6550,7 +6931,17 @@
             <w:tcW w:w="1983" w:type="dxa"/>
           </w:tcPr>
           <w:p>
-            <w:r>
+            <w:pPr>
+              <w:rPr>
+                <w:sz w:val="20"/>
+                <w:szCs w:val="20"/>
+              </w:rPr>
+            </w:pPr>
+            <w:r>
+              <w:rPr>
+                <w:sz w:val="20"/>
+                <w:szCs w:val="20"/>
+              </w:rPr>
               <w:t>Imabalanced</w:t>
             </w:r>
           </w:p>
@@ -6560,7 +6951,17 @@
             <w:tcW w:w="1873" w:type="dxa"/>
           </w:tcPr>
           <w:p>
-            <w:r>
+            <w:pPr>
+              <w:rPr>
+                <w:sz w:val="20"/>
+                <w:szCs w:val="20"/>
+              </w:rPr>
+            </w:pPr>
+            <w:r>
+              <w:rPr>
+                <w:sz w:val="20"/>
+                <w:szCs w:val="20"/>
+              </w:rPr>
               <w:t>0.524</w:t>
             </w:r>
           </w:p>
@@ -6570,7 +6971,17 @@
             <w:tcW w:w="1873" w:type="dxa"/>
           </w:tcPr>
           <w:p>
-            <w:r>
+            <w:pPr>
+              <w:rPr>
+                <w:sz w:val="20"/>
+                <w:szCs w:val="20"/>
+              </w:rPr>
+            </w:pPr>
+            <w:r>
+              <w:rPr>
+                <w:sz w:val="20"/>
+                <w:szCs w:val="20"/>
+              </w:rPr>
               <w:t>0.093</w:t>
             </w:r>
           </w:p>
@@ -6580,10 +6991,24 @@
             <w:tcW w:w="1717" w:type="dxa"/>
           </w:tcPr>
           <w:p>
-            <w:r>
+            <w:pPr>
+              <w:rPr>
+                <w:sz w:val="20"/>
+                <w:szCs w:val="20"/>
+              </w:rPr>
+            </w:pPr>
+            <w:r>
+              <w:rPr>
+                <w:sz w:val="20"/>
+                <w:szCs w:val="20"/>
+              </w:rPr>
               <w:t>150</w:t>
             </w:r>
             <w:r>
+              <w:rPr>
+                <w:sz w:val="20"/>
+                <w:szCs w:val="20"/>
+              </w:rPr>
               <w:t>.37</w:t>
             </w:r>
           </w:p>
@@ -6595,7 +7020,17 @@
             <w:tcW w:w="1570" w:type="dxa"/>
           </w:tcPr>
           <w:p>
-            <w:r>
+            <w:pPr>
+              <w:rPr>
+                <w:sz w:val="20"/>
+                <w:szCs w:val="20"/>
+              </w:rPr>
+            </w:pPr>
+            <w:r>
+              <w:rPr>
+                <w:sz w:val="20"/>
+                <w:szCs w:val="20"/>
+              </w:rPr>
               <w:t>Linear SVM</w:t>
             </w:r>
           </w:p>
@@ -6605,7 +7040,17 @@
             <w:tcW w:w="1983" w:type="dxa"/>
           </w:tcPr>
           <w:p>
-            <w:r>
+            <w:pPr>
+              <w:rPr>
+                <w:sz w:val="20"/>
+                <w:szCs w:val="20"/>
+              </w:rPr>
+            </w:pPr>
+            <w:r>
+              <w:rPr>
+                <w:sz w:val="20"/>
+                <w:szCs w:val="20"/>
+              </w:rPr>
               <w:t>Downsampled</w:t>
             </w:r>
           </w:p>
@@ -6615,7 +7060,17 @@
             <w:tcW w:w="1873" w:type="dxa"/>
           </w:tcPr>
           <w:p>
-            <w:r>
+            <w:pPr>
+              <w:rPr>
+                <w:sz w:val="20"/>
+                <w:szCs w:val="20"/>
+              </w:rPr>
+            </w:pPr>
+            <w:r>
+              <w:rPr>
+                <w:sz w:val="20"/>
+                <w:szCs w:val="20"/>
+              </w:rPr>
               <w:t>0.635</w:t>
             </w:r>
           </w:p>
@@ -6625,7 +7080,17 @@
             <w:tcW w:w="1873" w:type="dxa"/>
           </w:tcPr>
           <w:p>
-            <w:r>
+            <w:pPr>
+              <w:rPr>
+                <w:sz w:val="20"/>
+                <w:szCs w:val="20"/>
+              </w:rPr>
+            </w:pPr>
+            <w:r>
+              <w:rPr>
+                <w:sz w:val="20"/>
+                <w:szCs w:val="20"/>
+              </w:rPr>
               <w:t>0.077</w:t>
             </w:r>
           </w:p>
@@ -6635,7 +7100,17 @@
             <w:tcW w:w="1717" w:type="dxa"/>
           </w:tcPr>
           <w:p>
-            <w:r>
+            <w:pPr>
+              <w:rPr>
+                <w:sz w:val="20"/>
+                <w:szCs w:val="20"/>
+              </w:rPr>
+            </w:pPr>
+            <w:r>
+              <w:rPr>
+                <w:sz w:val="20"/>
+                <w:szCs w:val="20"/>
+              </w:rPr>
               <w:t>38.75</w:t>
             </w:r>
           </w:p>
@@ -6647,7 +7122,17 @@
             <w:tcW w:w="1570" w:type="dxa"/>
           </w:tcPr>
           <w:p>
-            <w:r>
+            <w:pPr>
+              <w:rPr>
+                <w:sz w:val="20"/>
+                <w:szCs w:val="20"/>
+              </w:rPr>
+            </w:pPr>
+            <w:r>
+              <w:rPr>
+                <w:sz w:val="20"/>
+                <w:szCs w:val="20"/>
+              </w:rPr>
               <w:t>Linear SVM</w:t>
             </w:r>
           </w:p>
@@ -6657,7 +7142,17 @@
             <w:tcW w:w="1983" w:type="dxa"/>
           </w:tcPr>
           <w:p>
-            <w:r>
+            <w:pPr>
+              <w:rPr>
+                <w:sz w:val="20"/>
+                <w:szCs w:val="20"/>
+              </w:rPr>
+            </w:pPr>
+            <w:r>
+              <w:rPr>
+                <w:sz w:val="20"/>
+                <w:szCs w:val="20"/>
+              </w:rPr>
               <w:t>Upsampled</w:t>
             </w:r>
           </w:p>
@@ -6667,7 +7162,17 @@
             <w:tcW w:w="1873" w:type="dxa"/>
           </w:tcPr>
           <w:p>
-            <w:r>
+            <w:pPr>
+              <w:rPr>
+                <w:sz w:val="20"/>
+                <w:szCs w:val="20"/>
+              </w:rPr>
+            </w:pPr>
+            <w:r>
+              <w:rPr>
+                <w:sz w:val="20"/>
+                <w:szCs w:val="20"/>
+              </w:rPr>
               <w:t>0.574</w:t>
             </w:r>
           </w:p>
@@ -6677,7 +7182,17 @@
             <w:tcW w:w="1873" w:type="dxa"/>
           </w:tcPr>
           <w:p>
-            <w:r>
+            <w:pPr>
+              <w:rPr>
+                <w:sz w:val="20"/>
+                <w:szCs w:val="20"/>
+              </w:rPr>
+            </w:pPr>
+            <w:r>
+              <w:rPr>
+                <w:sz w:val="20"/>
+                <w:szCs w:val="20"/>
+              </w:rPr>
               <w:t>0.055</w:t>
             </w:r>
           </w:p>
@@ -6687,10 +7202,24 @@
             <w:tcW w:w="1717" w:type="dxa"/>
           </w:tcPr>
           <w:p>
-            <w:r>
+            <w:pPr>
+              <w:rPr>
+                <w:sz w:val="20"/>
+                <w:szCs w:val="20"/>
+              </w:rPr>
+            </w:pPr>
+            <w:r>
+              <w:rPr>
+                <w:sz w:val="20"/>
+                <w:szCs w:val="20"/>
+              </w:rPr>
               <w:t>304</w:t>
             </w:r>
             <w:r>
+              <w:rPr>
+                <w:sz w:val="20"/>
+                <w:szCs w:val="20"/>
+              </w:rPr>
               <w:t>.92</w:t>
             </w:r>
           </w:p>
@@ -6702,7 +7231,17 @@
             <w:tcW w:w="1570" w:type="dxa"/>
           </w:tcPr>
           <w:p>
-            <w:r>
+            <w:pPr>
+              <w:rPr>
+                <w:sz w:val="20"/>
+                <w:szCs w:val="20"/>
+              </w:rPr>
+            </w:pPr>
+            <w:r>
+              <w:rPr>
+                <w:sz w:val="20"/>
+                <w:szCs w:val="20"/>
+              </w:rPr>
               <w:t>Naïve Bayes</w:t>
             </w:r>
           </w:p>
@@ -6712,7 +7251,17 @@
             <w:tcW w:w="1983" w:type="dxa"/>
           </w:tcPr>
           <w:p>
-            <w:r>
+            <w:pPr>
+              <w:rPr>
+                <w:sz w:val="20"/>
+                <w:szCs w:val="20"/>
+              </w:rPr>
+            </w:pPr>
+            <w:r>
+              <w:rPr>
+                <w:sz w:val="20"/>
+                <w:szCs w:val="20"/>
+              </w:rPr>
               <w:t>Imabalanced</w:t>
             </w:r>
           </w:p>
@@ -6722,7 +7271,17 @@
             <w:tcW w:w="1873" w:type="dxa"/>
           </w:tcPr>
           <w:p>
-            <w:r>
+            <w:pPr>
+              <w:rPr>
+                <w:sz w:val="20"/>
+                <w:szCs w:val="20"/>
+              </w:rPr>
+            </w:pPr>
+            <w:r>
+              <w:rPr>
+                <w:sz w:val="20"/>
+                <w:szCs w:val="20"/>
+              </w:rPr>
               <w:t>0.653</w:t>
             </w:r>
           </w:p>
@@ -6732,7 +7291,17 @@
             <w:tcW w:w="1873" w:type="dxa"/>
           </w:tcPr>
           <w:p>
-            <w:r>
+            <w:pPr>
+              <w:rPr>
+                <w:sz w:val="20"/>
+                <w:szCs w:val="20"/>
+              </w:rPr>
+            </w:pPr>
+            <w:r>
+              <w:rPr>
+                <w:sz w:val="20"/>
+                <w:szCs w:val="20"/>
+              </w:rPr>
               <w:t>0.003</w:t>
             </w:r>
           </w:p>
@@ -6742,7 +7311,17 @@
             <w:tcW w:w="1717" w:type="dxa"/>
           </w:tcPr>
           <w:p>
-            <w:r>
+            <w:pPr>
+              <w:rPr>
+                <w:sz w:val="20"/>
+                <w:szCs w:val="20"/>
+              </w:rPr>
+            </w:pPr>
+            <w:r>
+              <w:rPr>
+                <w:sz w:val="20"/>
+                <w:szCs w:val="20"/>
+              </w:rPr>
               <w:t>0.67</w:t>
             </w:r>
           </w:p>
@@ -6754,7 +7333,17 @@
             <w:tcW w:w="1570" w:type="dxa"/>
           </w:tcPr>
           <w:p>
-            <w:r>
+            <w:pPr>
+              <w:rPr>
+                <w:sz w:val="20"/>
+                <w:szCs w:val="20"/>
+              </w:rPr>
+            </w:pPr>
+            <w:r>
+              <w:rPr>
+                <w:sz w:val="20"/>
+                <w:szCs w:val="20"/>
+              </w:rPr>
               <w:t>Naïve Bayes</w:t>
             </w:r>
           </w:p>
@@ -6764,7 +7353,17 @@
             <w:tcW w:w="1983" w:type="dxa"/>
           </w:tcPr>
           <w:p>
-            <w:r>
+            <w:pPr>
+              <w:rPr>
+                <w:sz w:val="20"/>
+                <w:szCs w:val="20"/>
+              </w:rPr>
+            </w:pPr>
+            <w:r>
+              <w:rPr>
+                <w:sz w:val="20"/>
+                <w:szCs w:val="20"/>
+              </w:rPr>
               <w:t>Downsampled</w:t>
             </w:r>
           </w:p>
@@ -6774,7 +7373,17 @@
             <w:tcW w:w="1873" w:type="dxa"/>
           </w:tcPr>
           <w:p>
-            <w:r>
+            <w:pPr>
+              <w:rPr>
+                <w:sz w:val="20"/>
+                <w:szCs w:val="20"/>
+              </w:rPr>
+            </w:pPr>
+            <w:r>
+              <w:rPr>
+                <w:sz w:val="20"/>
+                <w:szCs w:val="20"/>
+              </w:rPr>
               <w:t>0.652</w:t>
             </w:r>
           </w:p>
@@ -6784,7 +7393,17 @@
             <w:tcW w:w="1873" w:type="dxa"/>
           </w:tcPr>
           <w:p>
-            <w:r>
+            <w:pPr>
+              <w:rPr>
+                <w:sz w:val="20"/>
+                <w:szCs w:val="20"/>
+              </w:rPr>
+            </w:pPr>
+            <w:r>
+              <w:rPr>
+                <w:sz w:val="20"/>
+                <w:szCs w:val="20"/>
+              </w:rPr>
               <w:t>0.005</w:t>
             </w:r>
           </w:p>
@@ -6794,7 +7413,17 @@
             <w:tcW w:w="1717" w:type="dxa"/>
           </w:tcPr>
           <w:p>
-            <w:r>
+            <w:pPr>
+              <w:rPr>
+                <w:sz w:val="20"/>
+                <w:szCs w:val="20"/>
+              </w:rPr>
+            </w:pPr>
+            <w:r>
+              <w:rPr>
+                <w:sz w:val="20"/>
+                <w:szCs w:val="20"/>
+              </w:rPr>
               <w:t>0.15</w:t>
             </w:r>
           </w:p>
@@ -6806,7 +7435,17 @@
             <w:tcW w:w="1570" w:type="dxa"/>
           </w:tcPr>
           <w:p>
-            <w:r>
+            <w:pPr>
+              <w:rPr>
+                <w:sz w:val="20"/>
+                <w:szCs w:val="20"/>
+              </w:rPr>
+            </w:pPr>
+            <w:r>
+              <w:rPr>
+                <w:sz w:val="20"/>
+                <w:szCs w:val="20"/>
+              </w:rPr>
               <w:t>Naïve Bayes</w:t>
             </w:r>
           </w:p>
@@ -6816,7 +7455,17 @@
             <w:tcW w:w="1983" w:type="dxa"/>
           </w:tcPr>
           <w:p>
-            <w:r>
+            <w:pPr>
+              <w:rPr>
+                <w:sz w:val="20"/>
+                <w:szCs w:val="20"/>
+              </w:rPr>
+            </w:pPr>
+            <w:r>
+              <w:rPr>
+                <w:sz w:val="20"/>
+                <w:szCs w:val="20"/>
+              </w:rPr>
               <w:t>Upsampled</w:t>
             </w:r>
           </w:p>
@@ -6826,7 +7475,17 @@
             <w:tcW w:w="1873" w:type="dxa"/>
           </w:tcPr>
           <w:p>
-            <w:r>
+            <w:pPr>
+              <w:rPr>
+                <w:sz w:val="20"/>
+                <w:szCs w:val="20"/>
+              </w:rPr>
+            </w:pPr>
+            <w:r>
+              <w:rPr>
+                <w:sz w:val="20"/>
+                <w:szCs w:val="20"/>
+              </w:rPr>
               <w:t>0.652</w:t>
             </w:r>
           </w:p>
@@ -6836,7 +7495,17 @@
             <w:tcW w:w="1873" w:type="dxa"/>
           </w:tcPr>
           <w:p>
-            <w:r>
+            <w:pPr>
+              <w:rPr>
+                <w:sz w:val="20"/>
+                <w:szCs w:val="20"/>
+              </w:rPr>
+            </w:pPr>
+            <w:r>
+              <w:rPr>
+                <w:sz w:val="20"/>
+                <w:szCs w:val="20"/>
+              </w:rPr>
               <w:t>0.001</w:t>
             </w:r>
           </w:p>
@@ -6846,7 +7515,17 @@
             <w:tcW w:w="1717" w:type="dxa"/>
           </w:tcPr>
           <w:p>
-            <w:r>
+            <w:pPr>
+              <w:rPr>
+                <w:sz w:val="20"/>
+                <w:szCs w:val="20"/>
+              </w:rPr>
+            </w:pPr>
+            <w:r>
+              <w:rPr>
+                <w:sz w:val="20"/>
+                <w:szCs w:val="20"/>
+              </w:rPr>
               <w:t>0.97</w:t>
             </w:r>
           </w:p>
@@ -7044,212 +7723,35 @@
     </w:p>
     <w:p>
       <w:r>
-        <w:t>Partial dataset (filtered to 2 features)</w:t>
-      </w:r>
-    </w:p>
-    <w:p>
-      <w:r>
-        <w:rPr>
-          <w:noProof/>
-        </w:rPr>
-        <w:drawing>
-          <wp:inline distT="0" distB="0" distL="0" distR="0" wp14:anchorId="59472035" wp14:editId="0022A885">
-            <wp:extent cx="2926080" cy="1950720"/>
-            <wp:effectExtent l="0" t="0" r="0" b="5080"/>
-            <wp:docPr id="3" name="Picture 3"/>
-            <wp:cNvGraphicFramePr>
-              <a:graphicFrameLocks xmlns:a="http://schemas.openxmlformats.org/drawingml/2006/main" noChangeAspect="1"/>
-            </wp:cNvGraphicFramePr>
-            <a:graphic xmlns:a="http://schemas.openxmlformats.org/drawingml/2006/main">
-              <a:graphicData uri="http://schemas.openxmlformats.org/drawingml/2006/picture">
-                <pic:pic xmlns:pic="http://schemas.openxmlformats.org/drawingml/2006/picture">
-                  <pic:nvPicPr>
-                    <pic:cNvPr id="3" name="AUC Stochastic Gradient Descent.png"/>
-                    <pic:cNvPicPr/>
-                  </pic:nvPicPr>
-                  <pic:blipFill>
-                    <a:blip r:embed="rId19" cstate="print">
-                      <a:extLst>
-                        <a:ext uri="{28A0092B-C50C-407E-A947-70E740481C1C}">
-                          <a14:useLocalDpi xmlns:a14="http://schemas.microsoft.com/office/drawing/2010/main" val="0"/>
-                        </a:ext>
-                      </a:extLst>
-                    </a:blip>
-                    <a:stretch>
-                      <a:fillRect/>
-                    </a:stretch>
-                  </pic:blipFill>
-                  <pic:spPr>
-                    <a:xfrm>
-                      <a:off x="0" y="0"/>
-                      <a:ext cx="2926080" cy="1950720"/>
-                    </a:xfrm>
-                    <a:prstGeom prst="rect">
-                      <a:avLst/>
-                    </a:prstGeom>
-                  </pic:spPr>
-                </pic:pic>
-              </a:graphicData>
-            </a:graphic>
-          </wp:inline>
-        </w:drawing>
-      </w:r>
-      <w:r>
-        <w:rPr>
-          <w:noProof/>
-        </w:rPr>
-        <w:drawing>
-          <wp:inline distT="0" distB="0" distL="0" distR="0" wp14:anchorId="3A8C542C" wp14:editId="6667CA33">
-            <wp:extent cx="2926080" cy="1950720"/>
-            <wp:effectExtent l="0" t="0" r="0" b="5080"/>
-            <wp:docPr id="6" name="Picture 6"/>
-            <wp:cNvGraphicFramePr>
-              <a:graphicFrameLocks xmlns:a="http://schemas.openxmlformats.org/drawingml/2006/main" noChangeAspect="1"/>
-            </wp:cNvGraphicFramePr>
-            <a:graphic xmlns:a="http://schemas.openxmlformats.org/drawingml/2006/main">
-              <a:graphicData uri="http://schemas.openxmlformats.org/drawingml/2006/picture">
-                <pic:pic xmlns:pic="http://schemas.openxmlformats.org/drawingml/2006/picture">
-                  <pic:nvPicPr>
-                    <pic:cNvPr id="6" name="AUC Logistic Regression.png"/>
-                    <pic:cNvPicPr/>
-                  </pic:nvPicPr>
-                  <pic:blipFill>
-                    <a:blip r:embed="rId20" cstate="print">
-                      <a:extLst>
-                        <a:ext uri="{28A0092B-C50C-407E-A947-70E740481C1C}">
-                          <a14:useLocalDpi xmlns:a14="http://schemas.microsoft.com/office/drawing/2010/main" val="0"/>
-                        </a:ext>
-                      </a:extLst>
-                    </a:blip>
-                    <a:stretch>
-                      <a:fillRect/>
-                    </a:stretch>
-                  </pic:blipFill>
-                  <pic:spPr>
-                    <a:xfrm>
-                      <a:off x="0" y="0"/>
-                      <a:ext cx="2926080" cy="1950720"/>
-                    </a:xfrm>
-                    <a:prstGeom prst="rect">
-                      <a:avLst/>
-                    </a:prstGeom>
-                  </pic:spPr>
-                </pic:pic>
-              </a:graphicData>
-            </a:graphic>
-          </wp:inline>
-        </w:drawing>
-      </w:r>
-    </w:p>
-    <w:p>
-      <w:r>
-        <w:rPr>
-          <w:noProof/>
-        </w:rPr>
-        <w:drawing>
-          <wp:inline distT="0" distB="0" distL="0" distR="0" wp14:anchorId="39AEAE72" wp14:editId="7D672B3E">
-            <wp:extent cx="2926080" cy="1950720"/>
-            <wp:effectExtent l="0" t="0" r="0" b="5080"/>
-            <wp:docPr id="5" name="Picture 5"/>
-            <wp:cNvGraphicFramePr>
-              <a:graphicFrameLocks xmlns:a="http://schemas.openxmlformats.org/drawingml/2006/main" noChangeAspect="1"/>
-            </wp:cNvGraphicFramePr>
-            <a:graphic xmlns:a="http://schemas.openxmlformats.org/drawingml/2006/main">
-              <a:graphicData uri="http://schemas.openxmlformats.org/drawingml/2006/picture">
-                <pic:pic xmlns:pic="http://schemas.openxmlformats.org/drawingml/2006/picture">
-                  <pic:nvPicPr>
-                    <pic:cNvPr id="5" name="AUC Linear SVM.png"/>
-                    <pic:cNvPicPr/>
-                  </pic:nvPicPr>
-                  <pic:blipFill>
-                    <a:blip r:embed="rId21" cstate="print">
-                      <a:extLst>
-                        <a:ext uri="{28A0092B-C50C-407E-A947-70E740481C1C}">
-                          <a14:useLocalDpi xmlns:a14="http://schemas.microsoft.com/office/drawing/2010/main" val="0"/>
-                        </a:ext>
-                      </a:extLst>
-                    </a:blip>
-                    <a:stretch>
-                      <a:fillRect/>
-                    </a:stretch>
-                  </pic:blipFill>
-                  <pic:spPr>
-                    <a:xfrm>
-                      <a:off x="0" y="0"/>
-                      <a:ext cx="2926080" cy="1950720"/>
-                    </a:xfrm>
-                    <a:prstGeom prst="rect">
-                      <a:avLst/>
-                    </a:prstGeom>
-                  </pic:spPr>
-                </pic:pic>
-              </a:graphicData>
-            </a:graphic>
-          </wp:inline>
-        </w:drawing>
-      </w:r>
-      <w:r>
-        <w:rPr>
-          <w:noProof/>
-        </w:rPr>
-        <w:drawing>
-          <wp:inline distT="0" distB="0" distL="0" distR="0" wp14:anchorId="3FD9EAF6" wp14:editId="2617C3FF">
-            <wp:extent cx="2926080" cy="1950720"/>
-            <wp:effectExtent l="0" t="0" r="0" b="5080"/>
-            <wp:docPr id="7" name="Picture 7"/>
-            <wp:cNvGraphicFramePr>
-              <a:graphicFrameLocks xmlns:a="http://schemas.openxmlformats.org/drawingml/2006/main" noChangeAspect="1"/>
-            </wp:cNvGraphicFramePr>
-            <a:graphic xmlns:a="http://schemas.openxmlformats.org/drawingml/2006/main">
-              <a:graphicData uri="http://schemas.openxmlformats.org/drawingml/2006/picture">
-                <pic:pic xmlns:pic="http://schemas.openxmlformats.org/drawingml/2006/picture">
-                  <pic:nvPicPr>
-                    <pic:cNvPr id="7" name="AUC Naive Bayes.png"/>
-                    <pic:cNvPicPr/>
-                  </pic:nvPicPr>
-                  <pic:blipFill>
-                    <a:blip r:embed="rId22" cstate="print">
-                      <a:extLst>
-                        <a:ext uri="{28A0092B-C50C-407E-A947-70E740481C1C}">
-                          <a14:useLocalDpi xmlns:a14="http://schemas.microsoft.com/office/drawing/2010/main" val="0"/>
-                        </a:ext>
-                      </a:extLst>
-                    </a:blip>
-                    <a:stretch>
-                      <a:fillRect/>
-                    </a:stretch>
-                  </pic:blipFill>
-                  <pic:spPr>
-                    <a:xfrm>
-                      <a:off x="0" y="0"/>
-                      <a:ext cx="2926080" cy="1950720"/>
-                    </a:xfrm>
-                    <a:prstGeom prst="rect">
-                      <a:avLst/>
-                    </a:prstGeom>
-                  </pic:spPr>
-                </pic:pic>
-              </a:graphicData>
-            </a:graphic>
-          </wp:inline>
-        </w:drawing>
-      </w:r>
-    </w:p>
-    <w:p/>
-    <w:p>
-      <w:r>
-        <w:t>Selected Logistic Regression with Minority Upsampled</w:t>
-      </w:r>
-    </w:p>
-    <w:p/>
-    <w:p/>
-    <w:p>
-      <w:pPr>
-        <w:pStyle w:val="NormalWeb"/>
-      </w:pPr>
-      <w:r>
-        <w:t>In this section, the process for which metrics, algorithms, and techniques that you implemented for the given data will need to be clearly documented. It should be abundantly clear how the implementation was carried out, and discussion should be made regarding any complications that occurred during this process. Questions to ask yourself when writing this section:</w:t>
-      </w:r>
+        <w:t>One caveat</w:t>
+      </w:r>
+      <w:r>
+        <w:t xml:space="preserve"> with the SVM was that the probabilities are not computed directly. A wrapper class was needed to perform this. </w:t>
+      </w:r>
+      <w:r>
+        <w:t xml:space="preserve">The results, along with intuition point to logistic regression with a minority upsampled dataset as the model to use for this particular dataset. </w:t>
+      </w:r>
+      <w:r>
+        <w:t xml:space="preserve">This makes sense as LR is the most direct model tested. </w:t>
+      </w:r>
+    </w:p>
+    <w:p>
+      <w:r>
+        <w:t xml:space="preserve">An interesting result occurred when submitting probability predictions to Kaggle, however. During the first pass of this dataset a random forest was used on the numerical data. After updating the code to test the four chosen models, and selecting logistic regression, the Kaggle score decreased. This is a good example of </w:t>
+      </w:r>
+      <w:r>
+        <w:t>how cross validation with AUC score is not always an accurate predictor of performance, it only tells you how well the test data performed.</w:t>
+      </w:r>
+      <w:r>
+        <w:t xml:space="preserve"> </w:t>
+      </w:r>
+    </w:p>
+    <w:p>
+      <w:r>
+        <w:t>Several iterations of classifiers were used and submitted to try to improv the Kaggle score, but ultimately the best combination was random forest on the numerical data with support vector machines on the TF-IDF vectorized/normalized text data. All of the functions were implemented using the scikit-learn library. SGD classifiers used the log loss function to allow for probability of class prediction, and the random forest was limited to a max depth of 7 with 11 trees. All classifiers and cross validation was initialized with a random state to ensure the results were reproducible.</w:t>
+      </w:r>
+      <w:bookmarkStart w:id="30" w:name="_GoBack"/>
+      <w:bookmarkEnd w:id="30"/>
     </w:p>
     <w:p>
       <w:pPr>
@@ -7259,62 +7761,27 @@
           <w:numId w:val="30"/>
         </w:numPr>
       </w:pPr>
-      <w:r>
-        <w:rPr>
-          <w:rStyle w:val="Emphasis"/>
-          <w:color w:val="FF0000"/>
-        </w:rPr>
-        <w:t>Is it made clear how the algorithms and techniques were implemented with the given datasets or input data?</w:t>
-      </w:r>
-    </w:p>
-    <w:p>
-      <w:pPr>
-        <w:pStyle w:val="ListParagraph"/>
-        <w:numPr>
-          <w:ilvl w:val="0"/>
-          <w:numId w:val="30"/>
-        </w:numPr>
-      </w:pPr>
-      <w:r>
-        <w:rPr>
-          <w:rStyle w:val="Emphasis"/>
-          <w:color w:val="FF0000"/>
-        </w:rPr>
-        <w:t>Were there any complications with the original metrics or techniques that required changing prior to acquiring a solution?</w:t>
-      </w:r>
-    </w:p>
-    <w:p>
-      <w:pPr>
-        <w:pStyle w:val="ListParagraph"/>
-        <w:numPr>
-          <w:ilvl w:val="0"/>
-          <w:numId w:val="30"/>
-        </w:numPr>
-      </w:pPr>
-      <w:r>
-        <w:rPr>
-          <w:rStyle w:val="Emphasis"/>
-          <w:color w:val="FF0000"/>
-        </w:rPr>
-        <w:t>Was there any part of the coding process (e.g., writing complicated functions) that should be documented?</w:t>
-      </w:r>
     </w:p>
     <w:p>
       <w:pPr>
         <w:pStyle w:val="Heading2"/>
       </w:pPr>
-      <w:bookmarkStart w:id="33" w:name="_Toc518235988"/>
+      <w:bookmarkStart w:id="31" w:name="_Toc518235988"/>
       <w:r>
         <w:t>Refinement</w:t>
       </w:r>
-      <w:bookmarkEnd w:id="33"/>
+      <w:bookmarkEnd w:id="31"/>
     </w:p>
     <w:p>
       <w:pPr>
         <w:pStyle w:val="NormalWeb"/>
       </w:pPr>
       <w:r>
-        <w:t>In this section, you will need to discuss the process of improvement you made upon the algorithms and techniques you used in your implementation. For example, adjusting parameters for certain models to acquire improved solutions would fall under the refinement category. Your initial and final solutions should be reported, as well as any significant intermediate results as necessary. Questions to ask yourself when writing this section:</w:t>
+        <w:t xml:space="preserve">In this section, you will need to discuss the process of improvement you made upon the algorithms and techniques you used in your implementation. For example, adjusting parameters for </w:t>
+      </w:r>
+      <w:r>
+        <w:lastRenderedPageBreak/>
+        <w:t>certain models to acquire improved solutions would fall under the refinement category. Your initial and final solutions should be reported, as well as any significant intermediate results as necessary. Questions to ask yourself when writing this section:</w:t>
       </w:r>
     </w:p>
     <w:p>
@@ -7380,12 +7847,12 @@
       <w:pPr>
         <w:pStyle w:val="Heading1"/>
       </w:pPr>
-      <w:bookmarkStart w:id="34" w:name="_Toc518235989"/>
+      <w:bookmarkStart w:id="32" w:name="_Toc518235989"/>
       <w:r>
         <w:lastRenderedPageBreak/>
         <w:t>Results</w:t>
       </w:r>
-      <w:bookmarkEnd w:id="34"/>
+      <w:bookmarkEnd w:id="32"/>
     </w:p>
     <w:p>
       <w:pPr>
@@ -7404,11 +7871,24 @@
       <w:pPr>
         <w:pStyle w:val="Heading2"/>
       </w:pPr>
-      <w:bookmarkStart w:id="35" w:name="_Toc518235990"/>
+      <w:bookmarkStart w:id="33" w:name="_Toc518235990"/>
       <w:r>
         <w:t>Model Evaluation and Validation</w:t>
       </w:r>
-      <w:bookmarkEnd w:id="35"/>
+      <w:bookmarkEnd w:id="33"/>
+    </w:p>
+    <w:p>
+      <w:pPr>
+        <w:pStyle w:val="NormalWeb"/>
+      </w:pPr>
+      <w:r>
+        <w:t xml:space="preserve">The final model combined a random forest on numerical data with stochastic gradient descent </w:t>
+      </w:r>
+    </w:p>
+    <w:p>
+      <w:pPr>
+        <w:pStyle w:val="NormalWeb"/>
+      </w:pPr>
     </w:p>
     <w:p>
       <w:pPr>
@@ -7486,99 +7966,42 @@
       <w:pPr>
         <w:pStyle w:val="Heading2"/>
       </w:pPr>
-      <w:bookmarkStart w:id="36" w:name="_Toc518235991"/>
+      <w:bookmarkStart w:id="34" w:name="_Toc518235991"/>
       <w:r>
         <w:t>Justification</w:t>
       </w:r>
+      <w:bookmarkEnd w:id="34"/>
+    </w:p>
+    <w:p>
+      <w:pPr>
+        <w:pStyle w:val="NormalWeb"/>
+      </w:pPr>
+      <w:r>
+        <w:t>The final model score as provided by Kaggle was 0.757. The baseline model achieved a 0.5, so this is a marked improvement. The results were satisfactory and solved the problem enough that basic classification can be performed on the applications before volunteers must read them. The fact that humans are still in the loop makes the threshold less critical than in say a self driving car problem. As long</w:t>
+      </w:r>
+      <w:r>
+        <w:t xml:space="preserve"> as a large amount of the obviously classifiable applications are sorted by machine, DonorsChoose achieves its goal. </w:t>
+      </w:r>
+    </w:p>
+    <w:p>
+      <w:pPr>
+        <w:pStyle w:val="Heading1"/>
+      </w:pPr>
+      <w:bookmarkStart w:id="35" w:name="_Toc518235992"/>
+      <w:r>
+        <w:t>Conclusion</w:t>
+      </w:r>
+      <w:bookmarkEnd w:id="35"/>
+    </w:p>
+    <w:p>
+      <w:pPr>
+        <w:pStyle w:val="Heading2"/>
+      </w:pPr>
+      <w:bookmarkStart w:id="36" w:name="_Toc518235993"/>
+      <w:r>
+        <w:t>Free-Form Visualization</w:t>
+      </w:r>
       <w:bookmarkEnd w:id="36"/>
-    </w:p>
-    <w:p>
-      <w:pPr>
-        <w:pStyle w:val="NormalWeb"/>
-      </w:pPr>
-      <w:r>
-        <w:t>In this section, your model’s final solution and its results should be compared to the benchmark you established earlier in the project using some type of statistical analysis. You should also justify whether these results and the solution are significant enough to have solved the problem posed in the project. Questions to ask yourself when writing this section:</w:t>
-      </w:r>
-    </w:p>
-    <w:p>
-      <w:pPr>
-        <w:pStyle w:val="ListParagraph"/>
-        <w:numPr>
-          <w:ilvl w:val="0"/>
-          <w:numId w:val="33"/>
-        </w:numPr>
-      </w:pPr>
-      <w:r>
-        <w:rPr>
-          <w:rStyle w:val="Emphasis"/>
-          <w:color w:val="FF0000"/>
-        </w:rPr>
-        <w:t>Are the final results found stronger than the benchmark result reported earlier?</w:t>
-      </w:r>
-    </w:p>
-    <w:p>
-      <w:pPr>
-        <w:pStyle w:val="ListParagraph"/>
-        <w:numPr>
-          <w:ilvl w:val="0"/>
-          <w:numId w:val="33"/>
-        </w:numPr>
-      </w:pPr>
-      <w:r>
-        <w:rPr>
-          <w:rStyle w:val="Emphasis"/>
-          <w:color w:val="FF0000"/>
-        </w:rPr>
-        <w:t>Have you thoroughly analyzed and discussed the final solution?</w:t>
-      </w:r>
-    </w:p>
-    <w:p>
-      <w:pPr>
-        <w:pStyle w:val="ListParagraph"/>
-        <w:numPr>
-          <w:ilvl w:val="0"/>
-          <w:numId w:val="33"/>
-        </w:numPr>
-      </w:pPr>
-      <w:r>
-        <w:rPr>
-          <w:rStyle w:val="Emphasis"/>
-          <w:color w:val="FF0000"/>
-        </w:rPr>
-        <w:t>Is the final solution significant enough to have solved the problem?</w:t>
-      </w:r>
-    </w:p>
-    <w:p>
-      <w:pPr>
-        <w:rPr>
-          <w:sz w:val="34"/>
-          <w:szCs w:val="34"/>
-        </w:rPr>
-      </w:pPr>
-      <w:r>
-        <w:br w:type="page"/>
-      </w:r>
-    </w:p>
-    <w:p>
-      <w:pPr>
-        <w:pStyle w:val="Heading1"/>
-      </w:pPr>
-      <w:bookmarkStart w:id="37" w:name="_Toc518235992"/>
-      <w:r>
-        <w:lastRenderedPageBreak/>
-        <w:t>Conclusion</w:t>
-      </w:r>
-      <w:bookmarkEnd w:id="37"/>
-    </w:p>
-    <w:p>
-      <w:pPr>
-        <w:pStyle w:val="Heading2"/>
-      </w:pPr>
-      <w:bookmarkStart w:id="38" w:name="_Toc518235993"/>
-      <w:r>
-        <w:t>Free-Form Visualization</w:t>
-      </w:r>
-      <w:bookmarkEnd w:id="38"/>
     </w:p>
     <w:p>
       <w:pPr>
@@ -7611,6 +8034,7 @@
         <w:rPr>
           <w:noProof/>
         </w:rPr>
+        <w:lastRenderedPageBreak/>
         <w:drawing>
           <wp:inline distT="0" distB="0" distL="0" distR="0" wp14:anchorId="7E89B9BD" wp14:editId="24E61BFE">
             <wp:extent cx="2926080" cy="1509307"/>
@@ -7627,7 +8051,7 @@
                     <pic:cNvPicPr/>
                   </pic:nvPicPr>
                   <pic:blipFill>
-                    <a:blip r:embed="rId23" cstate="print">
+                    <a:blip r:embed="rId19" cstate="print">
                       <a:extLst>
                         <a:ext uri="{28A0092B-C50C-407E-A947-70E740481C1C}">
                           <a14:useLocalDpi xmlns:a14="http://schemas.microsoft.com/office/drawing/2010/main" val="0"/>
@@ -7681,7 +8105,7 @@
                     <pic:cNvPicPr/>
                   </pic:nvPicPr>
                   <pic:blipFill>
-                    <a:blip r:embed="rId24" cstate="print">
+                    <a:blip r:embed="rId20" cstate="print">
                       <a:extLst>
                         <a:ext uri="{28A0092B-C50C-407E-A947-70E740481C1C}">
                           <a14:useLocalDpi xmlns:a14="http://schemas.microsoft.com/office/drawing/2010/main" val="0"/>
@@ -7748,11 +8172,11 @@
       <w:pPr>
         <w:pStyle w:val="Heading2"/>
       </w:pPr>
-      <w:bookmarkStart w:id="39" w:name="_Toc518235994"/>
+      <w:bookmarkStart w:id="37" w:name="_Toc518235994"/>
       <w:r>
         <w:t>Reflection</w:t>
       </w:r>
-      <w:bookmarkEnd w:id="39"/>
+      <w:bookmarkEnd w:id="37"/>
     </w:p>
     <w:p>
       <w:r>
@@ -7761,100 +8185,13 @@
     </w:p>
     <w:p>
       <w:pPr>
-        <w:pStyle w:val="NormalWeb"/>
-        <w:rPr>
-          <w:color w:val="FF0000"/>
-        </w:rPr>
-      </w:pPr>
-    </w:p>
-    <w:p>
-      <w:pPr>
-        <w:pStyle w:val="NormalWeb"/>
-        <w:rPr>
-          <w:color w:val="FF0000"/>
-        </w:rPr>
-      </w:pPr>
-      <w:r>
-        <w:rPr>
-          <w:color w:val="FF0000"/>
-        </w:rPr>
-        <w:t>In this section, you will summarize the entire end-to-end problem solution and discuss one or two particular aspects of the project you found interesting or difficult. You are expected to reflect on the project as a whole to show that you have a firm understanding of the entire process employed in your work. Questions to ask yourself when writing this section:</w:t>
-      </w:r>
-    </w:p>
-    <w:p>
-      <w:pPr>
-        <w:pStyle w:val="ListParagraph"/>
-        <w:numPr>
-          <w:ilvl w:val="0"/>
-          <w:numId w:val="35"/>
-        </w:numPr>
-      </w:pPr>
-      <w:r>
-        <w:rPr>
-          <w:rStyle w:val="Emphasis"/>
-          <w:color w:val="FF0000"/>
-        </w:rPr>
-        <w:t>Have you thoroughly summarized the entire process you used for this project?</w:t>
-      </w:r>
-    </w:p>
-    <w:p>
-      <w:pPr>
-        <w:pStyle w:val="ListParagraph"/>
-        <w:numPr>
-          <w:ilvl w:val="0"/>
-          <w:numId w:val="35"/>
-        </w:numPr>
-      </w:pPr>
-      <w:r>
-        <w:rPr>
-          <w:rStyle w:val="Emphasis"/>
-          <w:color w:val="FF0000"/>
-        </w:rPr>
-        <w:t>Were there any interesting aspects of the project?</w:t>
-      </w:r>
-    </w:p>
-    <w:p>
-      <w:pPr>
-        <w:pStyle w:val="ListParagraph"/>
-        <w:numPr>
-          <w:ilvl w:val="0"/>
-          <w:numId w:val="35"/>
-        </w:numPr>
-      </w:pPr>
-      <w:r>
-        <w:rPr>
-          <w:rStyle w:val="Emphasis"/>
-          <w:color w:val="FF0000"/>
-        </w:rPr>
-        <w:t>Were there any difficult aspects of the project?</w:t>
-      </w:r>
-    </w:p>
-    <w:p>
-      <w:pPr>
-        <w:pStyle w:val="ListParagraph"/>
-        <w:numPr>
-          <w:ilvl w:val="0"/>
-          <w:numId w:val="35"/>
-        </w:numPr>
-      </w:pPr>
-      <w:r>
-        <w:rPr>
-          <w:rStyle w:val="Emphasis"/>
-          <w:color w:val="FF0000"/>
-        </w:rPr>
-        <w:lastRenderedPageBreak/>
-        <w:t>Does the final model and solution fit your expectations for the problem, and should it be used in a general setting to solve these types of problems?</w:t>
-      </w:r>
-    </w:p>
-    <w:p>
-      <w:pPr>
         <w:pStyle w:val="Heading2"/>
       </w:pPr>
-      <w:bookmarkStart w:id="40" w:name="_Toc518235995"/>
+      <w:bookmarkStart w:id="38" w:name="_Toc518235995"/>
       <w:r>
         <w:t>Improvement</w:t>
       </w:r>
-      <w:bookmarkEnd w:id="40"/>
+      <w:bookmarkEnd w:id="38"/>
     </w:p>
     <w:p>
       <w:r>
@@ -8028,11 +8365,11 @@
       <w:pPr>
         <w:pStyle w:val="Heading1"/>
       </w:pPr>
-      <w:bookmarkStart w:id="41" w:name="_Toc518235996"/>
+      <w:bookmarkStart w:id="39" w:name="_Toc518235996"/>
       <w:r>
         <w:t>References</w:t>
       </w:r>
-      <w:bookmarkEnd w:id="41"/>
+      <w:bookmarkEnd w:id="39"/>
     </w:p>
     <w:p>
       <w:r>
@@ -8056,7 +8393,7 @@
         </w:rPr>
         <w:t xml:space="preserve">Tukey, John Wilder (1977). Exploratory Data Analysis. Addison-Wesley. </w:t>
       </w:r>
-      <w:hyperlink r:id="rId25" w:tooltip="International Standard Book Number" w:history="1">
+      <w:hyperlink r:id="rId21" w:tooltip="International Standard Book Number" w:history="1">
         <w:r>
           <w:rPr>
             <w:rStyle w:val="Hyperlink"/>
@@ -8072,7 +8409,7 @@
         </w:rPr>
         <w:t> </w:t>
       </w:r>
-      <w:hyperlink r:id="rId26" w:tooltip="Special:BookSources/0-201-07616-0" w:history="1">
+      <w:hyperlink r:id="rId22" w:tooltip="Special:BookSources/0-201-07616-0" w:history="1">
         <w:r>
           <w:rPr>
             <w:rStyle w:val="Hyperlink"/>
@@ -8095,7 +8432,7 @@
       </w:r>
     </w:p>
     <w:p>
-      <w:hyperlink r:id="rId27" w:tooltip="Frank Anscombe" w:history="1">
+      <w:hyperlink r:id="rId23" w:tooltip="Frank Anscombe" w:history="1">
         <w:r>
           <w:rPr>
             <w:rStyle w:val="Hyperlink"/>
@@ -8107,7 +8444,7 @@
       <w:r>
         <w:t xml:space="preserve"> (1973). "Graphs in Statistical Analysis". </w:t>
       </w:r>
-      <w:hyperlink r:id="rId28" w:tooltip="American Statistician" w:history="1">
+      <w:hyperlink r:id="rId24" w:tooltip="American Statistician" w:history="1">
         <w:r>
           <w:rPr>
             <w:rStyle w:val="Hyperlink"/>
@@ -8129,7 +8466,7 @@
       <w:r>
         <w:t xml:space="preserve"> (1): 17–21. </w:t>
       </w:r>
-      <w:hyperlink r:id="rId29" w:tooltip="Digital object identifier" w:history="1">
+      <w:hyperlink r:id="rId25" w:tooltip="Digital object identifier" w:history="1">
         <w:r>
           <w:rPr>
             <w:rStyle w:val="Hyperlink"/>
@@ -8141,7 +8478,7 @@
       <w:r>
         <w:t>:</w:t>
       </w:r>
-      <w:hyperlink r:id="rId30" w:history="1">
+      <w:hyperlink r:id="rId26" w:history="1">
         <w:r>
           <w:rPr>
             <w:rStyle w:val="Hyperlink"/>
@@ -8153,7 +8490,7 @@
       <w:r>
         <w:t xml:space="preserve">. </w:t>
       </w:r>
-      <w:hyperlink r:id="rId31" w:tooltip="JSTOR" w:history="1">
+      <w:hyperlink r:id="rId27" w:tooltip="JSTOR" w:history="1">
         <w:r>
           <w:rPr>
             <w:rStyle w:val="Hyperlink"/>
@@ -8165,7 +8502,7 @@
       <w:r>
         <w:t> </w:t>
       </w:r>
-      <w:hyperlink r:id="rId32" w:history="1">
+      <w:hyperlink r:id="rId28" w:history="1">
         <w:r>
           <w:rPr>
             <w:rStyle w:val="Hyperlink"/>
@@ -8182,7 +8519,7 @@
       <w:r>
         <w:t>(</w:t>
       </w:r>
-      <w:hyperlink r:id="rId33" w:history="1">
+      <w:hyperlink r:id="rId29" w:history="1">
         <w:r>
           <w:rPr>
             <w:rStyle w:val="Hyperlink"/>
@@ -8207,7 +8544,7 @@
     <w:p/>
     <w:p/>
     <w:sectPr>
-      <w:footerReference w:type="default" r:id="rId34"/>
+      <w:footerReference w:type="default" r:id="rId30"/>
       <w:pgSz w:w="12240" w:h="15840"/>
       <w:pgMar w:top="1008" w:right="1440" w:bottom="1008" w:left="1440" w:header="720" w:footer="468" w:gutter="0"/>
       <w:cols w:space="720"/>
@@ -8352,7 +8689,7 @@
       </w:r>
     </w:p>
   </w:comment>
-  <w:comment w:id="28" w:author="Penne, Aaron [USA]" w:date="2018-06-27T20:26:00Z" w:initials="PA[">
+  <w:comment w:id="27" w:author="Penne, Aaron [USA]" w:date="2018-06-27T20:26:00Z" w:initials="PA[">
     <w:p>
       <w:pPr>
         <w:pStyle w:val="CommentText"/>
@@ -8368,7 +8705,7 @@
       </w:r>
     </w:p>
   </w:comment>
-  <w:comment w:id="29" w:author="Penne, Aaron [USA]" w:date="2018-06-27T20:21:00Z" w:initials="PA[">
+  <w:comment w:id="28" w:author="Penne, Aaron [USA]" w:date="2018-06-27T20:21:00Z" w:initials="PA[">
     <w:p>
       <w:pPr>
         <w:pStyle w:val="CommentText"/>
@@ -14668,6 +15005,9 @@
   </w:num>
   <w:num w:numId="48">
     <w:abstractNumId w:val="34"/>
+  </w:num>
+  <w:num w:numId="49">
+    <w:abstractNumId w:val="42"/>
   </w:num>
 </w:numbering>
 </file>
@@ -16202,7 +16542,7 @@
 </file>
 
 <file path=customXml/itemProps1.xml><?xml version="1.0" encoding="utf-8"?>
-<ds:datastoreItem xmlns:ds="http://schemas.openxmlformats.org/officeDocument/2006/customXml" ds:itemID="{EF49F0FA-99DC-C747-94DA-49657F1A7FFC}">
+<ds:datastoreItem xmlns:ds="http://schemas.openxmlformats.org/officeDocument/2006/customXml" ds:itemID="{812C0F04-67AB-AC49-A3FC-BB4E06262735}">
   <ds:schemaRefs>
     <ds:schemaRef ds:uri="http://schemas.openxmlformats.org/officeDocument/2006/bibliography"/>
   </ds:schemaRefs>

</xml_diff>

<commit_message>
Weekend work on multiple Udacity projects finally getting pushed.
</commit_message>
<xml_diff>
--- a/documentation/capstone_report_donorschoose_20180625.docx
+++ b/documentation/capstone_report_donorschoose_20180625.docx
@@ -38,6 +38,9 @@
     <w:p>
       <w:pPr>
         <w:pStyle w:val="Title"/>
+        <w:pBdr>
+          <w:bottom w:val="single" w:sz="6" w:space="1" w:color="auto"/>
+        </w:pBdr>
       </w:pPr>
       <w:r>
         <w:t>Udacity Machine Learning Engineer Nanodegree</w:t>
@@ -74,6 +77,8 @@
       <w:sdtPr>
         <w:rPr>
           <w:rFonts w:ascii="Times New Roman" w:eastAsiaTheme="minorHAnsi" w:hAnsi="Times New Roman" w:cs="Times New Roman"/>
+          <w:b w:val="0"/>
+          <w:bCs w:val="0"/>
           <w:sz w:val="24"/>
           <w:szCs w:val="24"/>
           <w:lang w:eastAsia="en-US"/>
@@ -87,8 +92,6 @@
       <w:sdtEndPr>
         <w:rPr>
           <w:rFonts w:eastAsia="Times New Roman"/>
-          <w:b w:val="0"/>
-          <w:bCs w:val="0"/>
           <w:noProof/>
         </w:rPr>
       </w:sdtEndPr>
@@ -96,19 +99,34 @@
         <w:p>
           <w:pPr>
             <w:pStyle w:val="TOCHeading"/>
+            <w:spacing w:before="20" w:beforeAutospacing="0" w:after="20" w:afterAutospacing="0" w:line="240" w:lineRule="auto"/>
+            <w:rPr>
+              <w:rFonts w:ascii="Times New Roman" w:hAnsi="Times New Roman" w:cs="Times New Roman"/>
+            </w:rPr>
           </w:pPr>
           <w:r>
+            <w:rPr>
+              <w:rFonts w:ascii="Times New Roman" w:hAnsi="Times New Roman" w:cs="Times New Roman"/>
+            </w:rPr>
             <w:t>Table of C</w:t>
           </w:r>
           <w:r>
+            <w:rPr>
+              <w:rFonts w:ascii="Times New Roman" w:hAnsi="Times New Roman" w:cs="Times New Roman"/>
+            </w:rPr>
             <w:t>ontents</w:t>
           </w:r>
         </w:p>
         <w:p>
           <w:pPr>
             <w:pStyle w:val="TOC1"/>
+            <w:tabs>
+              <w:tab w:val="left" w:pos="480"/>
+              <w:tab w:val="right" w:leader="dot" w:pos="9350"/>
+            </w:tabs>
+            <w:spacing w:before="20" w:beforeAutospacing="0" w:after="20" w:afterAutospacing="0"/>
             <w:rPr>
-              <w:rFonts w:asciiTheme="minorHAnsi" w:eastAsiaTheme="minorEastAsia" w:hAnsiTheme="minorHAnsi" w:cstheme="minorBidi"/>
+              <w:rFonts w:eastAsiaTheme="minorEastAsia"/>
               <w:noProof/>
               <w:color w:val="auto"/>
             </w:rPr>
@@ -122,7 +140,7 @@
           <w:r>
             <w:fldChar w:fldCharType="separate"/>
           </w:r>
-          <w:hyperlink w:anchor="_Toc518235969" w:history="1">
+          <w:hyperlink w:anchor="_Toc518331466" w:history="1">
             <w:r>
               <w:rPr>
                 <w:rStyle w:val="Hyperlink"/>
@@ -133,7 +151,7 @@
             </w:r>
             <w:r>
               <w:rPr>
-                <w:rFonts w:asciiTheme="minorHAnsi" w:eastAsiaTheme="minorEastAsia" w:hAnsiTheme="minorHAnsi" w:cstheme="minorBidi"/>
+                <w:rFonts w:eastAsiaTheme="minorEastAsia"/>
                 <w:noProof/>
                 <w:color w:val="auto"/>
               </w:rPr>
@@ -166,7 +184,7 @@
                 <w:noProof/>
                 <w:webHidden/>
               </w:rPr>
-              <w:instrText xml:space="preserve"> PAGEREF _Toc518235969 \h </w:instrText>
+              <w:instrText xml:space="preserve"> PAGEREF _Toc518331466 \h </w:instrText>
             </w:r>
             <w:r>
               <w:rPr>
@@ -186,7 +204,7 @@
                 <w:noProof/>
                 <w:webHidden/>
               </w:rPr>
-              <w:t>4</w:t>
+              <w:t>3</w:t>
             </w:r>
             <w:r>
               <w:rPr>
@@ -200,13 +218,18 @@
         <w:p>
           <w:pPr>
             <w:pStyle w:val="TOC2"/>
+            <w:tabs>
+              <w:tab w:val="left" w:pos="960"/>
+              <w:tab w:val="right" w:leader="dot" w:pos="9350"/>
+            </w:tabs>
+            <w:spacing w:before="20" w:beforeAutospacing="0" w:after="20" w:afterAutospacing="0"/>
             <w:rPr>
-              <w:rFonts w:asciiTheme="minorHAnsi" w:eastAsiaTheme="minorEastAsia" w:hAnsiTheme="minorHAnsi" w:cstheme="minorBidi"/>
+              <w:rFonts w:eastAsiaTheme="minorEastAsia"/>
               <w:noProof/>
               <w:color w:val="auto"/>
             </w:rPr>
           </w:pPr>
-          <w:hyperlink w:anchor="_Toc518235970" w:history="1">
+          <w:hyperlink w:anchor="_Toc518331467" w:history="1">
             <w:r>
               <w:rPr>
                 <w:rStyle w:val="Hyperlink"/>
@@ -217,7 +240,7 @@
             </w:r>
             <w:r>
               <w:rPr>
-                <w:rFonts w:asciiTheme="minorHAnsi" w:eastAsiaTheme="minorEastAsia" w:hAnsiTheme="minorHAnsi" w:cstheme="minorBidi"/>
+                <w:rFonts w:eastAsiaTheme="minorEastAsia"/>
                 <w:noProof/>
                 <w:color w:val="auto"/>
               </w:rPr>
@@ -250,7 +273,7 @@
                 <w:noProof/>
                 <w:webHidden/>
               </w:rPr>
-              <w:instrText xml:space="preserve"> PAGEREF _Toc518235970 \h </w:instrText>
+              <w:instrText xml:space="preserve"> PAGEREF _Toc518331467 \h </w:instrText>
             </w:r>
             <w:r>
               <w:rPr>
@@ -270,7 +293,7 @@
                 <w:noProof/>
                 <w:webHidden/>
               </w:rPr>
-              <w:t>4</w:t>
+              <w:t>3</w:t>
             </w:r>
             <w:r>
               <w:rPr>
@@ -284,13 +307,18 @@
         <w:p>
           <w:pPr>
             <w:pStyle w:val="TOC2"/>
+            <w:tabs>
+              <w:tab w:val="left" w:pos="960"/>
+              <w:tab w:val="right" w:leader="dot" w:pos="9350"/>
+            </w:tabs>
+            <w:spacing w:before="20" w:beforeAutospacing="0" w:after="20" w:afterAutospacing="0"/>
             <w:rPr>
-              <w:rFonts w:asciiTheme="minorHAnsi" w:eastAsiaTheme="minorEastAsia" w:hAnsiTheme="minorHAnsi" w:cstheme="minorBidi"/>
+              <w:rFonts w:eastAsiaTheme="minorEastAsia"/>
               <w:noProof/>
               <w:color w:val="auto"/>
             </w:rPr>
           </w:pPr>
-          <w:hyperlink w:anchor="_Toc518235971" w:history="1">
+          <w:hyperlink w:anchor="_Toc518331468" w:history="1">
             <w:r>
               <w:rPr>
                 <w:rStyle w:val="Hyperlink"/>
@@ -301,7 +329,7 @@
             </w:r>
             <w:r>
               <w:rPr>
-                <w:rFonts w:asciiTheme="minorHAnsi" w:eastAsiaTheme="minorEastAsia" w:hAnsiTheme="minorHAnsi" w:cstheme="minorBidi"/>
+                <w:rFonts w:eastAsiaTheme="minorEastAsia"/>
                 <w:noProof/>
                 <w:color w:val="auto"/>
               </w:rPr>
@@ -334,7 +362,7 @@
                 <w:noProof/>
                 <w:webHidden/>
               </w:rPr>
-              <w:instrText xml:space="preserve"> PAGEREF _Toc518235971 \h </w:instrText>
+              <w:instrText xml:space="preserve"> PAGEREF _Toc518331468 \h </w:instrText>
             </w:r>
             <w:r>
               <w:rPr>
@@ -354,7 +382,7 @@
                 <w:noProof/>
                 <w:webHidden/>
               </w:rPr>
-              <w:t>4</w:t>
+              <w:t>3</w:t>
             </w:r>
             <w:r>
               <w:rPr>
@@ -368,13 +396,18 @@
         <w:p>
           <w:pPr>
             <w:pStyle w:val="TOC2"/>
+            <w:tabs>
+              <w:tab w:val="left" w:pos="960"/>
+              <w:tab w:val="right" w:leader="dot" w:pos="9350"/>
+            </w:tabs>
+            <w:spacing w:before="20" w:beforeAutospacing="0" w:after="20" w:afterAutospacing="0"/>
             <w:rPr>
-              <w:rFonts w:asciiTheme="minorHAnsi" w:eastAsiaTheme="minorEastAsia" w:hAnsiTheme="minorHAnsi" w:cstheme="minorBidi"/>
+              <w:rFonts w:eastAsiaTheme="minorEastAsia"/>
               <w:noProof/>
               <w:color w:val="auto"/>
             </w:rPr>
           </w:pPr>
-          <w:hyperlink w:anchor="_Toc518235972" w:history="1">
+          <w:hyperlink w:anchor="_Toc518331469" w:history="1">
             <w:r>
               <w:rPr>
                 <w:rStyle w:val="Hyperlink"/>
@@ -385,7 +418,7 @@
             </w:r>
             <w:r>
               <w:rPr>
-                <w:rFonts w:asciiTheme="minorHAnsi" w:eastAsiaTheme="minorEastAsia" w:hAnsiTheme="minorHAnsi" w:cstheme="minorBidi"/>
+                <w:rFonts w:eastAsiaTheme="minorEastAsia"/>
                 <w:noProof/>
                 <w:color w:val="auto"/>
               </w:rPr>
@@ -418,7 +451,7 @@
                 <w:noProof/>
                 <w:webHidden/>
               </w:rPr>
-              <w:instrText xml:space="preserve"> PAGEREF _Toc518235972 \h </w:instrText>
+              <w:instrText xml:space="preserve"> PAGEREF _Toc518331469 \h </w:instrText>
             </w:r>
             <w:r>
               <w:rPr>
@@ -438,7 +471,7 @@
                 <w:noProof/>
                 <w:webHidden/>
               </w:rPr>
-              <w:t>5</w:t>
+              <w:t>4</w:t>
             </w:r>
             <w:r>
               <w:rPr>
@@ -452,13 +485,18 @@
         <w:p>
           <w:pPr>
             <w:pStyle w:val="TOC1"/>
+            <w:tabs>
+              <w:tab w:val="left" w:pos="480"/>
+              <w:tab w:val="right" w:leader="dot" w:pos="9350"/>
+            </w:tabs>
+            <w:spacing w:before="20" w:beforeAutospacing="0" w:after="20" w:afterAutospacing="0"/>
             <w:rPr>
-              <w:rFonts w:asciiTheme="minorHAnsi" w:eastAsiaTheme="minorEastAsia" w:hAnsiTheme="minorHAnsi" w:cstheme="minorBidi"/>
+              <w:rFonts w:eastAsiaTheme="minorEastAsia"/>
               <w:noProof/>
               <w:color w:val="auto"/>
             </w:rPr>
           </w:pPr>
-          <w:hyperlink w:anchor="_Toc518235973" w:history="1">
+          <w:hyperlink w:anchor="_Toc518331470" w:history="1">
             <w:r>
               <w:rPr>
                 <w:rStyle w:val="Hyperlink"/>
@@ -469,7 +507,7 @@
             </w:r>
             <w:r>
               <w:rPr>
-                <w:rFonts w:asciiTheme="minorHAnsi" w:eastAsiaTheme="minorEastAsia" w:hAnsiTheme="minorHAnsi" w:cstheme="minorBidi"/>
+                <w:rFonts w:eastAsiaTheme="minorEastAsia"/>
                 <w:noProof/>
                 <w:color w:val="auto"/>
               </w:rPr>
@@ -502,7 +540,7 @@
                 <w:noProof/>
                 <w:webHidden/>
               </w:rPr>
-              <w:instrText xml:space="preserve"> PAGEREF _Toc518235973 \h </w:instrText>
+              <w:instrText xml:space="preserve"> PAGEREF _Toc518331470 \h </w:instrText>
             </w:r>
             <w:r>
               <w:rPr>
@@ -522,7 +560,7 @@
                 <w:noProof/>
                 <w:webHidden/>
               </w:rPr>
-              <w:t>6</w:t>
+              <w:t>4</w:t>
             </w:r>
             <w:r>
               <w:rPr>
@@ -536,13 +574,18 @@
         <w:p>
           <w:pPr>
             <w:pStyle w:val="TOC2"/>
+            <w:tabs>
+              <w:tab w:val="left" w:pos="960"/>
+              <w:tab w:val="right" w:leader="dot" w:pos="9350"/>
+            </w:tabs>
+            <w:spacing w:before="20" w:beforeAutospacing="0" w:after="20" w:afterAutospacing="0"/>
             <w:rPr>
-              <w:rFonts w:asciiTheme="minorHAnsi" w:eastAsiaTheme="minorEastAsia" w:hAnsiTheme="minorHAnsi" w:cstheme="minorBidi"/>
+              <w:rFonts w:eastAsiaTheme="minorEastAsia"/>
               <w:noProof/>
               <w:color w:val="auto"/>
             </w:rPr>
           </w:pPr>
-          <w:hyperlink w:anchor="_Toc518235974" w:history="1">
+          <w:hyperlink w:anchor="_Toc518331471" w:history="1">
             <w:r>
               <w:rPr>
                 <w:rStyle w:val="Hyperlink"/>
@@ -553,7 +596,7 @@
             </w:r>
             <w:r>
               <w:rPr>
-                <w:rFonts w:asciiTheme="minorHAnsi" w:eastAsiaTheme="minorEastAsia" w:hAnsiTheme="minorHAnsi" w:cstheme="minorBidi"/>
+                <w:rFonts w:eastAsiaTheme="minorEastAsia"/>
                 <w:noProof/>
                 <w:color w:val="auto"/>
               </w:rPr>
@@ -586,7 +629,7 @@
                 <w:noProof/>
                 <w:webHidden/>
               </w:rPr>
-              <w:instrText xml:space="preserve"> PAGEREF _Toc518235974 \h </w:instrText>
+              <w:instrText xml:space="preserve"> PAGEREF _Toc518331471 \h </w:instrText>
             </w:r>
             <w:r>
               <w:rPr>
@@ -606,7 +649,7 @@
                 <w:noProof/>
                 <w:webHidden/>
               </w:rPr>
-              <w:t>6</w:t>
+              <w:t>4</w:t>
             </w:r>
             <w:r>
               <w:rPr>
@@ -620,13 +663,18 @@
         <w:p>
           <w:pPr>
             <w:pStyle w:val="TOC2"/>
+            <w:tabs>
+              <w:tab w:val="left" w:pos="960"/>
+              <w:tab w:val="right" w:leader="dot" w:pos="9350"/>
+            </w:tabs>
+            <w:spacing w:before="20" w:beforeAutospacing="0" w:after="20" w:afterAutospacing="0"/>
             <w:rPr>
-              <w:rFonts w:asciiTheme="minorHAnsi" w:eastAsiaTheme="minorEastAsia" w:hAnsiTheme="minorHAnsi" w:cstheme="minorBidi"/>
+              <w:rFonts w:eastAsiaTheme="minorEastAsia"/>
               <w:noProof/>
               <w:color w:val="auto"/>
             </w:rPr>
           </w:pPr>
-          <w:hyperlink w:anchor="_Toc518235975" w:history="1">
+          <w:hyperlink w:anchor="_Toc518331472" w:history="1">
             <w:r>
               <w:rPr>
                 <w:rStyle w:val="Hyperlink"/>
@@ -637,7 +685,7 @@
             </w:r>
             <w:r>
               <w:rPr>
-                <w:rFonts w:asciiTheme="minorHAnsi" w:eastAsiaTheme="minorEastAsia" w:hAnsiTheme="minorHAnsi" w:cstheme="minorBidi"/>
+                <w:rFonts w:eastAsiaTheme="minorEastAsia"/>
                 <w:noProof/>
                 <w:color w:val="auto"/>
               </w:rPr>
@@ -670,7 +718,7 @@
                 <w:noProof/>
                 <w:webHidden/>
               </w:rPr>
-              <w:instrText xml:space="preserve"> PAGEREF _Toc518235975 \h </w:instrText>
+              <w:instrText xml:space="preserve"> PAGEREF _Toc518331472 \h </w:instrText>
             </w:r>
             <w:r>
               <w:rPr>
@@ -690,7 +738,7 @@
                 <w:noProof/>
                 <w:webHidden/>
               </w:rPr>
-              <w:t>6</w:t>
+              <w:t>5</w:t>
             </w:r>
             <w:r>
               <w:rPr>
@@ -704,13 +752,18 @@
         <w:p>
           <w:pPr>
             <w:pStyle w:val="TOC3"/>
+            <w:tabs>
+              <w:tab w:val="left" w:pos="1440"/>
+              <w:tab w:val="right" w:leader="dot" w:pos="9350"/>
+            </w:tabs>
+            <w:spacing w:before="20" w:beforeAutospacing="0" w:after="20" w:afterAutospacing="0"/>
             <w:rPr>
-              <w:rFonts w:asciiTheme="minorHAnsi" w:eastAsiaTheme="minorEastAsia" w:hAnsiTheme="minorHAnsi" w:cstheme="minorBidi"/>
+              <w:rFonts w:eastAsiaTheme="minorEastAsia"/>
               <w:noProof/>
               <w:color w:val="auto"/>
             </w:rPr>
           </w:pPr>
-          <w:hyperlink w:anchor="_Toc518235976" w:history="1">
+          <w:hyperlink w:anchor="_Toc518331473" w:history="1">
             <w:r>
               <w:rPr>
                 <w:rStyle w:val="Hyperlink"/>
@@ -720,7 +773,7 @@
             </w:r>
             <w:r>
               <w:rPr>
-                <w:rFonts w:asciiTheme="minorHAnsi" w:eastAsiaTheme="minorEastAsia" w:hAnsiTheme="minorHAnsi" w:cstheme="minorBidi"/>
+                <w:rFonts w:eastAsiaTheme="minorEastAsia"/>
                 <w:noProof/>
                 <w:color w:val="auto"/>
               </w:rPr>
@@ -752,7 +805,7 @@
                 <w:noProof/>
                 <w:webHidden/>
               </w:rPr>
-              <w:instrText xml:space="preserve"> PAGEREF _Toc518235976 \h </w:instrText>
+              <w:instrText xml:space="preserve"> PAGEREF _Toc518331473 \h </w:instrText>
             </w:r>
             <w:r>
               <w:rPr>
@@ -772,7 +825,7 @@
                 <w:noProof/>
                 <w:webHidden/>
               </w:rPr>
-              <w:t>6</w:t>
+              <w:t>5</w:t>
             </w:r>
             <w:r>
               <w:rPr>
@@ -786,13 +839,18 @@
         <w:p>
           <w:pPr>
             <w:pStyle w:val="TOC3"/>
+            <w:tabs>
+              <w:tab w:val="left" w:pos="1440"/>
+              <w:tab w:val="right" w:leader="dot" w:pos="9350"/>
+            </w:tabs>
+            <w:spacing w:before="20" w:beforeAutospacing="0" w:after="20" w:afterAutospacing="0"/>
             <w:rPr>
-              <w:rFonts w:asciiTheme="minorHAnsi" w:eastAsiaTheme="minorEastAsia" w:hAnsiTheme="minorHAnsi" w:cstheme="minorBidi"/>
+              <w:rFonts w:eastAsiaTheme="minorEastAsia"/>
               <w:noProof/>
               <w:color w:val="auto"/>
             </w:rPr>
           </w:pPr>
-          <w:hyperlink w:anchor="_Toc518235977" w:history="1">
+          <w:hyperlink w:anchor="_Toc518331474" w:history="1">
             <w:r>
               <w:rPr>
                 <w:rStyle w:val="Hyperlink"/>
@@ -802,7 +860,7 @@
             </w:r>
             <w:r>
               <w:rPr>
-                <w:rFonts w:asciiTheme="minorHAnsi" w:eastAsiaTheme="minorEastAsia" w:hAnsiTheme="minorHAnsi" w:cstheme="minorBidi"/>
+                <w:rFonts w:eastAsiaTheme="minorEastAsia"/>
                 <w:noProof/>
                 <w:color w:val="auto"/>
               </w:rPr>
@@ -834,7 +892,7 @@
                 <w:noProof/>
                 <w:webHidden/>
               </w:rPr>
-              <w:instrText xml:space="preserve"> PAGEREF _Toc518235977 \h </w:instrText>
+              <w:instrText xml:space="preserve"> PAGEREF _Toc518331474 \h </w:instrText>
             </w:r>
             <w:r>
               <w:rPr>
@@ -854,7 +912,7 @@
                 <w:noProof/>
                 <w:webHidden/>
               </w:rPr>
-              <w:t>7</w:t>
+              <w:t>5</w:t>
             </w:r>
             <w:r>
               <w:rPr>
@@ -868,13 +926,18 @@
         <w:p>
           <w:pPr>
             <w:pStyle w:val="TOC2"/>
+            <w:tabs>
+              <w:tab w:val="left" w:pos="960"/>
+              <w:tab w:val="right" w:leader="dot" w:pos="9350"/>
+            </w:tabs>
+            <w:spacing w:before="20" w:beforeAutospacing="0" w:after="20" w:afterAutospacing="0"/>
             <w:rPr>
-              <w:rFonts w:asciiTheme="minorHAnsi" w:eastAsiaTheme="minorEastAsia" w:hAnsiTheme="minorHAnsi" w:cstheme="minorBidi"/>
+              <w:rFonts w:eastAsiaTheme="minorEastAsia"/>
               <w:noProof/>
               <w:color w:val="auto"/>
             </w:rPr>
           </w:pPr>
-          <w:hyperlink w:anchor="_Toc518235978" w:history="1">
+          <w:hyperlink w:anchor="_Toc518331475" w:history="1">
             <w:r>
               <w:rPr>
                 <w:rStyle w:val="Hyperlink"/>
@@ -885,7 +948,7 @@
             </w:r>
             <w:r>
               <w:rPr>
-                <w:rFonts w:asciiTheme="minorHAnsi" w:eastAsiaTheme="minorEastAsia" w:hAnsiTheme="minorHAnsi" w:cstheme="minorBidi"/>
+                <w:rFonts w:eastAsiaTheme="minorEastAsia"/>
                 <w:noProof/>
                 <w:color w:val="auto"/>
               </w:rPr>
@@ -918,7 +981,7 @@
                 <w:noProof/>
                 <w:webHidden/>
               </w:rPr>
-              <w:instrText xml:space="preserve"> PAGEREF _Toc518235978 \h </w:instrText>
+              <w:instrText xml:space="preserve"> PAGEREF _Toc518331475 \h </w:instrText>
             </w:r>
             <w:r>
               <w:rPr>
@@ -938,7 +1001,7 @@
                 <w:noProof/>
                 <w:webHidden/>
               </w:rPr>
-              <w:t>9</w:t>
+              <w:t>7</w:t>
             </w:r>
             <w:r>
               <w:rPr>
@@ -952,13 +1015,18 @@
         <w:p>
           <w:pPr>
             <w:pStyle w:val="TOC2"/>
+            <w:tabs>
+              <w:tab w:val="left" w:pos="960"/>
+              <w:tab w:val="right" w:leader="dot" w:pos="9350"/>
+            </w:tabs>
+            <w:spacing w:before="20" w:beforeAutospacing="0" w:after="20" w:afterAutospacing="0"/>
             <w:rPr>
-              <w:rFonts w:asciiTheme="minorHAnsi" w:eastAsiaTheme="minorEastAsia" w:hAnsiTheme="minorHAnsi" w:cstheme="minorBidi"/>
+              <w:rFonts w:eastAsiaTheme="minorEastAsia"/>
               <w:noProof/>
               <w:color w:val="auto"/>
             </w:rPr>
           </w:pPr>
-          <w:hyperlink w:anchor="_Toc518235979" w:history="1">
+          <w:hyperlink w:anchor="_Toc518331476" w:history="1">
             <w:r>
               <w:rPr>
                 <w:rStyle w:val="Hyperlink"/>
@@ -969,7 +1037,7 @@
             </w:r>
             <w:r>
               <w:rPr>
-                <w:rFonts w:asciiTheme="minorHAnsi" w:eastAsiaTheme="minorEastAsia" w:hAnsiTheme="minorHAnsi" w:cstheme="minorBidi"/>
+                <w:rFonts w:eastAsiaTheme="minorEastAsia"/>
                 <w:noProof/>
                 <w:color w:val="auto"/>
               </w:rPr>
@@ -1002,7 +1070,7 @@
                 <w:noProof/>
                 <w:webHidden/>
               </w:rPr>
-              <w:instrText xml:space="preserve"> PAGEREF _Toc518235979 \h </w:instrText>
+              <w:instrText xml:space="preserve"> PAGEREF _Toc518331476 \h </w:instrText>
             </w:r>
             <w:r>
               <w:rPr>
@@ -1022,7 +1090,7 @@
                 <w:noProof/>
                 <w:webHidden/>
               </w:rPr>
-              <w:t>12</w:t>
+              <w:t>10</w:t>
             </w:r>
             <w:r>
               <w:rPr>
@@ -1036,13 +1104,18 @@
         <w:p>
           <w:pPr>
             <w:pStyle w:val="TOC2"/>
+            <w:tabs>
+              <w:tab w:val="left" w:pos="960"/>
+              <w:tab w:val="right" w:leader="dot" w:pos="9350"/>
+            </w:tabs>
+            <w:spacing w:before="20" w:beforeAutospacing="0" w:after="20" w:afterAutospacing="0"/>
             <w:rPr>
-              <w:rFonts w:asciiTheme="minorHAnsi" w:eastAsiaTheme="minorEastAsia" w:hAnsiTheme="minorHAnsi" w:cstheme="minorBidi"/>
+              <w:rFonts w:eastAsiaTheme="minorEastAsia"/>
               <w:noProof/>
               <w:color w:val="auto"/>
             </w:rPr>
           </w:pPr>
-          <w:hyperlink w:anchor="_Toc518235980" w:history="1">
+          <w:hyperlink w:anchor="_Toc518331477" w:history="1">
             <w:r>
               <w:rPr>
                 <w:rStyle w:val="Hyperlink"/>
@@ -1053,7 +1126,7 @@
             </w:r>
             <w:r>
               <w:rPr>
-                <w:rFonts w:asciiTheme="minorHAnsi" w:eastAsiaTheme="minorEastAsia" w:hAnsiTheme="minorHAnsi" w:cstheme="minorBidi"/>
+                <w:rFonts w:eastAsiaTheme="minorEastAsia"/>
                 <w:noProof/>
                 <w:color w:val="auto"/>
               </w:rPr>
@@ -1086,7 +1159,7 @@
                 <w:noProof/>
                 <w:webHidden/>
               </w:rPr>
-              <w:instrText xml:space="preserve"> PAGEREF _Toc518235980 \h </w:instrText>
+              <w:instrText xml:space="preserve"> PAGEREF _Toc518331477 \h </w:instrText>
             </w:r>
             <w:r>
               <w:rPr>
@@ -1106,7 +1179,7 @@
                 <w:noProof/>
                 <w:webHidden/>
               </w:rPr>
-              <w:t>13</w:t>
+              <w:t>10</w:t>
             </w:r>
             <w:r>
               <w:rPr>
@@ -1120,13 +1193,18 @@
         <w:p>
           <w:pPr>
             <w:pStyle w:val="TOC1"/>
+            <w:tabs>
+              <w:tab w:val="left" w:pos="480"/>
+              <w:tab w:val="right" w:leader="dot" w:pos="9350"/>
+            </w:tabs>
+            <w:spacing w:before="20" w:beforeAutospacing="0" w:after="20" w:afterAutospacing="0"/>
             <w:rPr>
-              <w:rFonts w:asciiTheme="minorHAnsi" w:eastAsiaTheme="minorEastAsia" w:hAnsiTheme="minorHAnsi" w:cstheme="minorBidi"/>
+              <w:rFonts w:eastAsiaTheme="minorEastAsia"/>
               <w:noProof/>
               <w:color w:val="auto"/>
             </w:rPr>
           </w:pPr>
-          <w:hyperlink w:anchor="_Toc518235981" w:history="1">
+          <w:hyperlink w:anchor="_Toc518331478" w:history="1">
             <w:r>
               <w:rPr>
                 <w:rStyle w:val="Hyperlink"/>
@@ -1137,7 +1215,7 @@
             </w:r>
             <w:r>
               <w:rPr>
-                <w:rFonts w:asciiTheme="minorHAnsi" w:eastAsiaTheme="minorEastAsia" w:hAnsiTheme="minorHAnsi" w:cstheme="minorBidi"/>
+                <w:rFonts w:eastAsiaTheme="minorEastAsia"/>
                 <w:noProof/>
                 <w:color w:val="auto"/>
               </w:rPr>
@@ -1170,7 +1248,7 @@
                 <w:noProof/>
                 <w:webHidden/>
               </w:rPr>
-              <w:instrText xml:space="preserve"> PAGEREF _Toc518235981 \h </w:instrText>
+              <w:instrText xml:space="preserve"> PAGEREF _Toc518331478 \h </w:instrText>
             </w:r>
             <w:r>
               <w:rPr>
@@ -1190,7 +1268,7 @@
                 <w:noProof/>
                 <w:webHidden/>
               </w:rPr>
-              <w:t>15</w:t>
+              <w:t>11</w:t>
             </w:r>
             <w:r>
               <w:rPr>
@@ -1204,13 +1282,18 @@
         <w:p>
           <w:pPr>
             <w:pStyle w:val="TOC2"/>
+            <w:tabs>
+              <w:tab w:val="left" w:pos="960"/>
+              <w:tab w:val="right" w:leader="dot" w:pos="9350"/>
+            </w:tabs>
+            <w:spacing w:before="20" w:beforeAutospacing="0" w:after="20" w:afterAutospacing="0"/>
             <w:rPr>
-              <w:rFonts w:asciiTheme="minorHAnsi" w:eastAsiaTheme="minorEastAsia" w:hAnsiTheme="minorHAnsi" w:cstheme="minorBidi"/>
+              <w:rFonts w:eastAsiaTheme="minorEastAsia"/>
               <w:noProof/>
               <w:color w:val="auto"/>
             </w:rPr>
           </w:pPr>
-          <w:hyperlink w:anchor="_Toc518235982" w:history="1">
+          <w:hyperlink w:anchor="_Toc518331479" w:history="1">
             <w:r>
               <w:rPr>
                 <w:rStyle w:val="Hyperlink"/>
@@ -1221,7 +1304,7 @@
             </w:r>
             <w:r>
               <w:rPr>
-                <w:rFonts w:asciiTheme="minorHAnsi" w:eastAsiaTheme="minorEastAsia" w:hAnsiTheme="minorHAnsi" w:cstheme="minorBidi"/>
+                <w:rFonts w:eastAsiaTheme="minorEastAsia"/>
                 <w:noProof/>
                 <w:color w:val="auto"/>
               </w:rPr>
@@ -1254,7 +1337,7 @@
                 <w:noProof/>
                 <w:webHidden/>
               </w:rPr>
-              <w:instrText xml:space="preserve"> PAGEREF _Toc518235982 \h </w:instrText>
+              <w:instrText xml:space="preserve"> PAGEREF _Toc518331479 \h </w:instrText>
             </w:r>
             <w:r>
               <w:rPr>
@@ -1274,7 +1357,7 @@
                 <w:noProof/>
                 <w:webHidden/>
               </w:rPr>
-              <w:t>15</w:t>
+              <w:t>11</w:t>
             </w:r>
             <w:r>
               <w:rPr>
@@ -1288,13 +1371,18 @@
         <w:p>
           <w:pPr>
             <w:pStyle w:val="TOC3"/>
+            <w:tabs>
+              <w:tab w:val="left" w:pos="1440"/>
+              <w:tab w:val="right" w:leader="dot" w:pos="9350"/>
+            </w:tabs>
+            <w:spacing w:before="20" w:beforeAutospacing="0" w:after="20" w:afterAutospacing="0"/>
             <w:rPr>
-              <w:rFonts w:asciiTheme="minorHAnsi" w:eastAsiaTheme="minorEastAsia" w:hAnsiTheme="minorHAnsi" w:cstheme="minorBidi"/>
+              <w:rFonts w:eastAsiaTheme="minorEastAsia"/>
               <w:noProof/>
               <w:color w:val="auto"/>
             </w:rPr>
           </w:pPr>
-          <w:hyperlink w:anchor="_Toc518235983" w:history="1">
+          <w:hyperlink w:anchor="_Toc518331480" w:history="1">
             <w:r>
               <w:rPr>
                 <w:rStyle w:val="Hyperlink"/>
@@ -1305,7 +1393,7 @@
             </w:r>
             <w:r>
               <w:rPr>
-                <w:rFonts w:asciiTheme="minorHAnsi" w:eastAsiaTheme="minorEastAsia" w:hAnsiTheme="minorHAnsi" w:cstheme="minorBidi"/>
+                <w:rFonts w:eastAsiaTheme="minorEastAsia"/>
                 <w:noProof/>
                 <w:color w:val="auto"/>
               </w:rPr>
@@ -1317,7 +1405,7 @@
                 <w:rFonts w:eastAsiaTheme="majorEastAsia"/>
                 <w:noProof/>
               </w:rPr>
-              <w:t>Basic Data Reading and Cleaning</w:t>
+              <w:t>Numerical Feature Engineering</w:t>
             </w:r>
             <w:r>
               <w:rPr>
@@ -1338,7 +1426,7 @@
                 <w:noProof/>
                 <w:webHidden/>
               </w:rPr>
-              <w:instrText xml:space="preserve"> PAGEREF _Toc518235983 \h </w:instrText>
+              <w:instrText xml:space="preserve"> PAGEREF _Toc518331480 \h </w:instrText>
             </w:r>
             <w:r>
               <w:rPr>
@@ -1358,7 +1446,7 @@
                 <w:noProof/>
                 <w:webHidden/>
               </w:rPr>
-              <w:t>15</w:t>
+              <w:t>11</w:t>
             </w:r>
             <w:r>
               <w:rPr>
@@ -1372,13 +1460,18 @@
         <w:p>
           <w:pPr>
             <w:pStyle w:val="TOC3"/>
+            <w:tabs>
+              <w:tab w:val="left" w:pos="1440"/>
+              <w:tab w:val="right" w:leader="dot" w:pos="9350"/>
+            </w:tabs>
+            <w:spacing w:before="20" w:beforeAutospacing="0" w:after="20" w:afterAutospacing="0"/>
             <w:rPr>
-              <w:rFonts w:asciiTheme="minorHAnsi" w:eastAsiaTheme="minorEastAsia" w:hAnsiTheme="minorHAnsi" w:cstheme="minorBidi"/>
+              <w:rFonts w:eastAsiaTheme="minorEastAsia"/>
               <w:noProof/>
               <w:color w:val="auto"/>
             </w:rPr>
           </w:pPr>
-          <w:hyperlink w:anchor="_Toc518235984" w:history="1">
+          <w:hyperlink w:anchor="_Toc518331481" w:history="1">
             <w:r>
               <w:rPr>
                 <w:rStyle w:val="Hyperlink"/>
@@ -1389,7 +1482,7 @@
             </w:r>
             <w:r>
               <w:rPr>
-                <w:rFonts w:asciiTheme="minorHAnsi" w:eastAsiaTheme="minorEastAsia" w:hAnsiTheme="minorHAnsi" w:cstheme="minorBidi"/>
+                <w:rFonts w:eastAsiaTheme="minorEastAsia"/>
                 <w:noProof/>
                 <w:color w:val="auto"/>
               </w:rPr>
@@ -1401,7 +1494,7 @@
                 <w:rFonts w:eastAsiaTheme="majorEastAsia"/>
                 <w:noProof/>
               </w:rPr>
-              <w:t>Feature Engineering</w:t>
+              <w:t>Handling Text</w:t>
             </w:r>
             <w:r>
               <w:rPr>
@@ -1422,7 +1515,7 @@
                 <w:noProof/>
                 <w:webHidden/>
               </w:rPr>
-              <w:instrText xml:space="preserve"> PAGEREF _Toc518235984 \h </w:instrText>
+              <w:instrText xml:space="preserve"> PAGEREF _Toc518331481 \h </w:instrText>
             </w:r>
             <w:r>
               <w:rPr>
@@ -1442,91 +1535,7 @@
                 <w:noProof/>
                 <w:webHidden/>
               </w:rPr>
-              <w:t>15</w:t>
-            </w:r>
-            <w:r>
-              <w:rPr>
-                <w:noProof/>
-                <w:webHidden/>
-              </w:rPr>
-              <w:fldChar w:fldCharType="end"/>
-            </w:r>
-          </w:hyperlink>
-        </w:p>
-        <w:p>
-          <w:pPr>
-            <w:pStyle w:val="TOC3"/>
-            <w:rPr>
-              <w:rFonts w:asciiTheme="minorHAnsi" w:eastAsiaTheme="minorEastAsia" w:hAnsiTheme="minorHAnsi" w:cstheme="minorBidi"/>
-              <w:noProof/>
-              <w:color w:val="auto"/>
-            </w:rPr>
-          </w:pPr>
-          <w:hyperlink w:anchor="_Toc518235985" w:history="1">
-            <w:r>
-              <w:rPr>
-                <w:rStyle w:val="Hyperlink"/>
-                <w:rFonts w:eastAsiaTheme="majorEastAsia"/>
-                <w:noProof/>
-              </w:rPr>
-              <w:t>3.1.3</w:t>
-            </w:r>
-            <w:r>
-              <w:rPr>
-                <w:rFonts w:asciiTheme="minorHAnsi" w:eastAsiaTheme="minorEastAsia" w:hAnsiTheme="minorHAnsi" w:cstheme="minorBidi"/>
-                <w:noProof/>
-                <w:color w:val="auto"/>
-              </w:rPr>
-              <w:tab/>
-            </w:r>
-            <w:r>
-              <w:rPr>
-                <w:rStyle w:val="Hyperlink"/>
-                <w:rFonts w:eastAsiaTheme="majorEastAsia"/>
-                <w:noProof/>
-              </w:rPr>
-              <w:t>Handling Text</w:t>
-            </w:r>
-            <w:r>
-              <w:rPr>
-                <w:noProof/>
-                <w:webHidden/>
-              </w:rPr>
-              <w:tab/>
-            </w:r>
-            <w:r>
-              <w:rPr>
-                <w:noProof/>
-                <w:webHidden/>
-              </w:rPr>
-              <w:fldChar w:fldCharType="begin"/>
-            </w:r>
-            <w:r>
-              <w:rPr>
-                <w:noProof/>
-                <w:webHidden/>
-              </w:rPr>
-              <w:instrText xml:space="preserve"> PAGEREF _Toc518235985 \h </w:instrText>
-            </w:r>
-            <w:r>
-              <w:rPr>
-                <w:noProof/>
-                <w:webHidden/>
-              </w:rPr>
-            </w:r>
-            <w:r>
-              <w:rPr>
-                <w:noProof/>
-                <w:webHidden/>
-              </w:rPr>
-              <w:fldChar w:fldCharType="separate"/>
-            </w:r>
-            <w:r>
-              <w:rPr>
-                <w:noProof/>
-                <w:webHidden/>
-              </w:rPr>
-              <w:t>15</w:t>
+              <w:t>11</w:t>
             </w:r>
             <w:r>
               <w:rPr>
@@ -1540,13 +1549,18 @@
         <w:p>
           <w:pPr>
             <w:pStyle w:val="TOC2"/>
+            <w:tabs>
+              <w:tab w:val="left" w:pos="960"/>
+              <w:tab w:val="right" w:leader="dot" w:pos="9350"/>
+            </w:tabs>
+            <w:spacing w:before="20" w:beforeAutospacing="0" w:after="20" w:afterAutospacing="0"/>
             <w:rPr>
-              <w:rFonts w:asciiTheme="minorHAnsi" w:eastAsiaTheme="minorEastAsia" w:hAnsiTheme="minorHAnsi" w:cstheme="minorBidi"/>
+              <w:rFonts w:eastAsiaTheme="minorEastAsia"/>
               <w:noProof/>
               <w:color w:val="auto"/>
             </w:rPr>
           </w:pPr>
-          <w:hyperlink w:anchor="_Toc518235986" w:history="1">
+          <w:hyperlink w:anchor="_Toc518331482" w:history="1">
             <w:r>
               <w:rPr>
                 <w:rStyle w:val="Hyperlink"/>
@@ -1557,7 +1571,7 @@
             </w:r>
             <w:r>
               <w:rPr>
-                <w:rFonts w:asciiTheme="minorHAnsi" w:eastAsiaTheme="minorEastAsia" w:hAnsiTheme="minorHAnsi" w:cstheme="minorBidi"/>
+                <w:rFonts w:eastAsiaTheme="minorEastAsia"/>
                 <w:noProof/>
                 <w:color w:val="auto"/>
               </w:rPr>
@@ -1590,7 +1604,7 @@
                 <w:noProof/>
                 <w:webHidden/>
               </w:rPr>
-              <w:instrText xml:space="preserve"> PAGEREF _Toc518235986 \h </w:instrText>
+              <w:instrText xml:space="preserve"> PAGEREF _Toc518331482 \h </w:instrText>
             </w:r>
             <w:r>
               <w:rPr>
@@ -1610,91 +1624,7 @@
                 <w:noProof/>
                 <w:webHidden/>
               </w:rPr>
-              <w:t>16</w:t>
-            </w:r>
-            <w:r>
-              <w:rPr>
-                <w:noProof/>
-                <w:webHidden/>
-              </w:rPr>
-              <w:fldChar w:fldCharType="end"/>
-            </w:r>
-          </w:hyperlink>
-        </w:p>
-        <w:p>
-          <w:pPr>
-            <w:pStyle w:val="TOC3"/>
-            <w:rPr>
-              <w:rFonts w:asciiTheme="minorHAnsi" w:eastAsiaTheme="minorEastAsia" w:hAnsiTheme="minorHAnsi" w:cstheme="minorBidi"/>
-              <w:noProof/>
-              <w:color w:val="auto"/>
-            </w:rPr>
-          </w:pPr>
-          <w:hyperlink w:anchor="_Toc518235987" w:history="1">
-            <w:r>
-              <w:rPr>
-                <w:rStyle w:val="Hyperlink"/>
-                <w:rFonts w:eastAsiaTheme="majorEastAsia"/>
-                <w:noProof/>
-              </w:rPr>
-              <w:t>3.2.1</w:t>
-            </w:r>
-            <w:r>
-              <w:rPr>
-                <w:rFonts w:asciiTheme="minorHAnsi" w:eastAsiaTheme="minorEastAsia" w:hAnsiTheme="minorHAnsi" w:cstheme="minorBidi"/>
-                <w:noProof/>
-                <w:color w:val="auto"/>
-              </w:rPr>
-              <w:tab/>
-            </w:r>
-            <w:r>
-              <w:rPr>
-                <w:rStyle w:val="Hyperlink"/>
-                <w:rFonts w:eastAsiaTheme="majorEastAsia"/>
-                <w:noProof/>
-              </w:rPr>
-              <w:t>Model Selection and Data Cross Validation</w:t>
-            </w:r>
-            <w:r>
-              <w:rPr>
-                <w:noProof/>
-                <w:webHidden/>
-              </w:rPr>
-              <w:tab/>
-            </w:r>
-            <w:r>
-              <w:rPr>
-                <w:noProof/>
-                <w:webHidden/>
-              </w:rPr>
-              <w:fldChar w:fldCharType="begin"/>
-            </w:r>
-            <w:r>
-              <w:rPr>
-                <w:noProof/>
-                <w:webHidden/>
-              </w:rPr>
-              <w:instrText xml:space="preserve"> PAGEREF _Toc518235987 \h </w:instrText>
-            </w:r>
-            <w:r>
-              <w:rPr>
-                <w:noProof/>
-                <w:webHidden/>
-              </w:rPr>
-            </w:r>
-            <w:r>
-              <w:rPr>
-                <w:noProof/>
-                <w:webHidden/>
-              </w:rPr>
-              <w:fldChar w:fldCharType="separate"/>
-            </w:r>
-            <w:r>
-              <w:rPr>
-                <w:noProof/>
-                <w:webHidden/>
-              </w:rPr>
-              <w:t>16</w:t>
+              <w:t>12</w:t>
             </w:r>
             <w:r>
               <w:rPr>
@@ -1708,13 +1638,18 @@
         <w:p>
           <w:pPr>
             <w:pStyle w:val="TOC2"/>
+            <w:tabs>
+              <w:tab w:val="left" w:pos="960"/>
+              <w:tab w:val="right" w:leader="dot" w:pos="9350"/>
+            </w:tabs>
+            <w:spacing w:before="20" w:beforeAutospacing="0" w:after="20" w:afterAutospacing="0"/>
             <w:rPr>
-              <w:rFonts w:asciiTheme="minorHAnsi" w:eastAsiaTheme="minorEastAsia" w:hAnsiTheme="minorHAnsi" w:cstheme="minorBidi"/>
+              <w:rFonts w:eastAsiaTheme="minorEastAsia"/>
               <w:noProof/>
               <w:color w:val="auto"/>
             </w:rPr>
           </w:pPr>
-          <w:hyperlink w:anchor="_Toc518235988" w:history="1">
+          <w:hyperlink w:anchor="_Toc518331483" w:history="1">
             <w:r>
               <w:rPr>
                 <w:rStyle w:val="Hyperlink"/>
@@ -1725,7 +1660,7 @@
             </w:r>
             <w:r>
               <w:rPr>
-                <w:rFonts w:asciiTheme="minorHAnsi" w:eastAsiaTheme="minorEastAsia" w:hAnsiTheme="minorHAnsi" w:cstheme="minorBidi"/>
+                <w:rFonts w:eastAsiaTheme="minorEastAsia"/>
                 <w:noProof/>
                 <w:color w:val="auto"/>
               </w:rPr>
@@ -1758,7 +1693,7 @@
                 <w:noProof/>
                 <w:webHidden/>
               </w:rPr>
-              <w:instrText xml:space="preserve"> PAGEREF _Toc518235988 \h </w:instrText>
+              <w:instrText xml:space="preserve"> PAGEREF _Toc518331483 \h </w:instrText>
             </w:r>
             <w:r>
               <w:rPr>
@@ -1778,7 +1713,7 @@
                 <w:noProof/>
                 <w:webHidden/>
               </w:rPr>
-              <w:t>18</w:t>
+              <w:t>14</w:t>
             </w:r>
             <w:r>
               <w:rPr>
@@ -1792,13 +1727,18 @@
         <w:p>
           <w:pPr>
             <w:pStyle w:val="TOC1"/>
+            <w:tabs>
+              <w:tab w:val="left" w:pos="480"/>
+              <w:tab w:val="right" w:leader="dot" w:pos="9350"/>
+            </w:tabs>
+            <w:spacing w:before="20" w:beforeAutospacing="0" w:after="20" w:afterAutospacing="0"/>
             <w:rPr>
-              <w:rFonts w:asciiTheme="minorHAnsi" w:eastAsiaTheme="minorEastAsia" w:hAnsiTheme="minorHAnsi" w:cstheme="minorBidi"/>
+              <w:rFonts w:eastAsiaTheme="minorEastAsia"/>
               <w:noProof/>
               <w:color w:val="auto"/>
             </w:rPr>
           </w:pPr>
-          <w:hyperlink w:anchor="_Toc518235989" w:history="1">
+          <w:hyperlink w:anchor="_Toc518331484" w:history="1">
             <w:r>
               <w:rPr>
                 <w:rStyle w:val="Hyperlink"/>
@@ -1809,7 +1749,7 @@
             </w:r>
             <w:r>
               <w:rPr>
-                <w:rFonts w:asciiTheme="minorHAnsi" w:eastAsiaTheme="minorEastAsia" w:hAnsiTheme="minorHAnsi" w:cstheme="minorBidi"/>
+                <w:rFonts w:eastAsiaTheme="minorEastAsia"/>
                 <w:noProof/>
                 <w:color w:val="auto"/>
               </w:rPr>
@@ -1842,7 +1782,7 @@
                 <w:noProof/>
                 <w:webHidden/>
               </w:rPr>
-              <w:instrText xml:space="preserve"> PAGEREF _Toc518235989 \h </w:instrText>
+              <w:instrText xml:space="preserve"> PAGEREF _Toc518331484 \h </w:instrText>
             </w:r>
             <w:r>
               <w:rPr>
@@ -1862,7 +1802,7 @@
                 <w:noProof/>
                 <w:webHidden/>
               </w:rPr>
-              <w:t>19</w:t>
+              <w:t>14</w:t>
             </w:r>
             <w:r>
               <w:rPr>
@@ -1876,13 +1816,18 @@
         <w:p>
           <w:pPr>
             <w:pStyle w:val="TOC2"/>
+            <w:tabs>
+              <w:tab w:val="left" w:pos="960"/>
+              <w:tab w:val="right" w:leader="dot" w:pos="9350"/>
+            </w:tabs>
+            <w:spacing w:before="20" w:beforeAutospacing="0" w:after="20" w:afterAutospacing="0"/>
             <w:rPr>
-              <w:rFonts w:asciiTheme="minorHAnsi" w:eastAsiaTheme="minorEastAsia" w:hAnsiTheme="minorHAnsi" w:cstheme="minorBidi"/>
+              <w:rFonts w:eastAsiaTheme="minorEastAsia"/>
               <w:noProof/>
               <w:color w:val="auto"/>
             </w:rPr>
           </w:pPr>
-          <w:hyperlink w:anchor="_Toc518235990" w:history="1">
+          <w:hyperlink w:anchor="_Toc518331485" w:history="1">
             <w:r>
               <w:rPr>
                 <w:rStyle w:val="Hyperlink"/>
@@ -1893,7 +1838,7 @@
             </w:r>
             <w:r>
               <w:rPr>
-                <w:rFonts w:asciiTheme="minorHAnsi" w:eastAsiaTheme="minorEastAsia" w:hAnsiTheme="minorHAnsi" w:cstheme="minorBidi"/>
+                <w:rFonts w:eastAsiaTheme="minorEastAsia"/>
                 <w:noProof/>
                 <w:color w:val="auto"/>
               </w:rPr>
@@ -1926,7 +1871,7 @@
                 <w:noProof/>
                 <w:webHidden/>
               </w:rPr>
-              <w:instrText xml:space="preserve"> PAGEREF _Toc518235990 \h </w:instrText>
+              <w:instrText xml:space="preserve"> PAGEREF _Toc518331485 \h </w:instrText>
             </w:r>
             <w:r>
               <w:rPr>
@@ -1946,7 +1891,7 @@
                 <w:noProof/>
                 <w:webHidden/>
               </w:rPr>
-              <w:t>19</w:t>
+              <w:t>14</w:t>
             </w:r>
             <w:r>
               <w:rPr>
@@ -1960,13 +1905,18 @@
         <w:p>
           <w:pPr>
             <w:pStyle w:val="TOC2"/>
+            <w:tabs>
+              <w:tab w:val="left" w:pos="960"/>
+              <w:tab w:val="right" w:leader="dot" w:pos="9350"/>
+            </w:tabs>
+            <w:spacing w:before="20" w:beforeAutospacing="0" w:after="20" w:afterAutospacing="0"/>
             <w:rPr>
-              <w:rFonts w:asciiTheme="minorHAnsi" w:eastAsiaTheme="minorEastAsia" w:hAnsiTheme="minorHAnsi" w:cstheme="minorBidi"/>
+              <w:rFonts w:eastAsiaTheme="minorEastAsia"/>
               <w:noProof/>
               <w:color w:val="auto"/>
             </w:rPr>
           </w:pPr>
-          <w:hyperlink w:anchor="_Toc518235991" w:history="1">
+          <w:hyperlink w:anchor="_Toc518331486" w:history="1">
             <w:r>
               <w:rPr>
                 <w:rStyle w:val="Hyperlink"/>
@@ -1977,7 +1927,7 @@
             </w:r>
             <w:r>
               <w:rPr>
-                <w:rFonts w:asciiTheme="minorHAnsi" w:eastAsiaTheme="minorEastAsia" w:hAnsiTheme="minorHAnsi" w:cstheme="minorBidi"/>
+                <w:rFonts w:eastAsiaTheme="minorEastAsia"/>
                 <w:noProof/>
                 <w:color w:val="auto"/>
               </w:rPr>
@@ -2010,7 +1960,7 @@
                 <w:noProof/>
                 <w:webHidden/>
               </w:rPr>
-              <w:instrText xml:space="preserve"> PAGEREF _Toc518235991 \h </w:instrText>
+              <w:instrText xml:space="preserve"> PAGEREF _Toc518331486 \h </w:instrText>
             </w:r>
             <w:r>
               <w:rPr>
@@ -2030,7 +1980,7 @@
                 <w:noProof/>
                 <w:webHidden/>
               </w:rPr>
-              <w:t>19</w:t>
+              <w:t>14</w:t>
             </w:r>
             <w:r>
               <w:rPr>
@@ -2044,13 +1994,18 @@
         <w:p>
           <w:pPr>
             <w:pStyle w:val="TOC1"/>
+            <w:tabs>
+              <w:tab w:val="left" w:pos="480"/>
+              <w:tab w:val="right" w:leader="dot" w:pos="9350"/>
+            </w:tabs>
+            <w:spacing w:before="20" w:beforeAutospacing="0" w:after="20" w:afterAutospacing="0"/>
             <w:rPr>
-              <w:rFonts w:asciiTheme="minorHAnsi" w:eastAsiaTheme="minorEastAsia" w:hAnsiTheme="minorHAnsi" w:cstheme="minorBidi"/>
+              <w:rFonts w:eastAsiaTheme="minorEastAsia"/>
               <w:noProof/>
               <w:color w:val="auto"/>
             </w:rPr>
           </w:pPr>
-          <w:hyperlink w:anchor="_Toc518235992" w:history="1">
+          <w:hyperlink w:anchor="_Toc518331487" w:history="1">
             <w:r>
               <w:rPr>
                 <w:rStyle w:val="Hyperlink"/>
@@ -2061,7 +2016,7 @@
             </w:r>
             <w:r>
               <w:rPr>
-                <w:rFonts w:asciiTheme="minorHAnsi" w:eastAsiaTheme="minorEastAsia" w:hAnsiTheme="minorHAnsi" w:cstheme="minorBidi"/>
+                <w:rFonts w:eastAsiaTheme="minorEastAsia"/>
                 <w:noProof/>
                 <w:color w:val="auto"/>
               </w:rPr>
@@ -2094,7 +2049,7 @@
                 <w:noProof/>
                 <w:webHidden/>
               </w:rPr>
-              <w:instrText xml:space="preserve"> PAGEREF _Toc518235992 \h </w:instrText>
+              <w:instrText xml:space="preserve"> PAGEREF _Toc518331487 \h </w:instrText>
             </w:r>
             <w:r>
               <w:rPr>
@@ -2114,7 +2069,7 @@
                 <w:noProof/>
                 <w:webHidden/>
               </w:rPr>
-              <w:t>20</w:t>
+              <w:t>15</w:t>
             </w:r>
             <w:r>
               <w:rPr>
@@ -2128,13 +2083,18 @@
         <w:p>
           <w:pPr>
             <w:pStyle w:val="TOC2"/>
+            <w:tabs>
+              <w:tab w:val="left" w:pos="960"/>
+              <w:tab w:val="right" w:leader="dot" w:pos="9350"/>
+            </w:tabs>
+            <w:spacing w:before="20" w:beforeAutospacing="0" w:after="20" w:afterAutospacing="0"/>
             <w:rPr>
-              <w:rFonts w:asciiTheme="minorHAnsi" w:eastAsiaTheme="minorEastAsia" w:hAnsiTheme="minorHAnsi" w:cstheme="minorBidi"/>
+              <w:rFonts w:eastAsiaTheme="minorEastAsia"/>
               <w:noProof/>
               <w:color w:val="auto"/>
             </w:rPr>
           </w:pPr>
-          <w:hyperlink w:anchor="_Toc518235993" w:history="1">
+          <w:hyperlink w:anchor="_Toc518331488" w:history="1">
             <w:r>
               <w:rPr>
                 <w:rStyle w:val="Hyperlink"/>
@@ -2145,7 +2105,7 @@
             </w:r>
             <w:r>
               <w:rPr>
-                <w:rFonts w:asciiTheme="minorHAnsi" w:eastAsiaTheme="minorEastAsia" w:hAnsiTheme="minorHAnsi" w:cstheme="minorBidi"/>
+                <w:rFonts w:eastAsiaTheme="minorEastAsia"/>
                 <w:noProof/>
                 <w:color w:val="auto"/>
               </w:rPr>
@@ -2178,7 +2138,7 @@
                 <w:noProof/>
                 <w:webHidden/>
               </w:rPr>
-              <w:instrText xml:space="preserve"> PAGEREF _Toc518235993 \h </w:instrText>
+              <w:instrText xml:space="preserve"> PAGEREF _Toc518331488 \h </w:instrText>
             </w:r>
             <w:r>
               <w:rPr>
@@ -2198,7 +2158,7 @@
                 <w:noProof/>
                 <w:webHidden/>
               </w:rPr>
-              <w:t>20</w:t>
+              <w:t>15</w:t>
             </w:r>
             <w:r>
               <w:rPr>
@@ -2212,13 +2172,18 @@
         <w:p>
           <w:pPr>
             <w:pStyle w:val="TOC2"/>
+            <w:tabs>
+              <w:tab w:val="left" w:pos="960"/>
+              <w:tab w:val="right" w:leader="dot" w:pos="9350"/>
+            </w:tabs>
+            <w:spacing w:before="20" w:beforeAutospacing="0" w:after="20" w:afterAutospacing="0"/>
             <w:rPr>
-              <w:rFonts w:asciiTheme="minorHAnsi" w:eastAsiaTheme="minorEastAsia" w:hAnsiTheme="minorHAnsi" w:cstheme="minorBidi"/>
+              <w:rFonts w:eastAsiaTheme="minorEastAsia"/>
               <w:noProof/>
               <w:color w:val="auto"/>
             </w:rPr>
           </w:pPr>
-          <w:hyperlink w:anchor="_Toc518235994" w:history="1">
+          <w:hyperlink w:anchor="_Toc518331489" w:history="1">
             <w:r>
               <w:rPr>
                 <w:rStyle w:val="Hyperlink"/>
@@ -2229,7 +2194,7 @@
             </w:r>
             <w:r>
               <w:rPr>
-                <w:rFonts w:asciiTheme="minorHAnsi" w:eastAsiaTheme="minorEastAsia" w:hAnsiTheme="minorHAnsi" w:cstheme="minorBidi"/>
+                <w:rFonts w:eastAsiaTheme="minorEastAsia"/>
                 <w:noProof/>
                 <w:color w:val="auto"/>
               </w:rPr>
@@ -2262,7 +2227,7 @@
                 <w:noProof/>
                 <w:webHidden/>
               </w:rPr>
-              <w:instrText xml:space="preserve"> PAGEREF _Toc518235994 \h </w:instrText>
+              <w:instrText xml:space="preserve"> PAGEREF _Toc518331489 \h </w:instrText>
             </w:r>
             <w:r>
               <w:rPr>
@@ -2282,7 +2247,7 @@
                 <w:noProof/>
                 <w:webHidden/>
               </w:rPr>
-              <w:t>20</w:t>
+              <w:t>15</w:t>
             </w:r>
             <w:r>
               <w:rPr>
@@ -2296,13 +2261,18 @@
         <w:p>
           <w:pPr>
             <w:pStyle w:val="TOC2"/>
+            <w:tabs>
+              <w:tab w:val="left" w:pos="960"/>
+              <w:tab w:val="right" w:leader="dot" w:pos="9350"/>
+            </w:tabs>
+            <w:spacing w:before="20" w:beforeAutospacing="0" w:after="20" w:afterAutospacing="0"/>
             <w:rPr>
-              <w:rFonts w:asciiTheme="minorHAnsi" w:eastAsiaTheme="minorEastAsia" w:hAnsiTheme="minorHAnsi" w:cstheme="minorBidi"/>
+              <w:rFonts w:eastAsiaTheme="minorEastAsia"/>
               <w:noProof/>
               <w:color w:val="auto"/>
             </w:rPr>
           </w:pPr>
-          <w:hyperlink w:anchor="_Toc518235995" w:history="1">
+          <w:hyperlink w:anchor="_Toc518331490" w:history="1">
             <w:r>
               <w:rPr>
                 <w:rStyle w:val="Hyperlink"/>
@@ -2313,7 +2283,7 @@
             </w:r>
             <w:r>
               <w:rPr>
-                <w:rFonts w:asciiTheme="minorHAnsi" w:eastAsiaTheme="minorEastAsia" w:hAnsiTheme="minorHAnsi" w:cstheme="minorBidi"/>
+                <w:rFonts w:eastAsiaTheme="minorEastAsia"/>
                 <w:noProof/>
                 <w:color w:val="auto"/>
               </w:rPr>
@@ -2346,7 +2316,7 @@
                 <w:noProof/>
                 <w:webHidden/>
               </w:rPr>
-              <w:instrText xml:space="preserve"> PAGEREF _Toc518235995 \h </w:instrText>
+              <w:instrText xml:space="preserve"> PAGEREF _Toc518331490 \h </w:instrText>
             </w:r>
             <w:r>
               <w:rPr>
@@ -2366,7 +2336,7 @@
                 <w:noProof/>
                 <w:webHidden/>
               </w:rPr>
-              <w:t>20</w:t>
+              <w:t>15</w:t>
             </w:r>
             <w:r>
               <w:rPr>
@@ -2380,13 +2350,18 @@
         <w:p>
           <w:pPr>
             <w:pStyle w:val="TOC1"/>
+            <w:tabs>
+              <w:tab w:val="left" w:pos="480"/>
+              <w:tab w:val="right" w:leader="dot" w:pos="9350"/>
+            </w:tabs>
+            <w:spacing w:before="20" w:beforeAutospacing="0" w:after="20" w:afterAutospacing="0"/>
             <w:rPr>
-              <w:rFonts w:asciiTheme="minorHAnsi" w:eastAsiaTheme="minorEastAsia" w:hAnsiTheme="minorHAnsi" w:cstheme="minorBidi"/>
+              <w:rFonts w:eastAsiaTheme="minorEastAsia"/>
               <w:noProof/>
               <w:color w:val="auto"/>
             </w:rPr>
           </w:pPr>
-          <w:hyperlink w:anchor="_Toc518235996" w:history="1">
+          <w:hyperlink w:anchor="_Toc518331491" w:history="1">
             <w:r>
               <w:rPr>
                 <w:rStyle w:val="Hyperlink"/>
@@ -2397,7 +2372,7 @@
             </w:r>
             <w:r>
               <w:rPr>
-                <w:rFonts w:asciiTheme="minorHAnsi" w:eastAsiaTheme="minorEastAsia" w:hAnsiTheme="minorHAnsi" w:cstheme="minorBidi"/>
+                <w:rFonts w:eastAsiaTheme="minorEastAsia"/>
                 <w:noProof/>
                 <w:color w:val="auto"/>
               </w:rPr>
@@ -2430,7 +2405,7 @@
                 <w:noProof/>
                 <w:webHidden/>
               </w:rPr>
-              <w:instrText xml:space="preserve"> PAGEREF _Toc518235996 \h </w:instrText>
+              <w:instrText xml:space="preserve"> PAGEREF _Toc518331491 \h </w:instrText>
             </w:r>
             <w:r>
               <w:rPr>
@@ -2450,7 +2425,7 @@
                 <w:noProof/>
                 <w:webHidden/>
               </w:rPr>
-              <w:t>21</w:t>
+              <w:t>16</w:t>
             </w:r>
             <w:r>
               <w:rPr>
@@ -2463,6 +2438,7 @@
         </w:p>
         <w:p>
           <w:pPr>
+            <w:spacing w:before="20" w:beforeAutospacing="0" w:after="20" w:afterAutospacing="0"/>
             <w:rPr>
               <w:noProof/>
             </w:rPr>
@@ -2496,7 +2472,7 @@
           <w:szCs w:val="36"/>
         </w:rPr>
       </w:pPr>
-      <w:bookmarkStart w:id="0" w:name="_Toc518235969"/>
+      <w:bookmarkStart w:id="0" w:name="_Toc518331466"/>
       <w:r>
         <w:lastRenderedPageBreak/>
         <w:t>Definition</w:t>
@@ -2507,7 +2483,7 @@
       <w:pPr>
         <w:pStyle w:val="Heading2"/>
       </w:pPr>
-      <w:bookmarkStart w:id="1" w:name="_Toc518235970"/>
+      <w:bookmarkStart w:id="1" w:name="_Toc518331467"/>
       <w:r>
         <w:t>Project Overview</w:t>
       </w:r>
@@ -2540,7 +2516,13 @@
         <w:t xml:space="preserve">DonorsChoose.org implements a </w:t>
       </w:r>
       <w:r>
-        <w:t xml:space="preserve">screening process to ensure a high quality level of projects are listed on their site. This means hundreds of applications need to be read in detail by volunteers. This takes a lot of time and resources for the organization, and also adds delay to the teachers waiting for approval. The problem to be solved is a classification one, should the DonorsChoose.org accept or reject a given </w:t>
+        <w:t xml:space="preserve">screening process to ensure a </w:t>
+      </w:r>
+      <w:r>
+        <w:t>high-quality</w:t>
+      </w:r>
+      <w:r>
+        <w:t xml:space="preserve"> level of projects are listed on their site. This means hundreds of applications need to be read in detail by volunteers. This takes a lot of time and resources for the organization, and also adds delay to the teachers waiting for approval. The problem to be solved is a classification one, should the DonorsChoose.org accept or reject a given </w:t>
       </w:r>
       <w:r>
         <w:t>application</w:t>
@@ -2553,7 +2535,7 @@
       <w:pPr>
         <w:pStyle w:val="Heading2"/>
       </w:pPr>
-      <w:bookmarkStart w:id="2" w:name="_Toc518235971"/>
+      <w:bookmarkStart w:id="2" w:name="_Toc518331468"/>
       <w:r>
         <w:t>Problem Statement</w:t>
       </w:r>
@@ -2561,6 +2543,16 @@
     </w:p>
     <w:p>
       <w:r>
+        <w:t>This is a supervised learning classification problem where the model takes text and numerical values as input features and outputs the probability of being in the correct class</w:t>
+      </w:r>
+      <w:r>
+        <w:t xml:space="preserve">. There are two possible </w:t>
+      </w:r>
+      <w:bookmarkStart w:id="3" w:name="_GoBack"/>
+      <w:bookmarkEnd w:id="3"/>
+    </w:p>
+    <w:p>
+      <w:r>
         <w:t xml:space="preserve">The dataset is compiled from historical project applications </w:t>
       </w:r>
       <w:r>
@@ -2575,16 +2567,22 @@
       <w:r>
         <w:t xml:space="preserve"> presented on </w:t>
       </w:r>
-      <w:commentRangeStart w:id="3"/>
-      <w:r>
-        <w:t xml:space="preserve">Kaggle </w:t>
-      </w:r>
-      <w:commentRangeEnd w:id="3"/>
+      <w:commentRangeStart w:id="4"/>
+      <w:r>
+        <w:t>Kaggle</w:t>
+      </w:r>
+      <w:r>
+        <w:t xml:space="preserve"> [2] </w:t>
+      </w:r>
+      <w:r>
+        <w:t xml:space="preserve"> </w:t>
+      </w:r>
+      <w:commentRangeEnd w:id="4"/>
       <w:r>
         <w:rPr>
           <w:rStyle w:val="CommentReference"/>
         </w:rPr>
-        <w:commentReference w:id="3"/>
+        <w:commentReference w:id="4"/>
       </w:r>
       <w:r>
         <w:t>in the form of comma separated variable files (CSV)</w:t>
@@ -2610,7 +2608,19 @@
         <w:pStyle w:val="NormalWeb"/>
       </w:pPr>
       <w:r>
-        <w:t>There are three data files available: training application data, test application data, and data on the resources requested. The application data contains some metadata about the application and the essays. The resources data includes one line item per resource requested, and may have multiple line items for a single application.</w:t>
+        <w:t xml:space="preserve">There are three data files available: training application data, test application data, and data on the resources requested. The application data contains some metadata about the application and the essays. The resources data includes </w:t>
+      </w:r>
+      <w:r>
+        <w:t>one-line</w:t>
+      </w:r>
+      <w:r>
+        <w:t xml:space="preserve"> item per resource </w:t>
+      </w:r>
+      <w:r>
+        <w:t>requested and</w:t>
+      </w:r>
+      <w:r>
+        <w:t xml:space="preserve"> may have multiple line items for a single application.</w:t>
       </w:r>
       <w:r>
         <w:t xml:space="preserve"> Initially it seems that there will be predictive information in the resources categorical data and numerical data. It also is possible that the categorical and numerical data in the application metadata will be valuable for prediction.</w:t>
@@ -2630,7 +2640,20 @@
         </w:rPr>
       </w:pPr>
       <w:r>
-        <w:t>These initial observations lead me to believe a two pronged approach will be needed from a high level perspective. One will be model(s) based on the categorical and numerical data. The other will be mo</w:t>
+        <w:lastRenderedPageBreak/>
+        <w:t xml:space="preserve">These initial observations lead me to believe a </w:t>
+      </w:r>
+      <w:r>
+        <w:t>two-pronged</w:t>
+      </w:r>
+      <w:r>
+        <w:t xml:space="preserve"> approach will be needed from a </w:t>
+      </w:r>
+      <w:r>
+        <w:t>high-level</w:t>
+      </w:r>
+      <w:r>
+        <w:t xml:space="preserve"> perspective. One will be model(s) based on the categorical and numerical data. The other will be mo</w:t>
       </w:r>
       <w:r>
         <w:t>del(s) based on the text</w:t>
@@ -2641,69 +2664,29 @@
       <w:r>
         <w:t>essays.</w:t>
       </w:r>
+      <w:r>
+        <w:t xml:space="preserve"> Several algorithms will be tested using cross validation of the test data to find the optimal model.</w:t>
+      </w:r>
     </w:p>
     <w:p>
       <w:pPr>
         <w:pStyle w:val="Heading2"/>
       </w:pPr>
-      <w:bookmarkStart w:id="4" w:name="_Toc518235972"/>
+      <w:bookmarkStart w:id="5" w:name="_Toc518331469"/>
       <w:r>
         <w:t>Metrics</w:t>
       </w:r>
-      <w:bookmarkEnd w:id="4"/>
+      <w:bookmarkEnd w:id="5"/>
     </w:p>
     <w:p>
       <w:pPr>
         <w:pStyle w:val="NormalWeb"/>
       </w:pPr>
       <w:r>
-        <w:lastRenderedPageBreak/>
-        <w:t>The c</w:t>
-      </w:r>
-      <w:r>
-        <w:t xml:space="preserve">onfusion matrix shown in </w:t>
-      </w:r>
-      <w:commentRangeStart w:id="5"/>
-      <w:r>
-        <w:t xml:space="preserve">section </w:t>
-      </w:r>
-      <w:commentRangeEnd w:id="5"/>
-      <w:r>
-        <w:rPr>
-          <w:rStyle w:val="CommentReference"/>
-          <w:rFonts w:eastAsiaTheme="minorHAnsi"/>
-        </w:rPr>
-        <w:commentReference w:id="5"/>
-      </w:r>
-      <w:r>
-        <w:fldChar w:fldCharType="begin"/>
-      </w:r>
-      <w:r>
-        <w:instrText xml:space="preserve"> REF _Ref518232131 \r \h </w:instrText>
-      </w:r>
-      <w:r>
-        <w:fldChar w:fldCharType="separate"/>
-      </w:r>
-      <w:r>
-        <w:t>3.</w:t>
-      </w:r>
-      <w:r>
-        <w:t>2</w:t>
-      </w:r>
-      <w:r>
-        <w:t>.1</w:t>
-      </w:r>
-      <w:r>
-        <w:fldChar w:fldCharType="end"/>
-      </w:r>
-      <w:r>
-        <w:t xml:space="preserve"> </w:t>
-      </w:r>
-      <w:r>
-        <w:t>is used to</w:t>
-      </w:r>
-      <w:r>
-        <w:t xml:space="preserve"> calculate precision and recall. The confusion matrix shows the number of correct and incorrect predictions with the following numbers: True positives (TP), true negatives (TN), false positives (FP), and false negatives (FN). These numbers are eponymous counts of, for example, the </w:t>
+        <w:t>The basic metrics for analyzing the performance of a classifier are counts of:</w:t>
+      </w:r>
+      <w:r>
+        <w:t xml:space="preserve"> True positives (TP), true negatives (TN), false positives (FP), and false negatives (FN). These numbers are eponymous counts of, for example, the </w:t>
       </w:r>
       <w:r>
         <w:t xml:space="preserve">number </w:t>
@@ -2727,7 +2710,13 @@
         <w:t xml:space="preserve">by comparing </w:t>
       </w:r>
       <w:r>
-        <w:t xml:space="preserve">4 values for each model. </w:t>
+        <w:t>4 values for each model</w:t>
+      </w:r>
+      <w:r>
+        <w:t xml:space="preserve"> [3]</w:t>
+      </w:r>
+      <w:r>
+        <w:t xml:space="preserve">. </w:t>
       </w:r>
       <w:r>
         <w:t>TP, TN, FP, and FN are</w:t>
@@ -2914,7 +2903,7 @@
               <m:sty m:val="p"/>
             </m:rPr>
             <w:rPr>
-              <w:rFonts w:ascii="Cambria Math" w:eastAsia="Cambria Math" w:hAnsi="Cambria Math" w:cs="Cambria Math"/>
+              <w:rFonts w:ascii="Cambria Math" w:eastAsia="Cambria Math" w:hAnsi="Cambria Math"/>
             </w:rPr>
             <m:t>=</m:t>
           </m:r>
@@ -2938,7 +2927,7 @@
               </m:r>
               <m:ctrlPr>
                 <w:rPr>
-                  <w:rFonts w:ascii="Cambria Math" w:eastAsia="Cambria Math" w:hAnsi="Cambria Math" w:cs="Cambria Math"/>
+                  <w:rFonts w:ascii="Cambria Math" w:eastAsia="Cambria Math" w:hAnsi="Cambria Math"/>
                 </w:rPr>
               </m:ctrlPr>
             </m:num>
@@ -3038,7 +3027,19 @@
         <w:t xml:space="preserve">for all decision thresholds. </w:t>
       </w:r>
       <w:r>
-        <w:t xml:space="preserve">This form of plot is convenient to use as a metric because it is consistent across different models and methods. </w:t>
+        <w:t>This form of plot is convenient to use as a metric because it is consistent across different models and methods</w:t>
+      </w:r>
+      <w:r>
+        <w:t xml:space="preserve"> [</w:t>
+      </w:r>
+      <w:r>
+        <w:t>6</w:t>
+      </w:r>
+      <w:r>
+        <w:t>]</w:t>
+      </w:r>
+      <w:r>
+        <w:t xml:space="preserve">. </w:t>
       </w:r>
     </w:p>
     <w:p>
@@ -3064,7 +3065,7 @@
       <w:pPr>
         <w:pStyle w:val="Heading1"/>
       </w:pPr>
-      <w:bookmarkStart w:id="6" w:name="_Toc518235973"/>
+      <w:bookmarkStart w:id="6" w:name="_Toc518331470"/>
       <w:r>
         <w:t>Analysis</w:t>
       </w:r>
@@ -3074,7 +3075,7 @@
       <w:pPr>
         <w:pStyle w:val="Heading2"/>
       </w:pPr>
-      <w:bookmarkStart w:id="7" w:name="_Toc518235974"/>
+      <w:bookmarkStart w:id="7" w:name="_Toc518331471"/>
       <w:r>
         <w:t xml:space="preserve">Data </w:t>
       </w:r>
@@ -3085,12 +3086,12 @@
     </w:p>
     <w:p>
       <w:r>
+        <w:lastRenderedPageBreak/>
         <w:t>Each request contains metadata such as the school’s state, class grade, teacher ID, categories, submission datetime, etc. The primary content of each request is essays filled out by the teacher, with 2-4 essays per request. Another resources dataset is provided that details the description, quantity, and price of each item in the applications. This resources dataset is tied back to the applications dataset using a unique id for each application.</w:t>
       </w:r>
     </w:p>
     <w:p>
       <w:r>
-        <w:lastRenderedPageBreak/>
         <w:t xml:space="preserve">The training set has 182k records and the testing set has 78k records. There are two class labels in this dataset, “accepted” and “rejected”. An interesting break in the data is that </w:t>
       </w:r>
       <w:r>
@@ -3121,6 +3122,9 @@
         <w:instrText xml:space="preserve"> REF _Ref518229801 \r \h </w:instrText>
       </w:r>
       <w:r>
+        <w:instrText xml:space="preserve"> \* MERGEFORMAT </w:instrText>
+      </w:r>
+      <w:r>
         <w:fldChar w:fldCharType="separate"/>
       </w:r>
       <w:r>
@@ -3142,8 +3146,8 @@
       <w:pPr>
         <w:pStyle w:val="Heading2"/>
       </w:pPr>
-      <w:bookmarkStart w:id="8" w:name="_Toc518235975"/>
-      <w:bookmarkStart w:id="9" w:name="_Ref518244722"/>
+      <w:bookmarkStart w:id="8" w:name="_Ref518244722"/>
+      <w:bookmarkStart w:id="9" w:name="_Toc518331472"/>
       <w:r>
         <w:t>Data Exploration</w:t>
       </w:r>
@@ -3154,13 +3158,13 @@
       <w:pPr>
         <w:pStyle w:val="Heading3"/>
         <w:rPr>
-          <w:rFonts w:eastAsia="Times New Roman"/>
+          <w:rFonts w:ascii="Times New Roman" w:eastAsia="Times New Roman" w:hAnsi="Times New Roman" w:cs="Times New Roman"/>
         </w:rPr>
       </w:pPr>
-      <w:bookmarkStart w:id="10" w:name="_Toc518235976"/>
+      <w:bookmarkStart w:id="10" w:name="_Toc518331473"/>
       <w:r>
         <w:rPr>
-          <w:rFonts w:eastAsia="Times New Roman"/>
+          <w:rFonts w:ascii="Times New Roman" w:eastAsia="Times New Roman" w:hAnsi="Times New Roman" w:cs="Times New Roman"/>
         </w:rPr>
         <w:t>“Resources” Dataset</w:t>
       </w:r>
@@ -3195,10 +3199,7 @@
         <w:t xml:space="preserve">he quantity and price of each item. </w:t>
       </w:r>
       <w:r>
-        <w:t xml:space="preserve">Pivoting the data is a quick way to summarize the numerical values by summation, then multiplying the total unit cost and quantity to get a total cost </w:t>
-      </w:r>
-      <w:r>
-        <w:t xml:space="preserve">for each application. Some questions that arise from a dive into the raw data </w:t>
+        <w:t xml:space="preserve">Pivoting the data is a quick way to summarize the numerical values by summation, then multiplying the total unit cost and quantity to get a total cost for each application. Some questions that arise from a dive into the raw data </w:t>
       </w:r>
       <w:r>
         <w:t>lend themselves to answers via feature engineering.</w:t>
@@ -3327,7 +3328,13 @@
         </w:numPr>
       </w:pPr>
       <w:r>
-        <w:t>Does the type of item requested affect approval?</w:t>
+        <w:t xml:space="preserve">Does the type of item </w:t>
+      </w:r>
+      <w:r>
+        <w:t>request</w:t>
+      </w:r>
+      <w:r>
+        <w:t xml:space="preserve"> affect approval?</w:t>
       </w:r>
     </w:p>
     <w:p>
@@ -3354,14 +3361,14 @@
       <w:pPr>
         <w:pStyle w:val="Heading3"/>
         <w:rPr>
-          <w:rFonts w:eastAsia="Times New Roman"/>
+          <w:rFonts w:ascii="Times New Roman" w:eastAsia="Times New Roman" w:hAnsi="Times New Roman" w:cs="Times New Roman"/>
         </w:rPr>
       </w:pPr>
       <w:bookmarkStart w:id="11" w:name="_Ref518229801"/>
-      <w:bookmarkStart w:id="12" w:name="_Toc518235977"/>
+      <w:bookmarkStart w:id="12" w:name="_Toc518331474"/>
       <w:r>
         <w:rPr>
-          <w:rFonts w:eastAsia="Times New Roman"/>
+          <w:rFonts w:ascii="Times New Roman" w:eastAsia="Times New Roman" w:hAnsi="Times New Roman" w:cs="Times New Roman"/>
         </w:rPr>
         <w:t>“Training” and “Test” Datasets</w:t>
       </w:r>
@@ -3393,6 +3400,7 @@
         </w:numPr>
       </w:pPr>
       <w:r>
+        <w:lastRenderedPageBreak/>
         <w:t xml:space="preserve">id </w:t>
       </w:r>
       <w:r>
@@ -3425,9 +3433,11 @@
           <w:numId w:val="39"/>
         </w:numPr>
       </w:pPr>
+      <w:proofErr w:type="spellStart"/>
       <w:r>
         <w:t>teacher_id</w:t>
       </w:r>
+      <w:proofErr w:type="spellEnd"/>
       <w:r>
         <w:t xml:space="preserve"> – ID</w:t>
       </w:r>
@@ -3438,8 +3448,13 @@
         <w:t xml:space="preserve"> can be disregarded because c</w:t>
       </w:r>
       <w:r>
-        <w:t>ounts of submissions per teacher captured in other feature, teacher_number_of_previously_posted_projects</w:t>
-      </w:r>
+        <w:t xml:space="preserve">ounts of submissions per teacher captured in other feature, </w:t>
+      </w:r>
+      <w:proofErr w:type="spellStart"/>
+      <w:r>
+        <w:t>teacher_number_of_previously_posted_projects</w:t>
+      </w:r>
+      <w:proofErr w:type="spellEnd"/>
     </w:p>
     <w:p>
       <w:pPr>
@@ -3449,8 +3464,13 @@
           <w:numId w:val="39"/>
         </w:numPr>
       </w:pPr>
-      <w:r>
-        <w:t xml:space="preserve">teacher_prefix </w:t>
+      <w:proofErr w:type="spellStart"/>
+      <w:r>
+        <w:t>teacher_prefix</w:t>
+      </w:r>
+      <w:proofErr w:type="spellEnd"/>
+      <w:r>
+        <w:t xml:space="preserve"> </w:t>
       </w:r>
       <w:r>
         <w:t>–</w:t>
@@ -3470,8 +3490,13 @@
           <w:numId w:val="39"/>
         </w:numPr>
       </w:pPr>
-      <w:r>
-        <w:t xml:space="preserve">school_state </w:t>
+      <w:proofErr w:type="spellStart"/>
+      <w:r>
+        <w:t>school_state</w:t>
+      </w:r>
+      <w:proofErr w:type="spellEnd"/>
+      <w:r>
+        <w:t xml:space="preserve"> </w:t>
       </w:r>
       <w:r>
         <w:t>–</w:t>
@@ -3491,9 +3516,13 @@
           <w:numId w:val="39"/>
         </w:numPr>
       </w:pPr>
-      <w:r>
-        <w:lastRenderedPageBreak/>
-        <w:t xml:space="preserve">project_submitted_datetime </w:t>
+      <w:proofErr w:type="spellStart"/>
+      <w:r>
+        <w:t>project_submitted_datetime</w:t>
+      </w:r>
+      <w:proofErr w:type="spellEnd"/>
+      <w:r>
+        <w:t xml:space="preserve"> </w:t>
       </w:r>
       <w:r>
         <w:t>–</w:t>
@@ -3510,8 +3539,13 @@
           <w:numId w:val="39"/>
         </w:numPr>
       </w:pPr>
-      <w:r>
-        <w:t xml:space="preserve">project_grade_category </w:t>
+      <w:proofErr w:type="spellStart"/>
+      <w:r>
+        <w:t>project_grade_category</w:t>
+      </w:r>
+      <w:proofErr w:type="spellEnd"/>
+      <w:r>
+        <w:t xml:space="preserve"> </w:t>
       </w:r>
       <w:r>
         <w:t>–</w:t>
@@ -3531,8 +3565,13 @@
           <w:numId w:val="39"/>
         </w:numPr>
       </w:pPr>
-      <w:r>
-        <w:t xml:space="preserve">project_subject_categories </w:t>
+      <w:proofErr w:type="spellStart"/>
+      <w:r>
+        <w:t>project_subject_categories</w:t>
+      </w:r>
+      <w:proofErr w:type="spellEnd"/>
+      <w:r>
+        <w:t xml:space="preserve"> </w:t>
       </w:r>
       <w:r>
         <w:t>–</w:t>
@@ -3558,8 +3597,13 @@
           <w:numId w:val="39"/>
         </w:numPr>
       </w:pPr>
-      <w:r>
-        <w:t xml:space="preserve">project_subject_subcategories </w:t>
+      <w:proofErr w:type="spellStart"/>
+      <w:r>
+        <w:t>project_subject_subcategories</w:t>
+      </w:r>
+      <w:proofErr w:type="spellEnd"/>
+      <w:r>
+        <w:t xml:space="preserve"> </w:t>
       </w:r>
       <w:r>
         <w:t>–</w:t>
@@ -3568,16 +3612,7 @@
         <w:t xml:space="preserve"> sub-category of the project (e.g., "Visual Arts")</w:t>
       </w:r>
       <w:r>
-        <w:t xml:space="preserve"> </w:t>
-      </w:r>
-      <w:r>
-        <w:t>but s</w:t>
-      </w:r>
-      <w:r>
-        <w:t>everal records have 2 entries, needs to be split into 2 new columns</w:t>
-      </w:r>
-      <w:r>
-        <w:t>. May be useful once encoded.</w:t>
+        <w:t xml:space="preserve"> but several records have 2 entries, needs to be split into 2 new columns. May be useful once encoded.</w:t>
       </w:r>
     </w:p>
     <w:p>
@@ -3588,8 +3623,13 @@
           <w:numId w:val="39"/>
         </w:numPr>
       </w:pPr>
-      <w:r>
-        <w:t xml:space="preserve">project_title </w:t>
+      <w:proofErr w:type="spellStart"/>
+      <w:r>
+        <w:t>project_title</w:t>
+      </w:r>
+      <w:proofErr w:type="spellEnd"/>
+      <w:r>
+        <w:t xml:space="preserve"> </w:t>
       </w:r>
       <w:r>
         <w:t>–</w:t>
@@ -3675,8 +3715,13 @@
           <w:numId w:val="39"/>
         </w:numPr>
       </w:pPr>
-      <w:r>
-        <w:t xml:space="preserve">project_resource_summary </w:t>
+      <w:proofErr w:type="spellStart"/>
+      <w:r>
+        <w:t>project_resource_summary</w:t>
+      </w:r>
+      <w:proofErr w:type="spellEnd"/>
+      <w:r>
+        <w:t xml:space="preserve"> </w:t>
       </w:r>
       <w:r>
         <w:t>–</w:t>
@@ -3696,8 +3741,13 @@
           <w:numId w:val="39"/>
         </w:numPr>
       </w:pPr>
-      <w:r>
-        <w:t xml:space="preserve">teacher_number_of_previously_posted_projects </w:t>
+      <w:proofErr w:type="spellStart"/>
+      <w:r>
+        <w:t>teacher_number_of_previously_posted_projects</w:t>
+      </w:r>
+      <w:proofErr w:type="spellEnd"/>
+      <w:r>
+        <w:t xml:space="preserve"> </w:t>
       </w:r>
       <w:r>
         <w:t>–</w:t>
@@ -3714,14 +3764,27 @@
           <w:numId w:val="39"/>
         </w:numPr>
       </w:pPr>
-      <w:r>
-        <w:t xml:space="preserve">project_is_approved </w:t>
+      <w:proofErr w:type="spellStart"/>
+      <w:r>
+        <w:t>project_is_approved</w:t>
+      </w:r>
+      <w:proofErr w:type="spellEnd"/>
+      <w:r>
+        <w:t xml:space="preserve"> </w:t>
       </w:r>
       <w:r>
         <w:t>–</w:t>
       </w:r>
       <w:r>
-        <w:t xml:space="preserve"> whether DonorsChoose </w:t>
+        <w:t xml:space="preserve"> whether </w:t>
+      </w:r>
+      <w:proofErr w:type="spellStart"/>
+      <w:r>
+        <w:t>DonorsChoose</w:t>
+      </w:r>
+      <w:proofErr w:type="spellEnd"/>
+      <w:r>
+        <w:t xml:space="preserve"> </w:t>
       </w:r>
       <w:r>
         <w:t>application</w:t>
@@ -3812,10 +3875,7 @@
         </w:numPr>
       </w:pPr>
       <w:r>
-        <w:t>project_essay_1</w:t>
-      </w:r>
-      <w:r>
-        <w:t>: "Describe your students: What makes your students special? Specific details about their background, your neighborhood, and your school are all helpful."</w:t>
+        <w:t>project_essay_1: "Describe your students: What makes your students special? Specific details about their background, your neighborhood, and your school are all helpful."</w:t>
       </w:r>
     </w:p>
     <w:p>
@@ -3827,10 +3887,7 @@
         </w:numPr>
       </w:pPr>
       <w:r>
-        <w:t>project_essay_2</w:t>
-      </w:r>
-      <w:r>
-        <w:t>: "About your project: How will these materials make a difference in your students' learning and improve their school lives?"</w:t>
+        <w:t>project_essay_2: "About your project: How will these materials make a difference in your students' learning and improve their school lives?"</w:t>
       </w:r>
     </w:p>
     <w:p>
@@ -3844,10 +3901,7 @@
         <w:t>two-pronged</w:t>
       </w:r>
       <w:r>
-        <w:t xml:space="preserve"> approach will likely yield the largest amount of information gain from this data. Further questions answered with fea</w:t>
-      </w:r>
-      <w:r>
-        <w:t>ture engineering approaches are described below.</w:t>
+        <w:t xml:space="preserve"> approach will likely yield the largest amount of information gain from this data. Further questions answered with feature engineering approaches are described below.</w:t>
       </w:r>
     </w:p>
     <w:p>
@@ -3859,6 +3913,7 @@
         </w:numPr>
       </w:pPr>
       <w:r>
+        <w:lastRenderedPageBreak/>
         <w:t xml:space="preserve">Do the categorical features independently have an </w:t>
       </w:r>
       <w:r>
@@ -3931,8 +3986,13 @@
         <w:t xml:space="preserve">Feature created: </w:t>
       </w:r>
       <w:r>
-        <w:t>Number of words in project_title</w:t>
-      </w:r>
+        <w:t xml:space="preserve">Number of words in </w:t>
+      </w:r>
+      <w:proofErr w:type="spellStart"/>
+      <w:r>
+        <w:t>project_title</w:t>
+      </w:r>
+      <w:proofErr w:type="spellEnd"/>
     </w:p>
     <w:p>
       <w:pPr>
@@ -3943,12 +4003,16 @@
         </w:numPr>
       </w:pPr>
       <w:r>
-        <w:lastRenderedPageBreak/>
         <w:t xml:space="preserve">Feature created: </w:t>
       </w:r>
       <w:r>
-        <w:t>Sentiment of project_title</w:t>
-      </w:r>
+        <w:t xml:space="preserve">Sentiment of </w:t>
+      </w:r>
+      <w:proofErr w:type="spellStart"/>
+      <w:r>
+        <w:t>project_title</w:t>
+      </w:r>
+      <w:proofErr w:type="spellEnd"/>
     </w:p>
     <w:p>
       <w:pPr>
@@ -4166,6 +4230,7 @@
                 <w:szCs w:val="20"/>
               </w:rPr>
             </w:pPr>
+            <w:proofErr w:type="spellStart"/>
             <w:r>
               <w:rPr>
                 <w:sz w:val="20"/>
@@ -4173,6 +4238,7 @@
               </w:rPr>
               <w:t>teacher_id</w:t>
             </w:r>
+            <w:proofErr w:type="spellEnd"/>
           </w:p>
         </w:tc>
         <w:tc>
@@ -4240,6 +4306,7 @@
                 <w:szCs w:val="20"/>
               </w:rPr>
             </w:pPr>
+            <w:proofErr w:type="spellStart"/>
             <w:r>
               <w:rPr>
                 <w:sz w:val="20"/>
@@ -4247,6 +4314,7 @@
               </w:rPr>
               <w:t>teacher_prefix</w:t>
             </w:r>
+            <w:proofErr w:type="spellEnd"/>
           </w:p>
         </w:tc>
         <w:tc>
@@ -4306,6 +4374,7 @@
                 <w:szCs w:val="20"/>
               </w:rPr>
             </w:pPr>
+            <w:proofErr w:type="spellStart"/>
             <w:r>
               <w:rPr>
                 <w:sz w:val="20"/>
@@ -4313,6 +4382,7 @@
               </w:rPr>
               <w:t>school_state</w:t>
             </w:r>
+            <w:proofErr w:type="spellEnd"/>
           </w:p>
         </w:tc>
         <w:tc>
@@ -4373,6 +4443,7 @@
                 <w:szCs w:val="20"/>
               </w:rPr>
             </w:pPr>
+            <w:proofErr w:type="spellStart"/>
             <w:r>
               <w:rPr>
                 <w:sz w:val="20"/>
@@ -4380,6 +4451,7 @@
               </w:rPr>
               <w:t>project_submitted_datetime</w:t>
             </w:r>
+            <w:proofErr w:type="spellEnd"/>
           </w:p>
         </w:tc>
         <w:tc>
@@ -4439,6 +4511,7 @@
                 <w:szCs w:val="20"/>
               </w:rPr>
             </w:pPr>
+            <w:proofErr w:type="spellStart"/>
             <w:r>
               <w:rPr>
                 <w:sz w:val="20"/>
@@ -4446,6 +4519,7 @@
               </w:rPr>
               <w:t>project_grade_category</w:t>
             </w:r>
+            <w:proofErr w:type="spellEnd"/>
           </w:p>
         </w:tc>
         <w:tc>
@@ -4505,6 +4579,7 @@
                 <w:szCs w:val="20"/>
               </w:rPr>
             </w:pPr>
+            <w:proofErr w:type="spellStart"/>
             <w:r>
               <w:rPr>
                 <w:sz w:val="20"/>
@@ -4512,6 +4587,7 @@
               </w:rPr>
               <w:t>project_subject_categories</w:t>
             </w:r>
+            <w:proofErr w:type="spellEnd"/>
           </w:p>
         </w:tc>
         <w:tc>
@@ -4571,6 +4647,7 @@
                 <w:szCs w:val="20"/>
               </w:rPr>
             </w:pPr>
+            <w:proofErr w:type="spellStart"/>
             <w:r>
               <w:rPr>
                 <w:sz w:val="20"/>
@@ -4578,6 +4655,7 @@
               </w:rPr>
               <w:t>project_subject_subcategories</w:t>
             </w:r>
+            <w:proofErr w:type="spellEnd"/>
           </w:p>
         </w:tc>
         <w:tc>
@@ -4637,6 +4715,7 @@
                 <w:szCs w:val="20"/>
               </w:rPr>
             </w:pPr>
+            <w:proofErr w:type="spellStart"/>
             <w:r>
               <w:rPr>
                 <w:sz w:val="20"/>
@@ -4644,6 +4723,7 @@
               </w:rPr>
               <w:t>project_title</w:t>
             </w:r>
+            <w:proofErr w:type="spellEnd"/>
           </w:p>
         </w:tc>
         <w:tc>
@@ -4967,6 +5047,7 @@
                 <w:szCs w:val="20"/>
               </w:rPr>
             </w:pPr>
+            <w:proofErr w:type="spellStart"/>
             <w:r>
               <w:rPr>
                 <w:sz w:val="20"/>
@@ -4974,6 +5055,7 @@
               </w:rPr>
               <w:t>project_resource_summary</w:t>
             </w:r>
+            <w:proofErr w:type="spellEnd"/>
           </w:p>
         </w:tc>
         <w:tc>
@@ -5040,6 +5122,7 @@
                 <w:szCs w:val="20"/>
               </w:rPr>
             </w:pPr>
+            <w:proofErr w:type="spellStart"/>
             <w:r>
               <w:rPr>
                 <w:sz w:val="20"/>
@@ -5047,6 +5130,7 @@
               </w:rPr>
               <w:t>teacher_number_of_previously_posted_projects</w:t>
             </w:r>
+            <w:proofErr w:type="spellEnd"/>
           </w:p>
         </w:tc>
         <w:tc>
@@ -5106,6 +5190,7 @@
                 <w:szCs w:val="20"/>
               </w:rPr>
             </w:pPr>
+            <w:proofErr w:type="spellStart"/>
             <w:r>
               <w:rPr>
                 <w:sz w:val="20"/>
@@ -5113,6 +5198,7 @@
               </w:rPr>
               <w:t>project_is_approved</w:t>
             </w:r>
+            <w:proofErr w:type="spellEnd"/>
           </w:p>
         </w:tc>
         <w:tc>
@@ -5175,7 +5261,31 @@
         <w:jc w:val="both"/>
       </w:pPr>
       <w:r>
-        <w:t>My children come to school everyday with the same expectations as any other children; they are eager to learn, excited about new discoveries, and want to feel like they have a place in this world. My challenge is to meet their expectations regardless of the fact that many of them face extremely difficult economic situations at home. \r\n\r\nAll children deserve access to educational tools, regardless of their family's economic standing!  Most of my students come from working class families that are trying their best, but are unable to provide what many take for granted. The only exposure most of my students have to technology is at school, and our aging classroom equipment is barely limping along.</w:t>
+        <w:t xml:space="preserve">My children come to school </w:t>
+      </w:r>
+      <w:proofErr w:type="spellStart"/>
+      <w:r>
+        <w:t>everyday</w:t>
+      </w:r>
+      <w:proofErr w:type="spellEnd"/>
+      <w:r>
+        <w:t xml:space="preserve"> with the same expectations as any other children; they are eager to learn, excited about new discoveries, and want to feel like they have a place in this world. My challenge is to meet their expectations regardless of the fact that many of them face extremely difficult economic situations at home. \r\n\r\</w:t>
+      </w:r>
+      <w:proofErr w:type="spellStart"/>
+      <w:r>
+        <w:t>nAll</w:t>
+      </w:r>
+      <w:proofErr w:type="spellEnd"/>
+      <w:r>
+        <w:t xml:space="preserve"> children deserve access to educational tools, regardless of their family's economic standing!  Most of my students come from working class families that are trying their best, but are unable to provide what many </w:t>
+      </w:r>
+      <w:proofErr w:type="gramStart"/>
+      <w:r>
+        <w:t>take</w:t>
+      </w:r>
+      <w:proofErr w:type="gramEnd"/>
+      <w:r>
+        <w:t xml:space="preserve"> for granted. The only exposure most of my students have to technology is at school, and our aging classroom equipment is barely limping along.</w:t>
       </w:r>
     </w:p>
     <w:p>
@@ -5208,16 +5318,13 @@
         <w:instrText xml:space="preserve"> REF _Ref518229637 \r \h </w:instrText>
       </w:r>
       <w:r>
+        <w:instrText xml:space="preserve"> \* MERGEFORMAT </w:instrText>
+      </w:r>
+      <w:r>
         <w:fldChar w:fldCharType="separate"/>
       </w:r>
       <w:r>
-        <w:t>3</w:t>
-      </w:r>
-      <w:r>
-        <w:t>.</w:t>
-      </w:r>
-      <w:r>
-        <w:t>1.3</w:t>
+        <w:t>3.1.2</w:t>
       </w:r>
       <w:r>
         <w:fldChar w:fldCharType="end"/>
@@ -5236,10 +5343,32 @@
     </w:p>
     <w:p>
       <w:r>
-        <w:t>The project_subject_categories and project_</w:t>
-      </w:r>
-      <w:r>
-        <w:t xml:space="preserve">subject_subcategories features are categorical </w:t>
+        <w:t xml:space="preserve">The </w:t>
+      </w:r>
+      <w:proofErr w:type="spellStart"/>
+      <w:r>
+        <w:t>project_subject_categories</w:t>
+      </w:r>
+      <w:proofErr w:type="spellEnd"/>
+      <w:r>
+        <w:t xml:space="preserve"> and </w:t>
+      </w:r>
+      <w:proofErr w:type="spellStart"/>
+      <w:r>
+        <w:t>project_</w:t>
+      </w:r>
+      <w:r>
+        <w:t>subject_subcategories</w:t>
+      </w:r>
+      <w:proofErr w:type="spellEnd"/>
+      <w:r>
+        <w:t xml:space="preserve"> features are </w:t>
+      </w:r>
+      <w:r>
+        <w:t>categorical,</w:t>
+      </w:r>
+      <w:r>
+        <w:t xml:space="preserve"> </w:t>
       </w:r>
       <w:r>
         <w:t>but</w:t>
@@ -5248,16 +5377,22 @@
         <w:t xml:space="preserve"> many records</w:t>
       </w:r>
       <w:r>
-        <w:t xml:space="preserve"> contain multiple categories. For example, a project_subject_categories value may be a single entry such as “Applied Learning”, or it may have two entries such as “</w:t>
-      </w:r>
-      <w:r>
-        <w:t>Music &amp; The Arts, Health &amp; Sports</w:t>
-      </w:r>
-      <w:r>
-        <w:t>”.</w:t>
-      </w:r>
-      <w:r>
-        <w:t xml:space="preserve"> It will likely be a good idea to split these cases into multiple features. Using a string split it is possible to verify that the maximum number of categories in either feature is two. This anomaly initially points to splitting these features into 4 features.</w:t>
+        <w:t xml:space="preserve"> contain multiple categories. For example, a </w:t>
+      </w:r>
+      <w:proofErr w:type="spellStart"/>
+      <w:r>
+        <w:t>project_subject_categories</w:t>
+      </w:r>
+      <w:proofErr w:type="spellEnd"/>
+      <w:r>
+        <w:t xml:space="preserve"> value may be a single entry such as “Applied Learning”, or it may have two entries such as “Music &amp; The Arts, Health &amp; Sports”.</w:t>
+      </w:r>
+      <w:r>
+        <w:t xml:space="preserve"> It will likely be a good idea to split these cases into multiple features. Using a string split it is possible to verify that the maximum number of categories in either feature </w:t>
+      </w:r>
+      <w:r>
+        <w:lastRenderedPageBreak/>
+        <w:t>is two. This anomaly initially points to splitting these features into 4 features.</w:t>
       </w:r>
       <w:r>
         <w:t xml:space="preserve"> It is also intuitive that the subjects will give a good result if </w:t>
@@ -5273,7 +5408,7 @@
       <w:pPr>
         <w:pStyle w:val="Heading2"/>
       </w:pPr>
-      <w:bookmarkStart w:id="14" w:name="_Toc518235978"/>
+      <w:bookmarkStart w:id="14" w:name="_Toc518331475"/>
       <w:r>
         <w:t>Exploratory Visualization</w:t>
       </w:r>
@@ -5281,7 +5416,6 @@
     </w:p>
     <w:p>
       <w:r>
-        <w:lastRenderedPageBreak/>
         <w:t xml:space="preserve">Exploratory Data Analysis (EDA) </w:t>
       </w:r>
       <w:commentRangeStart w:id="15"/>
@@ -5296,10 +5430,46 @@
         <w:commentReference w:id="15"/>
       </w:r>
       <w:r>
-        <w:t xml:space="preserve">. This gives an intuitive understanding of the data beyond summary statistics. </w:t>
-      </w:r>
-      <w:r>
-        <w:t xml:space="preserve">Most of the dataset contains categorical data, so the standard summary statistics of mean, quartiles, and outliers does not really apply. The most important factor here are what values are missing. This chart shows a high level view of the entire training dataset, with a single horizontal line representing a filled data point. The white space present represents null values or NaNs. </w:t>
+        <w:t xml:space="preserve"> </w:t>
+      </w:r>
+      <w:r>
+        <w:rPr>
+          <w:rStyle w:val="HTMLCite"/>
+          <w:i w:val="0"/>
+        </w:rPr>
+        <w:t>[4]</w:t>
+      </w:r>
+      <w:r>
+        <w:t>. This gives an intuitive understanding of the data beyond summary statistics</w:t>
+      </w:r>
+      <w:r>
+        <w:t xml:space="preserve"> </w:t>
+      </w:r>
+      <w:r>
+        <w:rPr>
+          <w:iCs/>
+        </w:rPr>
+        <w:t>[1]</w:t>
+      </w:r>
+      <w:r>
+        <w:t xml:space="preserve">. </w:t>
+      </w:r>
+      <w:r>
+        <w:t xml:space="preserve">Most of the dataset contains categorical data, so the standard summary statistics of mean, quartiles, and outliers does not really apply. The most important factor here are what values are missing. This chart shows a </w:t>
+      </w:r>
+      <w:r>
+        <w:t>high-level</w:t>
+      </w:r>
+      <w:r>
+        <w:t xml:space="preserve"> view of the entire training dataset, with a single horizontal line representing a filled data point. The white space present represents null values or </w:t>
+      </w:r>
+      <w:proofErr w:type="spellStart"/>
+      <w:r>
+        <w:t>NaNs</w:t>
+      </w:r>
+      <w:proofErr w:type="spellEnd"/>
+      <w:r>
+        <w:t xml:space="preserve">. </w:t>
       </w:r>
       <w:r>
         <w:t xml:space="preserve"> </w:t>
@@ -5366,7 +5536,15 @@
     </w:p>
     <w:p>
       <w:r>
-        <w:t>It is helpful when visualizing to dive into one feature in particular, or to do so repeatedly with all features. For this project, the following histogram was created for each feature to help determine if a particular state, etc. had a higher chance of getting accepted. This chart shows the counts of the teacher_prefix categories for accepted and rejected applications. While it is clear that more females submit, there is only a slight difference in the ca</w:t>
+        <w:t xml:space="preserve">It is helpful when visualizing to dive into one feature in particular, or to do so repeatedly with all features. For this project, the following histogram was created for each feature to help determine if a particular state, etc. had a higher chance of getting accepted. This chart shows the counts of the </w:t>
+      </w:r>
+      <w:proofErr w:type="spellStart"/>
+      <w:r>
+        <w:t>teacher_prefix</w:t>
+      </w:r>
+      <w:proofErr w:type="spellEnd"/>
+      <w:r>
+        <w:t xml:space="preserve"> categories for accepted and rejected applications. While it is clear that more females submit, there is only a slight difference in the ca</w:t>
       </w:r>
       <w:r>
         <w:t xml:space="preserve">lculated rate of acceptance between </w:t>
@@ -5377,8 +5555,13 @@
       <w:r>
         <w:t xml:space="preserve"> and </w:t>
       </w:r>
-      <w:r>
-        <w:t>Mrs.+Ms. (84.9%)</w:t>
+      <w:proofErr w:type="spellStart"/>
+      <w:r>
+        <w:t>Mrs</w:t>
+      </w:r>
+      <w:proofErr w:type="spellEnd"/>
+      <w:r>
+        <w:t>.+Ms. (84.9%)</w:t>
       </w:r>
       <w:r>
         <w:t>.</w:t>
@@ -5438,6 +5621,7 @@
     </w:p>
     <w:p>
       <w:r>
+        <w:lastRenderedPageBreak/>
         <w:t xml:space="preserve">After doing some feature engineering and creating numerical values from text and encodings it is possible to probe the numerical data. </w:t>
       </w:r>
       <w:r>
@@ -5462,11 +5646,10 @@
         <w:rPr>
           <w:noProof/>
         </w:rPr>
-        <w:lastRenderedPageBreak/>
         <w:drawing>
-          <wp:inline distT="0" distB="0" distL="0" distR="0" wp14:anchorId="439A37A0" wp14:editId="433EA71F">
-            <wp:extent cx="5082363" cy="5017205"/>
-            <wp:effectExtent l="0" t="0" r="0" b="0"/>
+          <wp:inline distT="0" distB="0" distL="0" distR="0" wp14:anchorId="439A37A0" wp14:editId="406C7C0B">
+            <wp:extent cx="4685230" cy="4625163"/>
+            <wp:effectExtent l="0" t="0" r="1270" b="0"/>
             <wp:docPr id="14" name="Picture 14"/>
             <wp:cNvGraphicFramePr>
               <a:graphicFrameLocks xmlns:a="http://schemas.openxmlformats.org/drawingml/2006/main" noChangeAspect="1"/>
@@ -5493,7 +5676,7 @@
                   <pic:spPr>
                     <a:xfrm>
                       <a:off x="0" y="0"/>
-                      <a:ext cx="5097105" cy="5031758"/>
+                      <a:ext cx="4707059" cy="4646712"/>
                     </a:xfrm>
                     <a:prstGeom prst="rect">
                       <a:avLst/>
@@ -5525,9 +5708,9 @@
         </w:rPr>
         <w:lastRenderedPageBreak/>
         <w:drawing>
-          <wp:inline distT="0" distB="0" distL="0" distR="0" wp14:anchorId="503CA273" wp14:editId="0A8A5FD5">
-            <wp:extent cx="4561367" cy="4572545"/>
-            <wp:effectExtent l="0" t="0" r="0" b="0"/>
+          <wp:inline distT="0" distB="0" distL="0" distR="0" wp14:anchorId="503CA273" wp14:editId="0E7BEF58">
+            <wp:extent cx="3235197" cy="3243123"/>
+            <wp:effectExtent l="0" t="0" r="3810" b="0"/>
             <wp:docPr id="13" name="Picture 13"/>
             <wp:cNvGraphicFramePr>
               <a:graphicFrameLocks xmlns:a="http://schemas.openxmlformats.org/drawingml/2006/main" noChangeAspect="1"/>
@@ -5553,7 +5736,7 @@
                   <pic:spPr bwMode="auto">
                     <a:xfrm>
                       <a:off x="0" y="0"/>
-                      <a:ext cx="4613258" cy="4624563"/>
+                      <a:ext cx="3296737" cy="3304813"/>
                     </a:xfrm>
                     <a:prstGeom prst="rect">
                       <a:avLst/>
@@ -5582,14 +5765,30 @@
         <w:t xml:space="preserve">This dataset is difficult, as it is clear that no features are highly correlated with the class labels. </w:t>
       </w:r>
       <w:r>
-        <w:t xml:space="preserve">Only two features had a correlation magnitude higher than 0.3, res_description_word_count and res_count. This is disappointing as it means our algorithms will have to work harder to predict correct values and that more work will need to be done with the text data to extract useable information. </w:t>
+        <w:t xml:space="preserve">Only two features had a correlation magnitude higher than 0.3, </w:t>
+      </w:r>
+      <w:proofErr w:type="spellStart"/>
+      <w:r>
+        <w:t>res_description_word_count</w:t>
+      </w:r>
+      <w:proofErr w:type="spellEnd"/>
+      <w:r>
+        <w:t xml:space="preserve"> and </w:t>
+      </w:r>
+      <w:proofErr w:type="spellStart"/>
+      <w:r>
+        <w:t>res_count</w:t>
+      </w:r>
+      <w:proofErr w:type="spellEnd"/>
+      <w:r>
+        <w:t xml:space="preserve">. This is disappointing as it means our algorithms will have to work harder to predict correct values and that more work will need to be done with the text data to extract useable information. </w:t>
       </w:r>
     </w:p>
     <w:p>
       <w:pPr>
         <w:pStyle w:val="Heading2"/>
       </w:pPr>
-      <w:bookmarkStart w:id="16" w:name="_Toc518235979"/>
+      <w:bookmarkStart w:id="16" w:name="_Toc518331476"/>
       <w:r>
         <w:t>Algorithms and Techniques</w:t>
       </w:r>
@@ -5641,10 +5840,7 @@
         <w:t xml:space="preserve"> moving </w:t>
       </w:r>
       <w:r>
-        <w:t>towards the largest negative gradient, and iterating that process until a minimum is found. SGD is sensitive to feature scaling, so it is appropriate to scale all feature values to a range such as [0,1] before training/testing the model. Logistic regression (LR) is actually a classifier in this case, where a sigmoid curve is applied to give the probability of a given point being in one of two binary classes. Overfitting is an issue with this classifier, as with the others, if there are too many</w:t>
-      </w:r>
-      <w:r>
-        <w:t xml:space="preserve"> features present. </w:t>
+        <w:t xml:space="preserve">towards the largest negative gradient, and iterating that process until a minimum is found. SGD is sensitive to feature scaling, so it is appropriate to scale all feature values to a range such as [0,1] before training/testing the model. Logistic regression (LR) is actually a classifier in this case, where a sigmoid curve is applied to give the probability of a given point being in one of two binary classes. Overfitting is an issue with this classifier, as with the others, if there are too many features present. </w:t>
       </w:r>
       <w:r>
         <w:t xml:space="preserve">Support vector machines (SVM) operate by finding a plane that is furthest from the nearest point from either class label. </w:t>
@@ -5655,11 +5851,49 @@
         <w:pStyle w:val="NormalWeb"/>
       </w:pPr>
       <w:r>
+        <w:t xml:space="preserve">The dataset will be manipulated to fit into these models. All categorical features will be encoded to a one-hot matrix, where each possible category gets its own column filled with </w:t>
+      </w:r>
+      <w:r>
+        <w:t>zeros but</w:t>
+      </w:r>
+      <w:r>
+        <w:t xml:space="preserve"> is one where the original feature matches that column. Numerical data will be scaled to </w:t>
+      </w:r>
+      <w:r>
+        <w:t xml:space="preserve">a given range, such as [0,1]. Text data will be normalized, tokenized, vectorized, then counted to give numerical TF-IDF values. </w:t>
+      </w:r>
+    </w:p>
+    <w:p>
+      <w:pPr>
+        <w:pStyle w:val="NormalWeb"/>
+      </w:pPr>
+      <w:r>
+        <w:t xml:space="preserve">TF-IDF is a method used to weight words which occur frequently in a document, tempered by the amount that a word appears in all the documents. This protects the values from </w:t>
+      </w:r>
+      <w:r>
+        <w:t>being affected more strongly by words that appear more often in general.</w:t>
+      </w:r>
+      <w:r>
+        <w:t xml:space="preserve"> The term frequency is simply a count </w:t>
+      </w:r>
+      <w:r>
         <w:lastRenderedPageBreak/>
-        <w:t xml:space="preserve">The dataset will be manipulated to fit into these models. All categorical features will be encoded to a one-hot matrix, where each possible category gets its own column filled with zeros, but is one where the original feature matches that column. Numerical data will be scaled to </w:t>
-      </w:r>
-      <w:r>
-        <w:t xml:space="preserve">a given range, such as [0,1]. Text data will be normalized, tokenized, vectorized, then counted to give numerical TF-IDF values. </w:t>
+        <w:t xml:space="preserve">of times the word appears in a given document, but this can be skewed as some documents are much longer than others. </w:t>
+      </w:r>
+      <w:r>
+        <w:t>Therefore,</w:t>
+      </w:r>
+      <w:r>
+        <w:t xml:space="preserve"> it is good practice to divide the term frequency by the document length. </w:t>
+      </w:r>
+      <w:r>
+        <w:t xml:space="preserve">This term frequency is multiplied by the log of the quotient of the total number of documents divided by the number of documents with the particular term in it. This offsets the weight if it appears to frequently in all documents. By converting the text to numerical </w:t>
+      </w:r>
+      <w:r>
+        <w:t>data,</w:t>
+      </w:r>
+      <w:r>
+        <w:t xml:space="preserve"> the normal classifiers are able to fit and predict on this information in the same manner as the rest of the dataset.</w:t>
       </w:r>
     </w:p>
     <w:p>
@@ -5667,40 +5901,20 @@
         <w:pStyle w:val="NormalWeb"/>
       </w:pPr>
       <w:r>
-        <w:t xml:space="preserve">TF-IDF is a method used to weight words which occur frequently in a document, tempered by the amount that a word appears in all the documents. This protects the values from </w:t>
-      </w:r>
-      <w:r>
-        <w:t>being affected more strongly by words that appear more often in general.</w:t>
-      </w:r>
-      <w:r>
-        <w:t xml:space="preserve"> The term frequency is simply a count of times the word appears in a given document, but this can be skewed as some documents are much longer than others. </w:t>
-      </w:r>
-      <w:r>
-        <w:t>Therefore,</w:t>
-      </w:r>
-      <w:r>
-        <w:t xml:space="preserve"> it is good practice to divide the term frequency by the document length. </w:t>
-      </w:r>
-      <w:r>
-        <w:t>This term frequency is multiplied by the log of the quotient of the total number of documents divided by the number of documents with the particular term in it. This offsets the weight if it appears to frequently in all documents. By converting the text to numerical data the normal classifiers are able to fit and predict on this information in the same manner as the rest of the dataset.</w:t>
-      </w:r>
-    </w:p>
-    <w:p>
-      <w:pPr>
-        <w:pStyle w:val="NormalWeb"/>
-      </w:pPr>
-      <w:r>
         <w:t xml:space="preserve">To get the best of the text and numerical data, these will be predicted on separately and the results will be a custom ensemble approach. </w:t>
       </w:r>
       <w:r>
-        <w:t>The probabilities of each class are summed with custom weights to ma</w:t>
+        <w:t xml:space="preserve">The probabilities of each class are </w:t>
+      </w:r>
+      <w:r>
+        <w:t xml:space="preserve">averaged to produce a single voted set of probabilities for submission to Kaggle. </w:t>
       </w:r>
     </w:p>
     <w:p>
       <w:pPr>
         <w:pStyle w:val="Heading2"/>
       </w:pPr>
-      <w:bookmarkStart w:id="17" w:name="_Toc518235980"/>
+      <w:bookmarkStart w:id="17" w:name="_Toc518331477"/>
       <w:r>
         <w:t>Benchmark</w:t>
       </w:r>
@@ -5727,7 +5941,15 @@
         <w:commentReference w:id="18"/>
       </w:r>
       <w:r>
-        <w:t xml:space="preserve"> This means the zero rule for this problem is a baseline random model that randomly approve applications 84.76% of the time. Using this dummy classifier with kfold cross validation, the AUC </w:t>
+        <w:t xml:space="preserve"> This means the zero rule for this problem is a baseline random model that randomly approve applications 84.76% of the time. Using this dummy classifier with </w:t>
+      </w:r>
+      <w:proofErr w:type="spellStart"/>
+      <w:r>
+        <w:t>kfold</w:t>
+      </w:r>
+      <w:proofErr w:type="spellEnd"/>
+      <w:r>
+        <w:t xml:space="preserve"> cross validation, the AUC </w:t>
       </w:r>
       <w:r>
         <w:t xml:space="preserve">scores range tightly around 50%. This means that if the predictive model performs well above 50% then it is doing well. If it performs under then there is a problem. </w:t>
@@ -5737,7 +5959,7 @@
       <w:pPr>
         <w:pStyle w:val="Heading1"/>
       </w:pPr>
-      <w:bookmarkStart w:id="19" w:name="_Toc518235981"/>
+      <w:bookmarkStart w:id="19" w:name="_Toc518331478"/>
       <w:r>
         <w:t>Methodology</w:t>
       </w:r>
@@ -5745,101 +5967,109 @@
     </w:p>
     <w:p>
       <w:pPr>
-        <w:pStyle w:val="NormalWeb"/>
-      </w:pPr>
-      <w:r>
+        <w:pStyle w:val="Heading2"/>
+      </w:pPr>
+      <w:bookmarkStart w:id="20" w:name="_Toc518331479"/>
+      <w:r>
+        <w:t>Data Preprocessing</w:t>
+      </w:r>
+      <w:bookmarkEnd w:id="20"/>
+    </w:p>
+    <w:p>
+      <w:r>
+        <w:t>The data is read in, cleaned, and the data types are converted to the appropriate types. For example, all escaped characters in text strings are removed, and integers are converted from strings to int32.</w:t>
+      </w:r>
+      <w:r>
+        <w:t xml:space="preserve"> </w:t>
+      </w:r>
+      <w:r>
+        <w:t>There are several steps of the basic data cleaning</w:t>
+      </w:r>
+      <w:r>
+        <w:t xml:space="preserve"> and feature engineering outlined in the next sections.</w:t>
+      </w:r>
+    </w:p>
+    <w:p>
+      <w:pPr>
+        <w:pStyle w:val="Heading3"/>
         <w:rPr>
-          <w:rStyle w:val="Emphasis"/>
-          <w:rFonts w:eastAsiaTheme="majorEastAsia"/>
-          <w:color w:val="FF0000"/>
+          <w:rFonts w:ascii="Times New Roman" w:hAnsi="Times New Roman" w:cs="Times New Roman"/>
         </w:rPr>
-        <w:t>(approx. 3-5 pages)</w:t>
-      </w:r>
-    </w:p>
-    <w:p>
-      <w:pPr>
-        <w:pStyle w:val="Heading2"/>
-      </w:pPr>
-      <w:bookmarkStart w:id="20" w:name="_Toc518235982"/>
-      <w:r>
-        <w:t>Data Preprocessing</w:t>
-      </w:r>
-      <w:bookmarkEnd w:id="20"/>
-    </w:p>
-    <w:p>
-      <w:r>
-        <w:t>The data is read in, cleaned, and the data types are converted to the appropriate types. For example, all escaped characters in text strings are removed, and integers are converted from strings to int32.</w:t>
-      </w:r>
-      <w:r>
-        <w:t xml:space="preserve"> </w:t>
-      </w:r>
-      <w:r>
-        <w:t>There are several steps of the basic data cleaning</w:t>
-      </w:r>
-      <w:r>
-        <w:t xml:space="preserve"> and feature engineering outlined in the next sections.</w:t>
+      </w:pPr>
+      <w:bookmarkStart w:id="21" w:name="_Toc518331480"/>
+      <w:r>
+        <w:rPr>
+          <w:rFonts w:ascii="Times New Roman" w:hAnsi="Times New Roman" w:cs="Times New Roman"/>
+        </w:rPr>
+        <w:t xml:space="preserve">Numerical </w:t>
+      </w:r>
+      <w:r>
+        <w:rPr>
+          <w:rFonts w:ascii="Times New Roman" w:hAnsi="Times New Roman" w:cs="Times New Roman"/>
+        </w:rPr>
+        <w:t>Feature Engineering</w:t>
+      </w:r>
+      <w:bookmarkEnd w:id="21"/>
+    </w:p>
+    <w:p>
+      <w:r>
+        <w:t xml:space="preserve">The questions posed in section </w:t>
+      </w:r>
+      <w:r>
+        <w:fldChar w:fldCharType="begin"/>
+      </w:r>
+      <w:r>
+        <w:instrText xml:space="preserve"> REF _Ref518244722 \r \h </w:instrText>
+      </w:r>
+      <w:r>
+        <w:instrText xml:space="preserve"> \* MERGEFORMAT </w:instrText>
+      </w:r>
+      <w:r>
+        <w:fldChar w:fldCharType="separate"/>
+      </w:r>
+      <w:r>
+        <w:t>2.2</w:t>
+      </w:r>
+      <w:r>
+        <w:fldChar w:fldCharType="end"/>
+      </w:r>
+      <w:r>
+        <w:t xml:space="preserve"> are answered here with feature engineering. This is the method of taking the few features provided in the original dataset and combining them or manipulati</w:t>
+      </w:r>
+      <w:r>
+        <w:t>ng them to create new features.</w:t>
+      </w:r>
+    </w:p>
+    <w:p>
+      <w:r>
+        <w:t xml:space="preserve">The first of these involves the resources data. There are many lines per one application in the application data, so the resources data needs to be reduced to one line per application in order to be joined. First the quantity and unit price of each item are multiplied to get a total cost of each requested item. Then the resources related to a single application are grouped, the total cost is summed, and the text descriptions are joined into a single feature separated by commas. </w:t>
+      </w:r>
+      <w:r>
+        <w:t xml:space="preserve">This new table can easily be joined to the application data table on the application ID. </w:t>
+      </w:r>
+    </w:p>
+    <w:p>
+      <w:r>
+        <w:t xml:space="preserve">The timestamps </w:t>
+      </w:r>
+      <w:r>
+        <w:t xml:space="preserve">are further broken down to meaningful parts, such as day of week, day of year, month, hour of day, and year. This allows insight into when successful applications are submitted. </w:t>
       </w:r>
     </w:p>
     <w:p>
       <w:pPr>
         <w:pStyle w:val="Heading3"/>
-      </w:pPr>
-      <w:bookmarkStart w:id="21" w:name="_Toc518235984"/>
-      <w:r>
-        <w:t>Feature Engineering</w:t>
-      </w:r>
-      <w:bookmarkEnd w:id="21"/>
-    </w:p>
-    <w:p>
-      <w:r>
-        <w:t xml:space="preserve">The questions posed in section </w:t>
-      </w:r>
-      <w:r>
-        <w:fldChar w:fldCharType="begin"/>
-      </w:r>
-      <w:r>
-        <w:instrText xml:space="preserve"> REF _Ref518244722 \r \h </w:instrText>
-      </w:r>
-      <w:r>
-        <w:fldChar w:fldCharType="separate"/>
-      </w:r>
-      <w:r>
-        <w:t>2.2</w:t>
-      </w:r>
-      <w:r>
-        <w:fldChar w:fldCharType="end"/>
-      </w:r>
-      <w:r>
-        <w:t xml:space="preserve"> are answered here with feature engineering. This is the method of taking the few features provided in the original dataset and combining them or manipulati</w:t>
-      </w:r>
-      <w:r>
-        <w:t>ng them to create new features.</w:t>
-      </w:r>
-    </w:p>
-    <w:p>
-      <w:r>
-        <w:t xml:space="preserve">The first of these involves the resources data. There are many lines per one application in the application data, so the resources data needs to be reduced to one line per application in order to </w:t>
-      </w:r>
-      <w:r>
+        <w:rPr>
+          <w:rFonts w:ascii="Times New Roman" w:hAnsi="Times New Roman" w:cs="Times New Roman"/>
+        </w:rPr>
+      </w:pPr>
+      <w:bookmarkStart w:id="22" w:name="_Ref518229637"/>
+      <w:bookmarkStart w:id="23" w:name="_Toc518331481"/>
+      <w:r>
+        <w:rPr>
+          <w:rFonts w:ascii="Times New Roman" w:hAnsi="Times New Roman" w:cs="Times New Roman"/>
+        </w:rPr>
         <w:lastRenderedPageBreak/>
-        <w:t xml:space="preserve">be joined. First the quantity and unit price of each item are multiplied to get a total cost of each requested item. Then the resources related to a single application are grouped, the total cost is summed, and the text descriptions are joined into a single feature separated by commas. </w:t>
-      </w:r>
-      <w:r>
-        <w:t xml:space="preserve">This new table can easily be joined to the application data table on the application ID. </w:t>
-      </w:r>
-    </w:p>
-    <w:p>
-      <w:r>
-        <w:t xml:space="preserve">The timestamps </w:t>
-      </w:r>
-    </w:p>
-    <w:p>
-      <w:pPr>
-        <w:pStyle w:val="Heading3"/>
-      </w:pPr>
-      <w:bookmarkStart w:id="22" w:name="_Ref518229637"/>
-      <w:bookmarkStart w:id="23" w:name="_Toc518235985"/>
-      <w:r>
         <w:t>Handling Text</w:t>
       </w:r>
       <w:bookmarkEnd w:id="22"/>
@@ -5848,7 +6078,6 @@
     <w:p>
       <w:pPr>
         <w:rPr>
-          <w:rFonts w:ascii="Calibri" w:hAnsi="Calibri" w:cs="Calibri"/>
           <w:color w:val="000000"/>
         </w:rPr>
       </w:pPr>
@@ -5878,10 +6107,12 @@
         <w:t xml:space="preserve">The new feature collecting all descriptions is title </w:t>
       </w:r>
       <w:commentRangeStart w:id="24"/>
+      <w:proofErr w:type="spellStart"/>
       <w:r>
         <w:t>res_descriptions</w:t>
       </w:r>
       <w:commentRangeEnd w:id="24"/>
+      <w:proofErr w:type="spellEnd"/>
       <w:r>
         <w:rPr>
           <w:rStyle w:val="CommentReference"/>
@@ -5894,8 +6125,9 @@
       <w:r>
         <w:t>This would allow the possibility of predicting on this row although not much information was expected to be gained from this feature.</w:t>
       </w:r>
-    </w:p>
-    <w:p>
+      <w:r>
+        <w:t xml:space="preserve"> </w:t>
+      </w:r>
       <w:r>
         <w:t xml:space="preserve">The applications dataset </w:t>
       </w:r>
@@ -5917,6 +6149,7 @@
         <w:t xml:space="preserve"> that had potential for </w:t>
       </w:r>
       <w:commentRangeStart w:id="26"/>
+      <w:commentRangeStart w:id="27"/>
       <w:r>
         <w:t>natural language processing (NLP)</w:t>
       </w:r>
@@ -5927,108 +6160,6 @@
         </w:rPr>
         <w:commentReference w:id="26"/>
       </w:r>
-      <w:r>
-        <w:t xml:space="preserve">. They are </w:t>
-      </w:r>
-      <w:r>
-        <w:t>project_title, project_essay_1-4</w:t>
-      </w:r>
-      <w:r>
-        <w:t>,</w:t>
-      </w:r>
-      <w:r>
-        <w:t xml:space="preserve"> project_resource_summary, and res_descriptions. </w:t>
-      </w:r>
-    </w:p>
-    <w:p>
-      <w:r>
-        <w:t>According to the explanation in section XYZ, records with four essays were aggregated into two. The first and</w:t>
-      </w:r>
-      <w:r>
-        <w:t xml:space="preserve"> second</w:t>
-      </w:r>
-      <w:r>
-        <w:t xml:space="preserve"> essays</w:t>
-      </w:r>
-      <w:r>
-        <w:t xml:space="preserve"> were combined into essay_1 while the third and fourth were combined into essay_2. </w:t>
-      </w:r>
-      <w:r>
-        <w:t xml:space="preserve">If the record had 2 essays they were mapped directly, the first to essay_1 and the second to essay_2. </w:t>
-      </w:r>
-      <w:r>
-        <w:t>The essays are also aggregated into a single feature, essay_agg, along with the project_title to make a single blob of the entire submitted essay text.</w:t>
-      </w:r>
-      <w:r>
-        <w:t xml:space="preserve"> It is possible for this aggregated essay to yield good separation between records and possibly have high correlation with the class labels.</w:t>
-      </w:r>
-    </w:p>
-    <w:p>
-      <w:r>
-        <w:t>After the pivoted resources dataset is joined to the applications data</w:t>
-      </w:r>
-      <w:r>
-        <w:t>set</w:t>
-      </w:r>
-      <w:r>
-        <w:t xml:space="preserve"> it is possible </w:t>
-      </w:r>
-      <w:r>
-        <w:t>to separate out</w:t>
-      </w:r>
-      <w:r>
-        <w:t xml:space="preserve"> the text data and perform NLP actions on it. First all NaN or null values in the text data are filled with ‘’, meaning an empty string. Then all escaped characters such as “\n” or “\r” are removed. Next all surrounding whitespace is stripped from each value of each feature. </w:t>
-      </w:r>
-      <w:r>
-        <w:t>The project_subject_categories and project_subject_subcategories features are split into 4 new features: subject_a, subject_b, subject_c, and subject_d.</w:t>
-      </w:r>
-      <w:r>
-        <w:t xml:space="preserve"> Perhaps these features will yield more information if concatenated into a single feature, so they are joined in a new feature subject_agg.</w:t>
-      </w:r>
-      <w:r>
-        <w:t xml:space="preserve"> </w:t>
-      </w:r>
-    </w:p>
-    <w:p>
-      <w:r>
-        <w:t>Word count</w:t>
-      </w:r>
-      <w:r>
-        <w:t xml:space="preserve"> is extracted by tokenizing the strings</w:t>
-      </w:r>
-      <w:r>
-        <w:t xml:space="preserve"> in each essay and measuring the length of the resulting list. This is performed for all text features.</w:t>
-      </w:r>
-    </w:p>
-    <w:p>
-      <w:r>
-        <w:t>S</w:t>
-      </w:r>
-      <w:r>
-        <w:t xml:space="preserve">ubjectivity, polarity, and </w:t>
-      </w:r>
-      <w:r>
-        <w:t>sentiment</w:t>
-      </w:r>
-      <w:r>
-        <w:t xml:space="preserve"> </w:t>
-      </w:r>
-      <w:r>
-        <w:t xml:space="preserve">are computed on the non-normalized text. These produce numerical results which have meaningful ranges. The results are joined to the </w:t>
-      </w:r>
-      <w:r>
-        <w:t xml:space="preserve">numerical </w:t>
-      </w:r>
-      <w:r>
-        <w:t>data.</w:t>
-      </w:r>
-      <w:r>
-        <w:t xml:space="preserve"> The TextBlob library is able to perform these calculations directly using pretrained </w:t>
-      </w:r>
-      <w:commentRangeStart w:id="27"/>
-      <w:r>
-        <w:t>vocabularies and the VADER method.</w:t>
-      </w:r>
       <w:commentRangeEnd w:id="27"/>
       <w:r>
         <w:rPr>
@@ -6036,27 +6167,229 @@
         </w:rPr>
         <w:commentReference w:id="27"/>
       </w:r>
-    </w:p>
-    <w:p>
-      <w:r>
-        <w:lastRenderedPageBreak/>
-        <w:t xml:space="preserve">Text normalization is a critical component of the NLP approach. The normalization section takes the longest time to run, even </w:t>
-      </w:r>
-      <w:r>
-        <w:t>longer</w:t>
-      </w:r>
-      <w:r>
-        <w:t xml:space="preserve"> than training models. </w:t>
-      </w:r>
-      <w:r>
-        <w:t>For each text value, the following steps are taken</w:t>
-      </w:r>
-      <w:r>
-        <w:t>. All characters are converted to lowercase. All</w:t>
+      <w:r>
+        <w:t xml:space="preserve">. They are </w:t>
+      </w:r>
+      <w:proofErr w:type="spellStart"/>
+      <w:r>
+        <w:t>project_title</w:t>
+      </w:r>
+      <w:proofErr w:type="spellEnd"/>
+      <w:r>
+        <w:t>, project_essay_1-4</w:t>
+      </w:r>
+      <w:r>
+        <w:t>,</w:t>
+      </w:r>
+      <w:r>
+        <w:t xml:space="preserve"> </w:t>
+      </w:r>
+      <w:proofErr w:type="spellStart"/>
+      <w:r>
+        <w:t>project_resource_summary</w:t>
+      </w:r>
+      <w:proofErr w:type="spellEnd"/>
+      <w:r>
+        <w:t xml:space="preserve">, and </w:t>
+      </w:r>
+      <w:proofErr w:type="spellStart"/>
+      <w:r>
+        <w:t>res_descriptions</w:t>
+      </w:r>
+      <w:proofErr w:type="spellEnd"/>
+      <w:r>
+        <w:t xml:space="preserve">. </w:t>
+      </w:r>
+    </w:p>
+    <w:p>
+      <w:r>
+        <w:t>According to the explanation in section XYZ, records with four essays were aggregated into two. The first and</w:t>
+      </w:r>
+      <w:r>
+        <w:t xml:space="preserve"> second</w:t>
+      </w:r>
+      <w:r>
+        <w:t xml:space="preserve"> essays</w:t>
+      </w:r>
+      <w:r>
+        <w:t xml:space="preserve"> were combined into essay_1 while the third and fourth were combined into essay_2. </w:t>
+      </w:r>
+      <w:r>
+        <w:t xml:space="preserve">If the record had 2 essays they were mapped directly, the first to essay_1 and the second to essay_2. </w:t>
+      </w:r>
+      <w:r>
+        <w:t xml:space="preserve">The essays are also aggregated into a single feature, </w:t>
+      </w:r>
+      <w:proofErr w:type="spellStart"/>
+      <w:r>
+        <w:t>essay_agg</w:t>
+      </w:r>
+      <w:proofErr w:type="spellEnd"/>
+      <w:r>
+        <w:t xml:space="preserve">, along with the </w:t>
+      </w:r>
+      <w:proofErr w:type="spellStart"/>
+      <w:r>
+        <w:t>project_title</w:t>
+      </w:r>
+      <w:proofErr w:type="spellEnd"/>
+      <w:r>
+        <w:t xml:space="preserve"> to make a single blob of the entire submitted essay text.</w:t>
+      </w:r>
+      <w:r>
+        <w:t xml:space="preserve"> It is possible for this aggregated essay to yield good separation between records and possibly have high correlation with the class labels.</w:t>
+      </w:r>
+    </w:p>
+    <w:p>
+      <w:r>
+        <w:t>After the pivoted resources dataset is joined to the applications data</w:t>
+      </w:r>
+      <w:r>
+        <w:t>set</w:t>
+      </w:r>
+      <w:r>
+        <w:t xml:space="preserve"> it is possible </w:t>
+      </w:r>
+      <w:r>
+        <w:t>to separate out</w:t>
+      </w:r>
+      <w:r>
+        <w:t xml:space="preserve"> the text data and perform NLP actions on it. First all </w:t>
+      </w:r>
+      <w:proofErr w:type="spellStart"/>
+      <w:r>
+        <w:t>NaN</w:t>
+      </w:r>
+      <w:proofErr w:type="spellEnd"/>
+      <w:r>
+        <w:t xml:space="preserve"> or null values in the text data are filled with ‘’, meaning an empty string. Then all escaped characters such as “\n” or “\r” are removed. Next all surrounding whitespace is stripped from each value of each feature. </w:t>
+      </w:r>
+      <w:r>
+        <w:t xml:space="preserve">The </w:t>
+      </w:r>
+      <w:proofErr w:type="spellStart"/>
+      <w:r>
+        <w:t>project_subject_categories</w:t>
+      </w:r>
+      <w:proofErr w:type="spellEnd"/>
+      <w:r>
+        <w:t xml:space="preserve"> and </w:t>
+      </w:r>
+      <w:proofErr w:type="spellStart"/>
+      <w:r>
+        <w:t>project_subject_subcategories</w:t>
+      </w:r>
+      <w:proofErr w:type="spellEnd"/>
+      <w:r>
+        <w:t xml:space="preserve"> features are split into 4 new features: </w:t>
+      </w:r>
+      <w:proofErr w:type="spellStart"/>
+      <w:r>
+        <w:t>subject_a</w:t>
+      </w:r>
+      <w:proofErr w:type="spellEnd"/>
+      <w:r>
+        <w:t xml:space="preserve">, </w:t>
+      </w:r>
+      <w:proofErr w:type="spellStart"/>
+      <w:r>
+        <w:t>subject_b</w:t>
+      </w:r>
+      <w:proofErr w:type="spellEnd"/>
+      <w:r>
+        <w:t xml:space="preserve">, </w:t>
+      </w:r>
+      <w:proofErr w:type="spellStart"/>
+      <w:r>
+        <w:t>subject_c</w:t>
+      </w:r>
+      <w:proofErr w:type="spellEnd"/>
+      <w:r>
+        <w:t xml:space="preserve">, and </w:t>
+      </w:r>
+      <w:proofErr w:type="spellStart"/>
+      <w:r>
+        <w:t>subject_d</w:t>
+      </w:r>
+      <w:proofErr w:type="spellEnd"/>
+      <w:r>
+        <w:t>.</w:t>
+      </w:r>
+      <w:r>
+        <w:t xml:space="preserve"> Perhaps these features will yield more information if concatenated into a single feature, so they are joined in a new feature </w:t>
+      </w:r>
+      <w:proofErr w:type="spellStart"/>
+      <w:r>
+        <w:t>subject_agg</w:t>
+      </w:r>
+      <w:proofErr w:type="spellEnd"/>
+      <w:r>
+        <w:t>.</w:t>
+      </w:r>
+      <w:r>
+        <w:t xml:space="preserve"> </w:t>
+      </w:r>
+    </w:p>
+    <w:p>
+      <w:r>
+        <w:t>Word count</w:t>
+      </w:r>
+      <w:r>
+        <w:t xml:space="preserve"> is extracted by tokenizing the strings</w:t>
+      </w:r>
+      <w:r>
+        <w:t xml:space="preserve"> in each essay and measuring the length of the resulting list. This is performed for all text features.</w:t>
+      </w:r>
+    </w:p>
+    <w:p>
+      <w:r>
+        <w:t>S</w:t>
+      </w:r>
+      <w:r>
+        <w:t xml:space="preserve">ubjectivity, polarity, and </w:t>
+      </w:r>
+      <w:r>
+        <w:t>sentiment</w:t>
+      </w:r>
+      <w:r>
+        <w:t xml:space="preserve"> </w:t>
+      </w:r>
+      <w:r>
+        <w:t xml:space="preserve">are computed on the non-normalized text. These produce numerical results which have meaningful ranges. The results are joined to the </w:t>
+      </w:r>
+      <w:r>
+        <w:t xml:space="preserve">numerical </w:t>
+      </w:r>
+      <w:r>
+        <w:t>data.</w:t>
+      </w:r>
+      <w:r>
+        <w:t xml:space="preserve"> The </w:t>
+      </w:r>
+      <w:proofErr w:type="spellStart"/>
+      <w:r>
+        <w:t>TextBlob</w:t>
+      </w:r>
+      <w:proofErr w:type="spellEnd"/>
+      <w:r>
+        <w:t xml:space="preserve"> library is able to perform these calculations directly using pretrained </w:t>
       </w:r>
       <w:commentRangeStart w:id="28"/>
       <w:r>
-        <w:t xml:space="preserve"> stopwords (according to the corpus XYZ)</w:t>
+        <w:t>vocabularies and the VADER method</w:t>
+      </w:r>
+      <w:r>
+        <w:t xml:space="preserve"> </w:t>
+      </w:r>
+      <w:r>
+        <w:rPr>
+          <w:rStyle w:val="HTMLCite"/>
+          <w:i w:val="0"/>
+        </w:rPr>
+        <w:t>[4]</w:t>
+      </w:r>
+      <w:r>
+        <w:t>.</w:t>
       </w:r>
       <w:commentRangeEnd w:id="28"/>
       <w:r>
@@ -6065,21 +6398,61 @@
         </w:rPr>
         <w:commentReference w:id="28"/>
       </w:r>
+    </w:p>
+    <w:p>
+      <w:r>
+        <w:t xml:space="preserve">Text normalization is a critical component of the NLP approach. The normalization section takes the longest time to run, even </w:t>
+      </w:r>
+      <w:r>
+        <w:t>longer</w:t>
+      </w:r>
+      <w:r>
+        <w:t xml:space="preserve"> than training models. </w:t>
+      </w:r>
+      <w:r>
+        <w:t>For each text value, the following steps are taken</w:t>
+      </w:r>
+      <w:r>
+        <w:t xml:space="preserve">. All characters are converted to lowercase. All </w:t>
+      </w:r>
+      <w:proofErr w:type="spellStart"/>
+      <w:r>
+        <w:t>stopwords</w:t>
+      </w:r>
+      <w:proofErr w:type="spellEnd"/>
+      <w:r>
+        <w:t xml:space="preserve"> </w:t>
+      </w:r>
+      <w:r>
+        <w:t>from the Natural Language Toolkit (NLTK)</w:t>
+      </w:r>
       <w:r>
         <w:t xml:space="preserve"> are removed, as well as any punctuation. W</w:t>
       </w:r>
       <w:r>
-        <w:t>ords are stemmed, split into single word members of a list, then joined with a single space between all words. Stemming is a process where words are reduced to their base form, allowing for more universal matching and less unique variants of a given word. For example, the words “reading”, “reader”, “readers”, and “read” may all be reduced to the root “read”. Some stemmed words are not actual words themselves (such as “forgiv”) but that is irrelevant as far as models are concerned.</w:t>
-      </w:r>
-      <w:r>
-        <w:t xml:space="preserve"> These normalized values are created in new features and given the suffix “_norm” to preserve the original text features in addition to the new normalized features. This allows flexibility when evaluating models.</w:t>
+        <w:t>ords are stemmed, split into single word members of a list, then joined with a single space between all words. Stemming is a process where words are reduced to their base form, allowing for more universal matching and less unique variants of a given word. For example, the words “reading”, “reader”, “readers”, and “read” may all be reduced to the root “read”. Some stemmed words are not actual words themselves (such as “</w:t>
+      </w:r>
+      <w:proofErr w:type="spellStart"/>
+      <w:r>
+        <w:t>forgiv</w:t>
+      </w:r>
+      <w:proofErr w:type="spellEnd"/>
+      <w:r>
+        <w:t>”) but that is irrelevant as far as models are concerned.</w:t>
+      </w:r>
+      <w:r>
+        <w:t xml:space="preserve"> These normalized values are created </w:t>
+      </w:r>
+      <w:r>
+        <w:lastRenderedPageBreak/>
+        <w:t>in new features and given the suffix “_norm” to preserve the original text features in addition to the new normalized features. This allows flexibility when evaluating models.</w:t>
       </w:r>
     </w:p>
     <w:p>
       <w:pPr>
         <w:pStyle w:val="Heading2"/>
       </w:pPr>
-      <w:bookmarkStart w:id="29" w:name="_Toc518235986"/>
+      <w:bookmarkStart w:id="29" w:name="_Toc518331482"/>
       <w:r>
         <w:t>Implementation</w:t>
       </w:r>
@@ -6140,7 +6513,23 @@
         <w:t xml:space="preserve">of having skewed results. </w:t>
       </w:r>
       <w:r>
-        <w:t xml:space="preserve">There are many methods to deal with imbalanced dataset, but the most straightforward is resampling the data. In this project the minority class was upsampled to match the number of samples of the majority class. Also, in different data frames, the majority class was downsampled to match the number of samples in the minority class.  </w:t>
+        <w:t xml:space="preserve">There are many methods to deal with imbalanced dataset, but the most straightforward is resampling the data. In this project the minority class was </w:t>
+      </w:r>
+      <w:proofErr w:type="spellStart"/>
+      <w:r>
+        <w:t>upsampled</w:t>
+      </w:r>
+      <w:proofErr w:type="spellEnd"/>
+      <w:r>
+        <w:t xml:space="preserve"> to match the number of samples of the majority class. Also, in different data frames, the majority class was </w:t>
+      </w:r>
+      <w:proofErr w:type="spellStart"/>
+      <w:r>
+        <w:t>downsampled</w:t>
+      </w:r>
+      <w:proofErr w:type="spellEnd"/>
+      <w:r>
+        <w:t xml:space="preserve"> to match the number of samples in the minority class.  </w:t>
       </w:r>
     </w:p>
     <w:p>
@@ -6325,6 +6714,7 @@
                 <w:szCs w:val="20"/>
               </w:rPr>
             </w:pPr>
+            <w:proofErr w:type="spellStart"/>
             <w:r>
               <w:rPr>
                 <w:sz w:val="20"/>
@@ -6332,6 +6722,7 @@
               </w:rPr>
               <w:t>Imabalanced</w:t>
             </w:r>
+            <w:proofErr w:type="spellEnd"/>
           </w:p>
         </w:tc>
         <w:tc>
@@ -6427,6 +6818,7 @@
                 <w:szCs w:val="20"/>
               </w:rPr>
             </w:pPr>
+            <w:proofErr w:type="spellStart"/>
             <w:r>
               <w:rPr>
                 <w:sz w:val="20"/>
@@ -6434,6 +6826,7 @@
               </w:rPr>
               <w:t>Downsampled</w:t>
             </w:r>
+            <w:proofErr w:type="spellEnd"/>
           </w:p>
         </w:tc>
         <w:tc>
@@ -6529,6 +6922,7 @@
                 <w:szCs w:val="20"/>
               </w:rPr>
             </w:pPr>
+            <w:proofErr w:type="spellStart"/>
             <w:r>
               <w:rPr>
                 <w:sz w:val="20"/>
@@ -6536,6 +6930,7 @@
               </w:rPr>
               <w:t>Upsampled</w:t>
             </w:r>
+            <w:proofErr w:type="spellEnd"/>
           </w:p>
         </w:tc>
         <w:tc>
@@ -6631,6 +7026,7 @@
                 <w:szCs w:val="20"/>
               </w:rPr>
             </w:pPr>
+            <w:proofErr w:type="spellStart"/>
             <w:r>
               <w:rPr>
                 <w:sz w:val="20"/>
@@ -6638,6 +7034,7 @@
               </w:rPr>
               <w:t>Imabalanced</w:t>
             </w:r>
+            <w:proofErr w:type="spellEnd"/>
           </w:p>
         </w:tc>
         <w:tc>
@@ -6733,6 +7130,7 @@
                 <w:szCs w:val="20"/>
               </w:rPr>
             </w:pPr>
+            <w:proofErr w:type="spellStart"/>
             <w:r>
               <w:rPr>
                 <w:sz w:val="20"/>
@@ -6740,6 +7138,7 @@
               </w:rPr>
               <w:t>Downsampled</w:t>
             </w:r>
+            <w:proofErr w:type="spellEnd"/>
           </w:p>
         </w:tc>
         <w:tc>
@@ -6835,6 +7234,7 @@
                 <w:szCs w:val="20"/>
               </w:rPr>
             </w:pPr>
+            <w:proofErr w:type="spellStart"/>
             <w:r>
               <w:rPr>
                 <w:sz w:val="20"/>
@@ -6842,6 +7242,7 @@
               </w:rPr>
               <w:t>Upsampled</w:t>
             </w:r>
+            <w:proofErr w:type="spellEnd"/>
           </w:p>
         </w:tc>
         <w:tc>
@@ -6937,6 +7338,7 @@
                 <w:szCs w:val="20"/>
               </w:rPr>
             </w:pPr>
+            <w:proofErr w:type="spellStart"/>
             <w:r>
               <w:rPr>
                 <w:sz w:val="20"/>
@@ -6944,6 +7346,7 @@
               </w:rPr>
               <w:t>Imabalanced</w:t>
             </w:r>
+            <w:proofErr w:type="spellEnd"/>
           </w:p>
         </w:tc>
         <w:tc>
@@ -7046,6 +7449,7 @@
                 <w:szCs w:val="20"/>
               </w:rPr>
             </w:pPr>
+            <w:proofErr w:type="spellStart"/>
             <w:r>
               <w:rPr>
                 <w:sz w:val="20"/>
@@ -7053,6 +7457,7 @@
               </w:rPr>
               <w:t>Downsampled</w:t>
             </w:r>
+            <w:proofErr w:type="spellEnd"/>
           </w:p>
         </w:tc>
         <w:tc>
@@ -7148,6 +7553,7 @@
                 <w:szCs w:val="20"/>
               </w:rPr>
             </w:pPr>
+            <w:proofErr w:type="spellStart"/>
             <w:r>
               <w:rPr>
                 <w:sz w:val="20"/>
@@ -7155,6 +7561,7 @@
               </w:rPr>
               <w:t>Upsampled</w:t>
             </w:r>
+            <w:proofErr w:type="spellEnd"/>
           </w:p>
         </w:tc>
         <w:tc>
@@ -7257,6 +7664,7 @@
                 <w:szCs w:val="20"/>
               </w:rPr>
             </w:pPr>
+            <w:proofErr w:type="spellStart"/>
             <w:r>
               <w:rPr>
                 <w:sz w:val="20"/>
@@ -7264,6 +7672,7 @@
               </w:rPr>
               <w:t>Imabalanced</w:t>
             </w:r>
+            <w:proofErr w:type="spellEnd"/>
           </w:p>
         </w:tc>
         <w:tc>
@@ -7359,6 +7768,7 @@
                 <w:szCs w:val="20"/>
               </w:rPr>
             </w:pPr>
+            <w:proofErr w:type="spellStart"/>
             <w:r>
               <w:rPr>
                 <w:sz w:val="20"/>
@@ -7366,6 +7776,7 @@
               </w:rPr>
               <w:t>Downsampled</w:t>
             </w:r>
+            <w:proofErr w:type="spellEnd"/>
           </w:p>
         </w:tc>
         <w:tc>
@@ -7461,6 +7872,7 @@
                 <w:szCs w:val="20"/>
               </w:rPr>
             </w:pPr>
+            <w:proofErr w:type="spellStart"/>
             <w:r>
               <w:rPr>
                 <w:sz w:val="20"/>
@@ -7468,6 +7880,7 @@
               </w:rPr>
               <w:t>Upsampled</w:t>
             </w:r>
+            <w:proofErr w:type="spellEnd"/>
           </w:p>
         </w:tc>
         <w:tc>
@@ -7729,7 +8142,15 @@
         <w:t xml:space="preserve"> with the SVM was that the probabilities are not computed directly. A wrapper class was needed to perform this. </w:t>
       </w:r>
       <w:r>
-        <w:t xml:space="preserve">The results, along with intuition point to logistic regression with a minority upsampled dataset as the model to use for this particular dataset. </w:t>
+        <w:t xml:space="preserve">The results, along with intuition point to logistic regression with a minority </w:t>
+      </w:r>
+      <w:proofErr w:type="spellStart"/>
+      <w:r>
+        <w:t>upsampled</w:t>
+      </w:r>
+      <w:proofErr w:type="spellEnd"/>
+      <w:r>
+        <w:t xml:space="preserve"> dataset as the model to use for this particular dataset. </w:t>
       </w:r>
       <w:r>
         <w:t xml:space="preserve">This makes sense as LR is the most direct model tested. </w:t>
@@ -7748,270 +8169,189 @@
     </w:p>
     <w:p>
       <w:r>
-        <w:t>Several iterations of classifiers were used and submitted to try to improv the Kaggle score, but ultimately the best combination was random forest on the numerical data with support vector machines on the TF-IDF vectorized/normalized text data. All of the functions were implemented using the scikit-learn library. SGD classifiers used the log loss function to allow for probability of class prediction, and the random forest was limited to a max depth of 7 with 11 trees. All classifiers and cross validation was initialized with a random state to ensure the results were reproducible.</w:t>
-      </w:r>
-      <w:bookmarkStart w:id="30" w:name="_GoBack"/>
+        <w:t xml:space="preserve">Several iterations of classifiers were used and submitted to try to improv the Kaggle score, but ultimately the best combination was random forest on the numerical data with support vector machines on the TF-IDF vectorized/normalized text data. All of the functions were implemented using the </w:t>
+      </w:r>
+      <w:proofErr w:type="spellStart"/>
+      <w:r>
+        <w:t>scikit</w:t>
+      </w:r>
+      <w:proofErr w:type="spellEnd"/>
+      <w:r>
+        <w:t>-learn library. SGD classifiers used the log loss function to allow for probability of class prediction, and the random forest was limited to a max depth of 7 with 11 trees. All classifiers and cross validation was initialized with a random state to ensure the results were reproducible.</w:t>
+      </w:r>
+    </w:p>
+    <w:p>
+      <w:pPr>
+        <w:pStyle w:val="Heading2"/>
+      </w:pPr>
+      <w:bookmarkStart w:id="30" w:name="_Toc518331483"/>
+      <w:r>
+        <w:t>Refinement</w:t>
+      </w:r>
       <w:bookmarkEnd w:id="30"/>
     </w:p>
     <w:p>
       <w:pPr>
-        <w:pStyle w:val="ListParagraph"/>
-        <w:numPr>
-          <w:ilvl w:val="0"/>
-          <w:numId w:val="30"/>
-        </w:numPr>
-      </w:pPr>
+        <w:pStyle w:val="NormalWeb"/>
+      </w:pPr>
+      <w:r>
+        <w:t xml:space="preserve">Each classifier used from </w:t>
+      </w:r>
+      <w:proofErr w:type="spellStart"/>
+      <w:r>
+        <w:t>scikit</w:t>
+      </w:r>
+      <w:proofErr w:type="spellEnd"/>
+      <w:r>
+        <w:t xml:space="preserve">-learn had </w:t>
+      </w:r>
+      <w:r>
+        <w:t>hyperparam</w:t>
+      </w:r>
+      <w:r>
+        <w:t xml:space="preserve">eters adjusted </w:t>
+      </w:r>
+      <w:r>
+        <w:t xml:space="preserve">to maximize the cross validation AUC scores. Some of these were the maximum number of iterations for the random tree classifier, the </w:t>
+      </w:r>
+      <w:proofErr w:type="spellStart"/>
+      <w:r>
+        <w:t>ngram</w:t>
+      </w:r>
+      <w:proofErr w:type="spellEnd"/>
+      <w:r>
+        <w:t xml:space="preserve"> size of the TF-IDF vectorizer, and the constraints of the repeated stratified k fold cross validation scorer.</w:t>
+      </w:r>
+    </w:p>
+    <w:p>
+      <w:pPr>
+        <w:pStyle w:val="NormalWeb"/>
+      </w:pPr>
+      <w:r>
+        <w:lastRenderedPageBreak/>
+        <w:t xml:space="preserve">The best result, however, was achieved with the initial conditions described in the previous section, and further refinements did not improve the score. In fact, some refinements made the AUC score significantly worse. </w:t>
+      </w:r>
+      <w:r>
+        <w:t xml:space="preserve">Regardless, it is important to adjust the parameters on sensible ranges to achieve optimal results, and this was done with the parameters mentioned. </w:t>
+      </w:r>
+    </w:p>
+    <w:p>
+      <w:pPr>
+        <w:pStyle w:val="Heading1"/>
+      </w:pPr>
+      <w:bookmarkStart w:id="31" w:name="_Toc518331484"/>
+      <w:r>
+        <w:t>Results</w:t>
+      </w:r>
+      <w:bookmarkEnd w:id="31"/>
     </w:p>
     <w:p>
       <w:pPr>
         <w:pStyle w:val="Heading2"/>
       </w:pPr>
-      <w:bookmarkStart w:id="31" w:name="_Toc518235988"/>
-      <w:r>
-        <w:t>Refinement</w:t>
-      </w:r>
-      <w:bookmarkEnd w:id="31"/>
+      <w:bookmarkStart w:id="32" w:name="_Toc518331485"/>
+      <w:r>
+        <w:t>Model Evaluation and Validation</w:t>
+      </w:r>
+      <w:bookmarkEnd w:id="32"/>
     </w:p>
     <w:p>
       <w:pPr>
         <w:pStyle w:val="NormalWeb"/>
       </w:pPr>
       <w:r>
-        <w:t xml:space="preserve">In this section, you will need to discuss the process of improvement you made upon the algorithms and techniques you used in your implementation. For example, adjusting parameters for </w:t>
-      </w:r>
-      <w:r>
-        <w:lastRenderedPageBreak/>
-        <w:t>certain models to acquire improved solutions would fall under the refinement category. Your initial and final solutions should be reported, as well as any significant intermediate results as necessary. Questions to ask yourself when writing this section:</w:t>
-      </w:r>
-    </w:p>
-    <w:p>
-      <w:pPr>
-        <w:pStyle w:val="ListParagraph"/>
-        <w:numPr>
-          <w:ilvl w:val="0"/>
-          <w:numId w:val="31"/>
-        </w:numPr>
-      </w:pPr>
-      <w:r>
-        <w:rPr>
-          <w:rStyle w:val="Emphasis"/>
-          <w:color w:val="FF0000"/>
-        </w:rPr>
-        <w:t>Has an initial solution been found and clearly reported?</w:t>
-      </w:r>
-    </w:p>
-    <w:p>
-      <w:pPr>
-        <w:pStyle w:val="ListParagraph"/>
-        <w:numPr>
-          <w:ilvl w:val="0"/>
-          <w:numId w:val="31"/>
-        </w:numPr>
-      </w:pPr>
-      <w:r>
-        <w:rPr>
-          <w:rStyle w:val="Emphasis"/>
-          <w:color w:val="FF0000"/>
-        </w:rPr>
-        <w:t>Is the process of improvement clearly documented, such as what techniques were used?</w:t>
-      </w:r>
-    </w:p>
-    <w:p>
-      <w:pPr>
-        <w:pStyle w:val="ListParagraph"/>
-        <w:numPr>
-          <w:ilvl w:val="0"/>
-          <w:numId w:val="31"/>
-        </w:numPr>
-      </w:pPr>
-      <w:r>
-        <w:rPr>
-          <w:rStyle w:val="Emphasis"/>
-          <w:color w:val="FF0000"/>
-        </w:rPr>
-        <w:t>Are intermediate and final solutions clearly reported as the process is improved?</w:t>
-      </w:r>
-    </w:p>
-    <w:p>
-      <w:pPr>
-        <w:rPr>
-          <w:sz w:val="34"/>
-          <w:szCs w:val="34"/>
-        </w:rPr>
-      </w:pPr>
-      <w:r>
-        <w:br w:type="page"/>
+        <w:t xml:space="preserve">The final model combined a random forest on numerical data with stochastic gradient descent </w:t>
+      </w:r>
+      <w:r>
+        <w:t xml:space="preserve">on the TF-IDF text features. The output of each model is the probability of being in either the accepted or rejected class. For example, one test record may have a 5% probability of being rejected and a 95% chance of being accepted. This form allows for more nuanced scoring of the data, and is required for submission to Kaggle. The scores used are area under the curve, the same as used in this project’s cross validation step. </w:t>
+      </w:r>
+    </w:p>
+    <w:p>
+      <w:pPr>
+        <w:pStyle w:val="NormalWeb"/>
+      </w:pPr>
+      <w:r>
+        <w:t xml:space="preserve">The top </w:t>
+      </w:r>
+      <w:r>
+        <w:t>70</w:t>
+      </w:r>
+      <w:r>
+        <w:t xml:space="preserve"> scores on Kaggle for this problem achieved </w:t>
+      </w:r>
+      <w:r>
+        <w:t xml:space="preserve">an AUC of approximately 82%. The winner of the competition achieved 82.8%. The results from the model in this report produced an AUC of 75.7%. This is a very satisfactory result, as the highest AUC achieved during cross validation model selection was only 65.4%. </w:t>
+      </w:r>
+    </w:p>
+    <w:p>
+      <w:pPr>
+        <w:pStyle w:val="NormalWeb"/>
+      </w:pPr>
+      <w:r>
+        <w:t>The small changes in results from different random state initializations was negligible, and this model could well be used in a real world application. It is straightforward and simple to debug allowing for wide application. The model generalized well to the test data and provided a metric in the same range as anticipated results, if not higher.</w:t>
+      </w:r>
+    </w:p>
+    <w:p>
+      <w:pPr>
+        <w:pStyle w:val="Heading2"/>
+      </w:pPr>
+      <w:bookmarkStart w:id="33" w:name="_Toc518331486"/>
+      <w:r>
+        <w:t>Justification</w:t>
+      </w:r>
+      <w:bookmarkEnd w:id="33"/>
+    </w:p>
+    <w:p>
+      <w:pPr>
+        <w:pStyle w:val="NormalWeb"/>
+      </w:pPr>
+      <w:r>
+        <w:t xml:space="preserve">The final model score as provided by Kaggle was 0.757. The baseline model achieved a 0.5, so this is a marked improvement. The results were satisfactory and solved the problem enough that basic classification can be performed on the applications before volunteers must read them. The fact that humans are still in the loop makes the threshold less critical than in say a </w:t>
+      </w:r>
+      <w:r>
+        <w:t>self-driving</w:t>
+      </w:r>
+      <w:r>
+        <w:t xml:space="preserve"> car problem. As long</w:t>
+      </w:r>
+      <w:r>
+        <w:t xml:space="preserve"> as a large amount of the obviously classifiable applications are sorted by machine, </w:t>
+      </w:r>
+      <w:proofErr w:type="spellStart"/>
+      <w:r>
+        <w:t>DonorsChoose</w:t>
+      </w:r>
+      <w:proofErr w:type="spellEnd"/>
+      <w:r>
+        <w:t xml:space="preserve"> achieves its goal. </w:t>
       </w:r>
     </w:p>
     <w:p>
       <w:pPr>
         <w:pStyle w:val="Heading1"/>
       </w:pPr>
-      <w:bookmarkStart w:id="32" w:name="_Toc518235989"/>
-      <w:r>
-        <w:lastRenderedPageBreak/>
-        <w:t>Results</w:t>
-      </w:r>
-      <w:bookmarkEnd w:id="32"/>
+      <w:bookmarkStart w:id="34" w:name="_Toc518331487"/>
+      <w:r>
+        <w:t>Conclusion</w:t>
+      </w:r>
+      <w:bookmarkEnd w:id="34"/>
+    </w:p>
+    <w:p>
+      <w:pPr>
+        <w:pStyle w:val="Heading2"/>
+      </w:pPr>
+      <w:bookmarkStart w:id="35" w:name="_Toc518331488"/>
+      <w:r>
+        <w:t>Free-Form Visualization</w:t>
+      </w:r>
+      <w:bookmarkEnd w:id="35"/>
     </w:p>
     <w:p>
       <w:pPr>
         <w:pStyle w:val="NormalWeb"/>
       </w:pPr>
       <w:r>
-        <w:rPr>
-          <w:rStyle w:val="Emphasis"/>
-          <w:rFonts w:eastAsiaTheme="majorEastAsia"/>
-          <w:color w:val="FF0000"/>
-        </w:rPr>
-        <w:t>(approx. 2-3 pages)</w:t>
-      </w:r>
-    </w:p>
-    <w:p>
-      <w:pPr>
-        <w:pStyle w:val="Heading2"/>
-      </w:pPr>
-      <w:bookmarkStart w:id="33" w:name="_Toc518235990"/>
-      <w:r>
-        <w:t>Model Evaluation and Validation</w:t>
-      </w:r>
-      <w:bookmarkEnd w:id="33"/>
-    </w:p>
-    <w:p>
-      <w:pPr>
-        <w:pStyle w:val="NormalWeb"/>
-      </w:pPr>
-      <w:r>
-        <w:t xml:space="preserve">The final model combined a random forest on numerical data with stochastic gradient descent </w:t>
-      </w:r>
-    </w:p>
-    <w:p>
-      <w:pPr>
-        <w:pStyle w:val="NormalWeb"/>
-      </w:pPr>
-    </w:p>
-    <w:p>
-      <w:pPr>
-        <w:pStyle w:val="NormalWeb"/>
-      </w:pPr>
-      <w:r>
-        <w:t>In this section, the final model and any supporting qualities should be evaluated in detail. It should be clear how the final model was derived and why this model was chosen. In addition, some type of analysis should be used to validate the robustness of this model and its solution, such as manipulating the input data or environment to see how the model’s solution is affected (this is called sensitivity analysis). Questions to ask yourself when writing this section:</w:t>
-      </w:r>
-    </w:p>
-    <w:p>
-      <w:pPr>
-        <w:pStyle w:val="ListParagraph"/>
-        <w:numPr>
-          <w:ilvl w:val="0"/>
-          <w:numId w:val="32"/>
-        </w:numPr>
-      </w:pPr>
-      <w:r>
-        <w:rPr>
-          <w:rStyle w:val="Emphasis"/>
-          <w:color w:val="FF0000"/>
-        </w:rPr>
-        <w:t>Is the final model reasonable and aligning with solution expectations? Are the final parameters of the model appropriate?</w:t>
-      </w:r>
-    </w:p>
-    <w:p>
-      <w:pPr>
-        <w:pStyle w:val="ListParagraph"/>
-        <w:numPr>
-          <w:ilvl w:val="0"/>
-          <w:numId w:val="32"/>
-        </w:numPr>
-      </w:pPr>
-      <w:r>
-        <w:rPr>
-          <w:rStyle w:val="Emphasis"/>
-          <w:color w:val="FF0000"/>
-        </w:rPr>
-        <w:t>Has the final model been tested with various inputs to evaluate whether the model generalizes well to unseen data?</w:t>
-      </w:r>
-    </w:p>
-    <w:p>
-      <w:pPr>
-        <w:pStyle w:val="ListParagraph"/>
-        <w:numPr>
-          <w:ilvl w:val="0"/>
-          <w:numId w:val="32"/>
-        </w:numPr>
-      </w:pPr>
-      <w:r>
-        <w:rPr>
-          <w:rStyle w:val="Emphasis"/>
-          <w:color w:val="FF0000"/>
-        </w:rPr>
-        <w:t>Is the model robust enough for the problem? Do small perturbations (changes) in training data or the input space greatly affect the results?</w:t>
-      </w:r>
-    </w:p>
-    <w:p>
-      <w:pPr>
-        <w:pStyle w:val="ListParagraph"/>
-        <w:numPr>
-          <w:ilvl w:val="0"/>
-          <w:numId w:val="32"/>
-        </w:numPr>
-      </w:pPr>
-      <w:r>
-        <w:rPr>
-          <w:rStyle w:val="Emphasis"/>
-          <w:color w:val="FF0000"/>
-        </w:rPr>
-        <w:t>Can results found from the model be trusted?</w:t>
-      </w:r>
-    </w:p>
-    <w:p>
-      <w:pPr>
-        <w:pStyle w:val="Heading2"/>
-      </w:pPr>
-      <w:bookmarkStart w:id="34" w:name="_Toc518235991"/>
-      <w:r>
-        <w:t>Justification</w:t>
-      </w:r>
-      <w:bookmarkEnd w:id="34"/>
-    </w:p>
-    <w:p>
-      <w:pPr>
-        <w:pStyle w:val="NormalWeb"/>
-      </w:pPr>
-      <w:r>
-        <w:t>The final model score as provided by Kaggle was 0.757. The baseline model achieved a 0.5, so this is a marked improvement. The results were satisfactory and solved the problem enough that basic classification can be performed on the applications before volunteers must read them. The fact that humans are still in the loop makes the threshold less critical than in say a self driving car problem. As long</w:t>
-      </w:r>
-      <w:r>
-        <w:t xml:space="preserve"> as a large amount of the obviously classifiable applications are sorted by machine, DonorsChoose achieves its goal. </w:t>
-      </w:r>
-    </w:p>
-    <w:p>
-      <w:pPr>
-        <w:pStyle w:val="Heading1"/>
-      </w:pPr>
-      <w:bookmarkStart w:id="35" w:name="_Toc518235992"/>
-      <w:r>
-        <w:t>Conclusion</w:t>
-      </w:r>
-      <w:bookmarkEnd w:id="35"/>
-    </w:p>
-    <w:p>
-      <w:pPr>
-        <w:pStyle w:val="Heading2"/>
-      </w:pPr>
-      <w:bookmarkStart w:id="36" w:name="_Toc518235993"/>
-      <w:r>
-        <w:t>Free-Form Visualization</w:t>
-      </w:r>
-      <w:bookmarkEnd w:id="36"/>
-    </w:p>
-    <w:p>
-      <w:pPr>
-        <w:pStyle w:val="NormalWeb"/>
-      </w:pPr>
-      <w:r>
-        <w:t>Word clouds are a visual representation of word frequen</w:t>
-      </w:r>
-      <w:r>
-        <w:t xml:space="preserve">cy. </w:t>
+        <w:t xml:space="preserve">Word clouds are a visual representation of word frequency. </w:t>
       </w:r>
       <w:r>
         <w:t xml:space="preserve">These are a favorite visualization among NLP practitioners, as they give a quick sense of </w:t>
@@ -8020,7 +8360,15 @@
         <w:t>what t</w:t>
       </w:r>
       <w:r>
-        <w:t xml:space="preserve">he underlying text contains. The first word cloud below is for the essay_agg features where the application was accepted. The second word cloud is for the applications that were </w:t>
+        <w:t xml:space="preserve">he underlying text contains. The first word cloud below is for the </w:t>
+      </w:r>
+      <w:proofErr w:type="spellStart"/>
+      <w:r>
+        <w:t>essay_agg</w:t>
+      </w:r>
+      <w:proofErr w:type="spellEnd"/>
+      <w:r>
+        <w:t xml:space="preserve"> features where the application was accepted. The second word cloud is for the applications that were </w:t>
       </w:r>
       <w:r>
         <w:t xml:space="preserve">rejected. </w:t>
@@ -8172,212 +8520,178 @@
       <w:pPr>
         <w:pStyle w:val="Heading2"/>
       </w:pPr>
-      <w:bookmarkStart w:id="37" w:name="_Toc518235994"/>
+      <w:bookmarkStart w:id="36" w:name="_Toc518331489"/>
       <w:r>
         <w:t>Reflection</w:t>
       </w:r>
+      <w:bookmarkEnd w:id="36"/>
+    </w:p>
+    <w:p>
+      <w:r>
+        <w:t>In conclusion the results using aggressive feature engineering and the straightforward application of well-known classifiers gave a satisfying result. The test data was scored on Kaggle and resulted in a 0.757 on the leaderboard. This is not bad considering the top score achieved 0.828 with a highly customized ensemble method containing several stacked algorithms. The direct approaches in this report show that great things are possible with machine learning if it is applied in the right way.</w:t>
+      </w:r>
+    </w:p>
+    <w:p>
+      <w:pPr>
+        <w:pStyle w:val="Heading2"/>
+      </w:pPr>
+      <w:bookmarkStart w:id="37" w:name="_Toc518331490"/>
+      <w:r>
+        <w:t>Improvement</w:t>
+      </w:r>
       <w:bookmarkEnd w:id="37"/>
     </w:p>
     <w:p>
       <w:r>
-        <w:t>In conclusion the results using aggressive feature engineering and the straightforward application of well-known classifiers gave a satisfying result. The test data was scored on Kaggle and resulted in a 0.757 on the leaderboard. This is not bad considering the top score achieved 0.828 with a highly customized ensemble method containing several stacked algorithms. The direct approaches in this report show that great things are possible with machine learning if it is applied in the right way.</w:t>
-      </w:r>
-    </w:p>
-    <w:p>
-      <w:pPr>
-        <w:pStyle w:val="Heading2"/>
-      </w:pPr>
-      <w:bookmarkStart w:id="38" w:name="_Toc518235995"/>
-      <w:r>
-        <w:t>Improvement</w:t>
+        <w:t xml:space="preserve">As always with machine learning problems, improvements can continuously be made. One area that stands to receive large information gain with small improvements is the text analysis. </w:t>
+      </w:r>
+      <w:r>
+        <w:t xml:space="preserve">An option for improvement is to use neural networks via </w:t>
+      </w:r>
+      <w:proofErr w:type="spellStart"/>
+      <w:r>
+        <w:t>Keras</w:t>
+      </w:r>
+      <w:proofErr w:type="spellEnd"/>
+      <w:r>
+        <w:t xml:space="preserve"> with a TensorFlow backend on the text data, as that sort of complex approach is well suited to the text classification problem. </w:t>
+      </w:r>
+    </w:p>
+    <w:p>
+      <w:r>
+        <w:t>Future steps for this project involve tagging the parts of speech</w:t>
+      </w:r>
+      <w:r>
+        <w:t xml:space="preserve"> as noun, adjective, etc. to refine the text modeling. It seems completely possible to increase the performance of the basic predictors by refining the input text itself.</w:t>
+      </w:r>
+      <w:r>
+        <w:t xml:space="preserve"> </w:t>
+      </w:r>
+      <w:r>
+        <w:t xml:space="preserve">More nuanced sentiment analysis could be possible </w:t>
+      </w:r>
+      <w:r>
+        <w:t xml:space="preserve">if only </w:t>
+      </w:r>
+      <w:r>
+        <w:t xml:space="preserve">certain word types were used. It would be interesting to also do topic modelling, find the strongest topics in each class, and only perform sentiment analysis on the sentences surrounding those terms. </w:t>
+      </w:r>
+      <w:r>
+        <w:t>There is always room for improvement, which is what makes these kinds of problems exciting.</w:t>
+      </w:r>
+    </w:p>
+    <w:p>
+      <w:pPr>
+        <w:pStyle w:val="Heading1"/>
+      </w:pPr>
+      <w:bookmarkStart w:id="38" w:name="_Toc518331491"/>
+      <w:r>
+        <w:t>References</w:t>
       </w:r>
       <w:bookmarkEnd w:id="38"/>
     </w:p>
     <w:p>
       <w:r>
-        <w:t xml:space="preserve">As always with machine learning problems, improvements can continuously be made. One area that stands to receive large information gain with small improvements is the text analysis. </w:t>
-      </w:r>
-      <w:r>
-        <w:t xml:space="preserve">An option for improvement is to use neural networks via Keras with a TensorFlow backend on the text data, as that sort of complex approach is well suited to the text classification problem. </w:t>
-      </w:r>
-    </w:p>
-    <w:p>
-      <w:r>
-        <w:t>Future steps for this project involve tagging the parts of speech</w:t>
-      </w:r>
-      <w:r>
-        <w:t xml:space="preserve"> as noun, adjective, etc. to refine the text modeling. It seems completely possible to increase the performance of the basic predictors by refining the input text itself.</w:t>
-      </w:r>
-      <w:r>
-        <w:t xml:space="preserve"> </w:t>
-      </w:r>
-      <w:r>
-        <w:t xml:space="preserve">More nuanced sentiment analysis could be possible </w:t>
-      </w:r>
-      <w:r>
-        <w:t xml:space="preserve">if only </w:t>
-      </w:r>
-      <w:r>
-        <w:t xml:space="preserve">certain word types were used. It would be interesting to also do topic modelling, find the strongest topics in each class, and only perform sentiment analysis on the sentences surrounding those terms. </w:t>
-      </w:r>
-      <w:r>
-        <w:t>There is always room for improvement, which is what makes these kinds of problems exciting.</w:t>
-      </w:r>
-    </w:p>
-    <w:p>
-      <w:pPr>
-        <w:spacing w:before="0" w:beforeAutospacing="0" w:after="200" w:afterAutospacing="0" w:line="276" w:lineRule="auto"/>
-        <w:jc w:val="left"/>
-      </w:pPr>
-      <w:r>
-        <w:br w:type="page"/>
-      </w:r>
-    </w:p>
-    <w:p/>
-    <w:p>
-      <w:r>
         <w:rPr>
-          <w:noProof/>
+          <w:iCs/>
         </w:rPr>
-        <w:pict w14:anchorId="5051AFB4">
-          <v:rect id="_x0000_i1025" alt="" style="width:468pt;height:.05pt;mso-width-percent:0;mso-height-percent:0;mso-width-percent:0;mso-height-percent:0" o:hralign="center" o:hrstd="t" o:hr="t" fillcolor="#a0a0a0" stroked="f"/>
-        </w:pict>
-      </w:r>
-    </w:p>
-    <w:p>
-      <w:pPr>
-        <w:pStyle w:val="NormalWeb"/>
-      </w:pPr>
+        <w:t xml:space="preserve">[1] </w:t>
+      </w:r>
       <w:r>
         <w:rPr>
-          <w:rStyle w:val="Strong"/>
-          <w:rFonts w:eastAsiaTheme="majorEastAsia"/>
-          <w:color w:val="FF0000"/>
+          <w:iCs/>
         </w:rPr>
-        <w:t>Before submitting, ask yourself. . .</w:t>
-      </w:r>
-    </w:p>
-    <w:p>
-      <w:pPr>
-        <w:pStyle w:val="ListParagraph"/>
-        <w:numPr>
-          <w:ilvl w:val="0"/>
-          <w:numId w:val="37"/>
-        </w:numPr>
-      </w:pPr>
-      <w:r>
-        <w:t>Does the project report you’ve written follow a well-organized structure similar to that of the project template?</w:t>
-      </w:r>
-    </w:p>
-    <w:p>
-      <w:pPr>
-        <w:pStyle w:val="ListParagraph"/>
-        <w:numPr>
-          <w:ilvl w:val="0"/>
-          <w:numId w:val="37"/>
-        </w:numPr>
-      </w:pPr>
-      <w:r>
-        <w:t xml:space="preserve">Is each section (particularly </w:t>
+        <w:t>Anscombe, F. J.</w:t>
+      </w:r>
+      <w:r>
+        <w:t xml:space="preserve"> (1973). "Graphs in Statistical Analysis". </w:t>
       </w:r>
       <w:r>
         <w:rPr>
-          <w:rStyle w:val="Strong"/>
-          <w:color w:val="FF0000"/>
+          <w:iCs/>
         </w:rPr>
-        <w:t>Analysis</w:t>
-      </w:r>
-      <w:r>
-        <w:t xml:space="preserve"> and </w:t>
+        <w:t>American Statistician</w:t>
+      </w:r>
+      <w:r>
+        <w:t xml:space="preserve">. </w:t>
       </w:r>
       <w:r>
         <w:rPr>
-          <w:rStyle w:val="Strong"/>
-          <w:color w:val="FF0000"/>
+          <w:bCs/>
         </w:rPr>
-        <w:t>Methodology</w:t>
-      </w:r>
-      <w:r>
-        <w:t>) written in a clear, concise and specific fashion? Are there any ambiguous terms or phrases that need clarification?</w:t>
-      </w:r>
-    </w:p>
-    <w:p>
-      <w:pPr>
-        <w:pStyle w:val="ListParagraph"/>
-        <w:numPr>
-          <w:ilvl w:val="0"/>
-          <w:numId w:val="37"/>
-        </w:numPr>
-      </w:pPr>
-      <w:r>
-        <w:t>Would the intended audience of your project be able to understand your analysis, methods, and results?</w:t>
-      </w:r>
-    </w:p>
-    <w:p>
-      <w:pPr>
-        <w:pStyle w:val="ListParagraph"/>
-        <w:numPr>
-          <w:ilvl w:val="0"/>
-          <w:numId w:val="37"/>
-        </w:numPr>
-      </w:pPr>
-      <w:r>
-        <w:t>Have you properly proof-read your project report to assure there are minimal grammatical and spelling mistakes?</w:t>
-      </w:r>
-    </w:p>
-    <w:p>
-      <w:pPr>
-        <w:pStyle w:val="ListParagraph"/>
-        <w:numPr>
-          <w:ilvl w:val="0"/>
-          <w:numId w:val="37"/>
-        </w:numPr>
-      </w:pPr>
-      <w:r>
-        <w:t>Are all the resources used for this project correctly cited and referenced?</w:t>
-      </w:r>
-    </w:p>
-    <w:p>
-      <w:pPr>
-        <w:pStyle w:val="ListParagraph"/>
-        <w:numPr>
-          <w:ilvl w:val="0"/>
-          <w:numId w:val="37"/>
-        </w:numPr>
-      </w:pPr>
-      <w:r>
-        <w:t>Is the code that implements your solution easily readable and properly commented?</w:t>
-      </w:r>
-    </w:p>
-    <w:p>
-      <w:pPr>
-        <w:pStyle w:val="ListParagraph"/>
-        <w:numPr>
-          <w:ilvl w:val="0"/>
-          <w:numId w:val="37"/>
-        </w:numPr>
-      </w:pPr>
-      <w:r>
-        <w:t>Does the code execute without error and produce results similar to those reported?</w:t>
-      </w:r>
-    </w:p>
-    <w:p>
-      <w:pPr>
-        <w:pStyle w:val="Heading1"/>
-      </w:pPr>
-      <w:bookmarkStart w:id="39" w:name="_Toc518235996"/>
-      <w:r>
-        <w:t>References</w:t>
-      </w:r>
-      <w:bookmarkEnd w:id="39"/>
-    </w:p>
-    <w:p>
-      <w:r>
-        <w:t xml:space="preserve">M. Fatourechi, R. K. Ward, S. G. Mason, J. Huggins, A. Schlögl and G. E. Birch, "Comparison of Evaluation Metrics in Classification Applications with Imbalanced Datasets," </w:t>
+        <w:t>27</w:t>
+      </w:r>
+      <w:r>
+        <w:t xml:space="preserve"> (1): 17–21. </w:t>
       </w:r>
       <w:r>
         <w:rPr>
-          <w:i/>
+          <w:iCs/>
+        </w:rPr>
+        <w:t>doi</w:t>
+      </w:r>
+      <w:r>
+        <w:t>:</w:t>
+      </w:r>
+      <w:r>
+        <w:rPr>
+          <w:iCs/>
+        </w:rPr>
+        <w:t>10.1080/00031305.1973.10478966</w:t>
+      </w:r>
+      <w:r>
+        <w:t xml:space="preserve">. </w:t>
+      </w:r>
+      <w:r>
+        <w:rPr>
+          <w:iCs/>
+        </w:rPr>
+        <w:t>JSTOR</w:t>
+      </w:r>
+      <w:r>
+        <w:t> </w:t>
+      </w:r>
+      <w:r>
+        <w:rPr>
+          <w:iCs/>
+        </w:rPr>
+        <w:t>2682899</w:t>
+      </w:r>
+      <w:r>
+        <w:t>.</w:t>
+      </w:r>
+    </w:p>
+    <w:p>
+      <w:r>
+        <w:lastRenderedPageBreak/>
+        <w:t xml:space="preserve">[2] </w:t>
+      </w:r>
+      <w:r>
+        <w:t>DonorsChoose.org. (2018 April) DonorsChoose.org Application Screening. Retrieved 2018 June from https://www.kaggle.com/c/donorschoose-application-screening/data</w:t>
+      </w:r>
+    </w:p>
+    <w:p>
+      <w:r>
+        <w:t xml:space="preserve">[3] </w:t>
+      </w:r>
+      <w:proofErr w:type="spellStart"/>
+      <w:r>
+        <w:t>Fatourechi</w:t>
+      </w:r>
+      <w:proofErr w:type="spellEnd"/>
+      <w:r>
+        <w:t xml:space="preserve">, R. K. Ward, S. G. Mason, J. Huggins, A. </w:t>
+      </w:r>
+      <w:proofErr w:type="spellStart"/>
+      <w:r>
+        <w:t>Schlögl</w:t>
+      </w:r>
+      <w:proofErr w:type="spellEnd"/>
+      <w:r>
+        <w:t xml:space="preserve"> and G. E. Birch, "Comparison of Evaluation Metrics in Classification Applications with Imbalanced Datasets," </w:t>
+      </w:r>
+      <w:r>
+        <w:rPr>
           <w:iCs/>
         </w:rPr>
         <w:t>2008 Seventh International Conference on Machine Learning and Applications</w:t>
@@ -8387,151 +8701,64 @@
       </w:r>
     </w:p>
     <w:p>
+      <w:pPr>
+        <w:spacing w:before="0" w:beforeAutospacing="0" w:after="0" w:afterAutospacing="0"/>
+        <w:jc w:val="left"/>
+        <w:rPr>
+          <w:color w:val="auto"/>
+        </w:rPr>
+      </w:pPr>
       <w:r>
         <w:rPr>
           <w:rStyle w:val="HTMLCite"/>
+          <w:i w:val="0"/>
         </w:rPr>
-        <w:t xml:space="preserve">Tukey, John Wilder (1977). Exploratory Data Analysis. Addison-Wesley. </w:t>
-      </w:r>
-      <w:hyperlink r:id="rId21" w:tooltip="International Standard Book Number" w:history="1">
-        <w:r>
-          <w:rPr>
-            <w:rStyle w:val="Hyperlink"/>
-            <w:i/>
-            <w:iCs/>
-          </w:rPr>
-          <w:t>ISBN</w:t>
-        </w:r>
-      </w:hyperlink>
+        <w:t xml:space="preserve">[4] </w:t>
+      </w:r>
+      <w:r>
+        <w:rPr>
+          <w:bCs/>
+          <w:color w:val="auto"/>
+        </w:rPr>
+        <w:t>Hutto, C.J. &amp; Gilbert, E.E. (2014). VADER: A Parsimonious Rule-based Model for Sentiment Analysis of Social Media Text. Eighth International Conference on Weblogs and Social Media (ICWSM-14). Ann Arbor, MI, June 2014.</w:t>
+      </w:r>
+    </w:p>
+    <w:p>
+      <w:pPr>
+        <w:rPr>
+          <w:iCs/>
+        </w:rPr>
+      </w:pPr>
       <w:r>
         <w:rPr>
           <w:rStyle w:val="HTMLCite"/>
+          <w:i w:val="0"/>
         </w:rPr>
-        <w:t> </w:t>
-      </w:r>
-      <w:hyperlink r:id="rId22" w:tooltip="Special:BookSources/0-201-07616-0" w:history="1">
-        <w:r>
-          <w:rPr>
-            <w:rStyle w:val="Hyperlink"/>
-            <w:i/>
-            <w:iCs/>
-          </w:rPr>
-          <w:t>0-201-07616-0</w:t>
-        </w:r>
-      </w:hyperlink>
+        <w:t xml:space="preserve">[5] </w:t>
+      </w:r>
       <w:r>
         <w:rPr>
           <w:rStyle w:val="HTMLCite"/>
+          <w:i w:val="0"/>
+        </w:rPr>
+        <w:t>Tukey, John Wilder (1977). Exploratory Data Analysis. Addison-Wesley</w:t>
+      </w:r>
+      <w:r>
+        <w:rPr>
+          <w:rStyle w:val="HTMLCite"/>
+          <w:i w:val="0"/>
         </w:rPr>
         <w:t>.</w:t>
       </w:r>
     </w:p>
     <w:p>
       <w:r>
+        <w:t xml:space="preserve">[6] </w:t>
+      </w:r>
+      <w:r>
         <w:t xml:space="preserve">Zweig MH, Campbell G (1993) Receiver-operating characteristic (ROC) plots: a fundamental evaluation tool in clinical medicine. Clinical Chemistry 39:561-577. </w:t>
       </w:r>
     </w:p>
-    <w:p>
-      <w:hyperlink r:id="rId23" w:tooltip="Frank Anscombe" w:history="1">
-        <w:r>
-          <w:rPr>
-            <w:rStyle w:val="Hyperlink"/>
-            <w:iCs/>
-          </w:rPr>
-          <w:t>Anscombe, F. J.</w:t>
-        </w:r>
-      </w:hyperlink>
-      <w:r>
-        <w:t xml:space="preserve"> (1973). "Graphs in Statistical Analysis". </w:t>
-      </w:r>
-      <w:hyperlink r:id="rId24" w:tooltip="American Statistician" w:history="1">
-        <w:r>
-          <w:rPr>
-            <w:rStyle w:val="Hyperlink"/>
-            <w:iCs/>
-          </w:rPr>
-          <w:t>American Statistician</w:t>
-        </w:r>
-      </w:hyperlink>
-      <w:r>
-        <w:t xml:space="preserve">. </w:t>
-      </w:r>
-      <w:r>
-        <w:rPr>
-          <w:b/>
-          <w:bCs/>
-        </w:rPr>
-        <w:t>27</w:t>
-      </w:r>
-      <w:r>
-        <w:t xml:space="preserve"> (1): 17–21. </w:t>
-      </w:r>
-      <w:hyperlink r:id="rId25" w:tooltip="Digital object identifier" w:history="1">
-        <w:r>
-          <w:rPr>
-            <w:rStyle w:val="Hyperlink"/>
-            <w:iCs/>
-          </w:rPr>
-          <w:t>doi</w:t>
-        </w:r>
-      </w:hyperlink>
-      <w:r>
-        <w:t>:</w:t>
-      </w:r>
-      <w:hyperlink r:id="rId26" w:history="1">
-        <w:r>
-          <w:rPr>
-            <w:rStyle w:val="Hyperlink"/>
-            <w:iCs/>
-          </w:rPr>
-          <w:t>10.1080/00031305.1973.10478966</w:t>
-        </w:r>
-      </w:hyperlink>
-      <w:r>
-        <w:t xml:space="preserve">. </w:t>
-      </w:r>
-      <w:hyperlink r:id="rId27" w:tooltip="JSTOR" w:history="1">
-        <w:r>
-          <w:rPr>
-            <w:rStyle w:val="Hyperlink"/>
-            <w:iCs/>
-          </w:rPr>
-          <w:t>JSTOR</w:t>
-        </w:r>
-      </w:hyperlink>
-      <w:r>
-        <w:t> </w:t>
-      </w:r>
-      <w:hyperlink r:id="rId28" w:history="1">
-        <w:r>
-          <w:rPr>
-            <w:rStyle w:val="Hyperlink"/>
-            <w:iCs/>
-          </w:rPr>
-          <w:t>2682899</w:t>
-        </w:r>
-      </w:hyperlink>
-      <w:r>
-        <w:t>.</w:t>
-      </w:r>
-    </w:p>
-    <w:p>
-      <w:r>
-        <w:t>(</w:t>
-      </w:r>
-      <w:hyperlink r:id="rId29" w:history="1">
-        <w:r>
-          <w:rPr>
-            <w:rStyle w:val="Hyperlink"/>
-          </w:rPr>
-          <w:t>https://www.kaggle.com/c/donorschoose-application-screening</w:t>
-        </w:r>
-      </w:hyperlink>
-      <w:r>
-        <w:t>)</w:t>
-      </w:r>
-    </w:p>
-    <w:p/>
     <w:p/>
     <w:p/>
     <w:p/>
@@ -8544,7 +8771,7 @@
     <w:p/>
     <w:p/>
     <w:sectPr>
-      <w:footerReference w:type="default" r:id="rId30"/>
+      <w:footerReference w:type="default" r:id="rId21"/>
       <w:pgSz w:w="12240" w:h="15840"/>
       <w:pgMar w:top="1008" w:right="1440" w:bottom="1008" w:left="1440" w:header="720" w:footer="468" w:gutter="0"/>
       <w:cols w:space="720"/>
@@ -8556,7 +8783,7 @@
 
 <file path=word/comments.xml><?xml version="1.0" encoding="utf-8"?>
 <w:comments xmlns:wpc="http://schemas.microsoft.com/office/word/2010/wordprocessingCanvas" xmlns:cx="http://schemas.microsoft.com/office/drawing/2014/chartex" xmlns:cx1="http://schemas.microsoft.com/office/drawing/2015/9/8/chartex" xmlns:cx2="http://schemas.microsoft.com/office/drawing/2015/10/21/chartex" xmlns:cx3="http://schemas.microsoft.com/office/drawing/2016/5/9/chartex" xmlns:cx4="http://schemas.microsoft.com/office/drawing/2016/5/10/chartex" xmlns:cx5="http://schemas.microsoft.com/office/drawing/2016/5/11/chartex" xmlns:cx6="http://schemas.microsoft.com/office/drawing/2016/5/12/chartex" xmlns:cx7="http://schemas.microsoft.com/office/drawing/2016/5/13/chartex" xmlns:cx8="http://schemas.microsoft.com/office/drawing/2016/5/14/chartex" xmlns:mc="http://schemas.openxmlformats.org/markup-compatibility/2006" xmlns:aink="http://schemas.microsoft.com/office/drawing/2016/ink" xmlns:am3d="http://schemas.microsoft.com/office/drawing/2017/model3d" xmlns:o="urn:schemas-microsoft-com:office:office" xmlns:r="http://schemas.openxmlformats.org/officeDocument/2006/relationships" xmlns:m="http://schemas.openxmlformats.org/officeDocument/2006/math" xmlns:v="urn:schemas-microsoft-com:vml" xmlns:wp14="http://schemas.microsoft.com/office/word/2010/wordprocessingDrawing" xmlns:wp="http://schemas.openxmlformats.org/drawingml/2006/wordprocessingDrawing" xmlns:w10="urn:schemas-microsoft-com:office:word" xmlns:w="http://schemas.openxmlformats.org/wordprocessingml/2006/main" xmlns:w14="http://schemas.microsoft.com/office/word/2010/wordml" xmlns:w15="http://schemas.microsoft.com/office/word/2012/wordml" xmlns:w16cid="http://schemas.microsoft.com/office/word/2016/wordml/cid" xmlns:w16se="http://schemas.microsoft.com/office/word/2015/wordml/symex" xmlns:wpg="http://schemas.microsoft.com/office/word/2010/wordprocessingGroup" xmlns:wpi="http://schemas.microsoft.com/office/word/2010/wordprocessingInk" xmlns:wne="http://schemas.microsoft.com/office/word/2006/wordml" xmlns:wps="http://schemas.microsoft.com/office/word/2010/wordprocessingShape" mc:Ignorable="w14 w15 w16se w16cid wp14">
-  <w:comment w:id="3" w:author="Penne, Aaron [USA]" w:date="2018-06-27T18:25:00Z" w:initials="PA[">
+  <w:comment w:id="4" w:author="Penne, Aaron [USA]" w:date="2018-06-27T18:25:00Z" w:initials="PA[">
     <w:p>
       <w:pPr>
         <w:pStyle w:val="CommentText"/>
@@ -8572,7 +8799,7 @@
       </w:r>
     </w:p>
   </w:comment>
-  <w:comment w:id="5" w:author="Penne, Aaron [USA]" w:date="2018-06-28T21:14:00Z" w:initials="PA[">
+  <w:comment w:id="13" w:author="Penne, Aaron [USA]" w:date="2018-06-27T19:12:00Z" w:initials="PA[">
     <w:p>
       <w:pPr>
         <w:pStyle w:val="CommentText"/>
@@ -8584,11 +8811,11 @@
         <w:annotationRef/>
       </w:r>
       <w:r>
-        <w:t>Link and define</w:t>
+        <w:t>FIXME add reference to NLP section</w:t>
       </w:r>
     </w:p>
   </w:comment>
-  <w:comment w:id="13" w:author="Penne, Aaron [USA]" w:date="2018-06-27T19:12:00Z" w:initials="PA[">
+  <w:comment w:id="15" w:author="Penne, Aaron [USA]" w:date="2018-07-01T18:40:00Z" w:initials="PA[">
     <w:p>
       <w:pPr>
         <w:pStyle w:val="CommentText"/>
@@ -8600,11 +8827,16 @@
         <w:annotationRef/>
       </w:r>
       <w:r>
-        <w:t>FIXME add reference to NLP section</w:t>
-      </w:r>
+        <w:t>Reference</w:t>
+      </w:r>
+    </w:p>
+    <w:p>
+      <w:pPr>
+        <w:pStyle w:val="CommentText"/>
+      </w:pPr>
     </w:p>
   </w:comment>
-  <w:comment w:id="15" w:author="Penne, Aaron [USA]" w:date="2018-07-01T18:40:00Z" w:initials="PA[">
+  <w:comment w:id="18" w:author="Penne, Aaron [USA]" w:date="2018-06-27T19:22:00Z" w:initials="PA[">
     <w:p>
       <w:pPr>
         <w:pStyle w:val="CommentText"/>
@@ -8616,16 +8848,11 @@
         <w:annotationRef/>
       </w:r>
       <w:r>
-        <w:t>Reference</w:t>
-      </w:r>
-    </w:p>
-    <w:p>
-      <w:pPr>
-        <w:pStyle w:val="CommentText"/>
-      </w:pPr>
+        <w:t>Get real numbers</w:t>
+      </w:r>
     </w:p>
   </w:comment>
-  <w:comment w:id="18" w:author="Penne, Aaron [USA]" w:date="2018-06-27T19:22:00Z" w:initials="PA[">
+  <w:comment w:id="24" w:author="Penne, Aaron [USA]" w:date="2018-06-27T20:02:00Z" w:initials="PA[">
     <w:p>
       <w:pPr>
         <w:pStyle w:val="CommentText"/>
@@ -8637,11 +8864,11 @@
         <w:annotationRef/>
       </w:r>
       <w:r>
-        <w:t>Get real numbers</w:t>
+        <w:t>Should I change all these to consolas? No I should not.</w:t>
       </w:r>
     </w:p>
   </w:comment>
-  <w:comment w:id="24" w:author="Penne, Aaron [USA]" w:date="2018-06-27T20:02:00Z" w:initials="PA[">
+  <w:comment w:id="25" w:author="Penne, Aaron [USA]" w:date="2018-06-27T20:04:00Z" w:initials="PA[">
     <w:p>
       <w:pPr>
         <w:pStyle w:val="CommentText"/>
@@ -8653,11 +8880,11 @@
         <w:annotationRef/>
       </w:r>
       <w:r>
-        <w:t>Should I change all these to consolas? No I should not.</w:t>
+        <w:t>CHANGE PAST TENSE TO PRESENT (I think)</w:t>
       </w:r>
     </w:p>
   </w:comment>
-  <w:comment w:id="25" w:author="Penne, Aaron [USA]" w:date="2018-06-27T20:04:00Z" w:initials="PA[">
+  <w:comment w:id="26" w:author="Penne, Aaron [USA]" w:date="2018-06-27T19:58:00Z" w:initials="PA[">
     <w:p>
       <w:pPr>
         <w:pStyle w:val="CommentText"/>
@@ -8669,11 +8896,11 @@
         <w:annotationRef/>
       </w:r>
       <w:r>
-        <w:t>CHANGE PAST TENSE TO PRESENT (I think)</w:t>
+        <w:t>Verify that this is the first using this acronym</w:t>
       </w:r>
     </w:p>
   </w:comment>
-  <w:comment w:id="26" w:author="Penne, Aaron [USA]" w:date="2018-06-27T19:58:00Z" w:initials="PA[">
+  <w:comment w:id="27" w:author="Penne, Aaron [USA]" w:date="2018-07-02T21:57:00Z" w:initials="PA[">
     <w:p>
       <w:pPr>
         <w:pStyle w:val="CommentText"/>
@@ -8684,12 +8911,9 @@
         </w:rPr>
         <w:annotationRef/>
       </w:r>
-      <w:r>
-        <w:t>Verify that this is the first using this acronym</w:t>
-      </w:r>
     </w:p>
   </w:comment>
-  <w:comment w:id="27" w:author="Penne, Aaron [USA]" w:date="2018-06-27T20:26:00Z" w:initials="PA[">
+  <w:comment w:id="28" w:author="Penne, Aaron [USA]" w:date="2018-06-27T20:26:00Z" w:initials="PA[">
     <w:p>
       <w:pPr>
         <w:pStyle w:val="CommentText"/>
@@ -8702,22 +8926,6 @@
       </w:r>
       <w:r>
         <w:t>Need reference and more explanation of WTH this is</w:t>
-      </w:r>
-    </w:p>
-  </w:comment>
-  <w:comment w:id="28" w:author="Penne, Aaron [USA]" w:date="2018-06-27T20:21:00Z" w:initials="PA[">
-    <w:p>
-      <w:pPr>
-        <w:pStyle w:val="CommentText"/>
-      </w:pPr>
-      <w:r>
-        <w:rPr>
-          <w:rStyle w:val="CommentReference"/>
-        </w:rPr>
-        <w:annotationRef/>
-      </w:r>
-      <w:r>
-        <w:t>Find the right one</w:t>
       </w:r>
     </w:p>
   </w:comment>
@@ -8726,31 +8934,29 @@
 
 <file path=word/commentsExtended.xml><?xml version="1.0" encoding="utf-8"?>
 <w15:commentsEx xmlns:wpc="http://schemas.microsoft.com/office/word/2010/wordprocessingCanvas" xmlns:cx="http://schemas.microsoft.com/office/drawing/2014/chartex" xmlns:cx1="http://schemas.microsoft.com/office/drawing/2015/9/8/chartex" xmlns:cx2="http://schemas.microsoft.com/office/drawing/2015/10/21/chartex" xmlns:cx3="http://schemas.microsoft.com/office/drawing/2016/5/9/chartex" xmlns:cx4="http://schemas.microsoft.com/office/drawing/2016/5/10/chartex" xmlns:cx5="http://schemas.microsoft.com/office/drawing/2016/5/11/chartex" xmlns:cx6="http://schemas.microsoft.com/office/drawing/2016/5/12/chartex" xmlns:cx7="http://schemas.microsoft.com/office/drawing/2016/5/13/chartex" xmlns:cx8="http://schemas.microsoft.com/office/drawing/2016/5/14/chartex" xmlns:mc="http://schemas.openxmlformats.org/markup-compatibility/2006" xmlns:aink="http://schemas.microsoft.com/office/drawing/2016/ink" xmlns:am3d="http://schemas.microsoft.com/office/drawing/2017/model3d" xmlns:o="urn:schemas-microsoft-com:office:office" xmlns:r="http://schemas.openxmlformats.org/officeDocument/2006/relationships" xmlns:m="http://schemas.openxmlformats.org/officeDocument/2006/math" xmlns:v="urn:schemas-microsoft-com:vml" xmlns:wp14="http://schemas.microsoft.com/office/word/2010/wordprocessingDrawing" xmlns:wp="http://schemas.openxmlformats.org/drawingml/2006/wordprocessingDrawing" xmlns:w10="urn:schemas-microsoft-com:office:word" xmlns:w="http://schemas.openxmlformats.org/wordprocessingml/2006/main" xmlns:w14="http://schemas.microsoft.com/office/word/2010/wordml" xmlns:w15="http://schemas.microsoft.com/office/word/2012/wordml" xmlns:w16cid="http://schemas.microsoft.com/office/word/2016/wordml/cid" xmlns:w16se="http://schemas.microsoft.com/office/word/2015/wordml/symex" xmlns:wpg="http://schemas.microsoft.com/office/word/2010/wordprocessingGroup" xmlns:wpi="http://schemas.microsoft.com/office/word/2010/wordprocessingInk" xmlns:wne="http://schemas.microsoft.com/office/word/2006/wordml" xmlns:wps="http://schemas.microsoft.com/office/word/2010/wordprocessingShape" mc:Ignorable="w14 w15 w16se w16cid wp14">
-  <w15:commentEx w15:paraId="19D2ACFF" w15:done="0"/>
-  <w15:commentEx w15:paraId="2B6D7C9D" w15:done="0"/>
+  <w15:commentEx w15:paraId="19D2ACFF" w15:done="1"/>
   <w15:commentEx w15:paraId="684CCE9D" w15:done="1"/>
-  <w15:commentEx w15:paraId="61EF55FA" w15:done="0"/>
+  <w15:commentEx w15:paraId="61EF55FA" w15:done="1"/>
   <w15:commentEx w15:paraId="137EE166" w15:done="1"/>
-  <w15:commentEx w15:paraId="6A2FDBD6" w15:done="0"/>
-  <w15:commentEx w15:paraId="2FBDA7C4" w15:done="0"/>
-  <w15:commentEx w15:paraId="523D87F6" w15:done="0"/>
-  <w15:commentEx w15:paraId="60ACF08C" w15:done="0"/>
-  <w15:commentEx w15:paraId="2CEE6A2F" w15:done="0"/>
+  <w15:commentEx w15:paraId="6A2FDBD6" w15:done="1"/>
+  <w15:commentEx w15:paraId="2FBDA7C4" w15:done="1"/>
+  <w15:commentEx w15:paraId="523D87F6" w15:done="1"/>
+  <w15:commentEx w15:paraId="5CD732A2" w15:paraIdParent="523D87F6" w15:done="1"/>
+  <w15:commentEx w15:paraId="60ACF08C" w15:done="1"/>
 </w15:commentsEx>
 </file>
 
 <file path=word/commentsIds.xml><?xml version="1.0" encoding="utf-8"?>
 <w16cid:commentsIds xmlns:wpc="http://schemas.microsoft.com/office/word/2010/wordprocessingCanvas" xmlns:cx="http://schemas.microsoft.com/office/drawing/2014/chartex" xmlns:cx1="http://schemas.microsoft.com/office/drawing/2015/9/8/chartex" xmlns:cx2="http://schemas.microsoft.com/office/drawing/2015/10/21/chartex" xmlns:cx3="http://schemas.microsoft.com/office/drawing/2016/5/9/chartex" xmlns:cx4="http://schemas.microsoft.com/office/drawing/2016/5/10/chartex" xmlns:cx5="http://schemas.microsoft.com/office/drawing/2016/5/11/chartex" xmlns:cx6="http://schemas.microsoft.com/office/drawing/2016/5/12/chartex" xmlns:cx7="http://schemas.microsoft.com/office/drawing/2016/5/13/chartex" xmlns:cx8="http://schemas.microsoft.com/office/drawing/2016/5/14/chartex" xmlns:mc="http://schemas.openxmlformats.org/markup-compatibility/2006" xmlns:aink="http://schemas.microsoft.com/office/drawing/2016/ink" xmlns:am3d="http://schemas.microsoft.com/office/drawing/2017/model3d" xmlns:o="urn:schemas-microsoft-com:office:office" xmlns:r="http://schemas.openxmlformats.org/officeDocument/2006/relationships" xmlns:m="http://schemas.openxmlformats.org/officeDocument/2006/math" xmlns:v="urn:schemas-microsoft-com:vml" xmlns:wp14="http://schemas.microsoft.com/office/word/2010/wordprocessingDrawing" xmlns:wp="http://schemas.openxmlformats.org/drawingml/2006/wordprocessingDrawing" xmlns:w10="urn:schemas-microsoft-com:office:word" xmlns:w="http://schemas.openxmlformats.org/wordprocessingml/2006/main" xmlns:w14="http://schemas.microsoft.com/office/word/2010/wordml" xmlns:w15="http://schemas.microsoft.com/office/word/2012/wordml" xmlns:w16cid="http://schemas.microsoft.com/office/word/2016/wordml/cid" xmlns:w16se="http://schemas.microsoft.com/office/word/2015/wordml/symex" xmlns:wpg="http://schemas.microsoft.com/office/word/2010/wordprocessingGroup" xmlns:wpi="http://schemas.microsoft.com/office/word/2010/wordprocessingInk" xmlns:wne="http://schemas.microsoft.com/office/word/2006/wordml" xmlns:wps="http://schemas.microsoft.com/office/word/2010/wordprocessingShape" mc:Ignorable="w14 w15 w16se w16cid wp14">
   <w16cid:commentId w16cid:paraId="19D2ACFF" w16cid:durableId="1EDE550D"/>
-  <w16cid:commentId w16cid:paraId="2B6D7C9D" w16cid:durableId="1EDFCE40"/>
   <w16cid:commentId w16cid:paraId="684CCE9D" w16cid:durableId="1EDE6010"/>
   <w16cid:commentId w16cid:paraId="61EF55FA" w16cid:durableId="1EE39EB8"/>
   <w16cid:commentId w16cid:paraId="137EE166" w16cid:durableId="1EDE6278"/>
   <w16cid:commentId w16cid:paraId="6A2FDBD6" w16cid:durableId="1EDE6BE6"/>
   <w16cid:commentId w16cid:paraId="2FBDA7C4" w16cid:durableId="1EDE6C5D"/>
   <w16cid:commentId w16cid:paraId="523D87F6" w16cid:durableId="1EDE6AE0"/>
+  <w16cid:commentId w16cid:paraId="5CD732A2" w16cid:durableId="1EE51E4C"/>
   <w16cid:commentId w16cid:paraId="60ACF08C" w16cid:durableId="1EDE717F"/>
-  <w16cid:commentId w16cid:paraId="2CEE6A2F" w16cid:durableId="1EDE702D"/>
 </w16cid:commentsIds>
 </file>
 
@@ -15665,6 +15871,7 @@
   <w:style w:type="character" w:default="1" w:styleId="DefaultParagraphFont">
     <w:name w:val="Default Paragraph Font"/>
     <w:uiPriority w:val="1"/>
+    <w:semiHidden/>
     <w:unhideWhenUsed/>
   </w:style>
   <w:style w:type="table" w:default="1" w:styleId="TableNormal">
@@ -16249,6 +16456,47 @@
       <w:iCs/>
     </w:rPr>
   </w:style>
+  <w:style w:type="paragraph" w:styleId="EndnoteText">
+    <w:name w:val="endnote text"/>
+    <w:basedOn w:val="Normal"/>
+    <w:link w:val="EndnoteTextChar"/>
+    <w:uiPriority w:val="99"/>
+    <w:semiHidden/>
+    <w:unhideWhenUsed/>
+    <w:rsid w:val="002D5B4F"/>
+    <w:pPr>
+      <w:spacing w:before="0" w:after="0"/>
+    </w:pPr>
+    <w:rPr>
+      <w:sz w:val="20"/>
+      <w:szCs w:val="20"/>
+    </w:rPr>
+  </w:style>
+  <w:style w:type="character" w:customStyle="1" w:styleId="EndnoteTextChar">
+    <w:name w:val="Endnote Text Char"/>
+    <w:basedOn w:val="DefaultParagraphFont"/>
+    <w:link w:val="EndnoteText"/>
+    <w:uiPriority w:val="99"/>
+    <w:semiHidden/>
+    <w:rsid w:val="002D5B4F"/>
+    <w:rPr>
+      <w:rFonts w:ascii="Times New Roman" w:eastAsia="Times New Roman" w:hAnsi="Times New Roman" w:cs="Times New Roman"/>
+      <w:color w:val="000000" w:themeColor="text1"/>
+      <w:sz w:val="20"/>
+      <w:szCs w:val="20"/>
+    </w:rPr>
+  </w:style>
+  <w:style w:type="character" w:styleId="EndnoteReference">
+    <w:name w:val="endnote reference"/>
+    <w:basedOn w:val="DefaultParagraphFont"/>
+    <w:uiPriority w:val="99"/>
+    <w:semiHidden/>
+    <w:unhideWhenUsed/>
+    <w:rsid w:val="002D5B4F"/>
+    <w:rPr>
+      <w:vertAlign w:val="superscript"/>
+    </w:rPr>
+  </w:style>
 </w:styles>
 </file>
 
@@ -16538,11 +16786,11 @@
 </file>
 
 <file path=customXml/item1.xml><?xml version="1.0" encoding="utf-8"?>
-<b:Sources xmlns:b="http://schemas.openxmlformats.org/officeDocument/2006/bibliography" xmlns="http://schemas.openxmlformats.org/officeDocument/2006/bibliography" SelectedStyle="\APA.XSL" StyleName="APA"/>
+<b:Sources xmlns:b="http://schemas.openxmlformats.org/officeDocument/2006/bibliography" xmlns="http://schemas.openxmlformats.org/officeDocument/2006/bibliography" SelectedStyle="/APASixthEditionOfficeOnline.xsl" StyleName="APA" Version="6"/>
 </file>
 
 <file path=customXml/itemProps1.xml><?xml version="1.0" encoding="utf-8"?>
-<ds:datastoreItem xmlns:ds="http://schemas.openxmlformats.org/officeDocument/2006/customXml" ds:itemID="{812C0F04-67AB-AC49-A3FC-BB4E06262735}">
+<ds:datastoreItem xmlns:ds="http://schemas.openxmlformats.org/officeDocument/2006/customXml" ds:itemID="{C04586A8-1649-5842-89FB-23BD00F945C3}">
   <ds:schemaRefs>
     <ds:schemaRef ds:uri="http://schemas.openxmlformats.org/officeDocument/2006/bibliography"/>
   </ds:schemaRefs>

</xml_diff>